<commit_message>
resume and resumec are same.
</commit_message>
<xml_diff>
--- a/Resume.docx
+++ b/Resume.docx
@@ -519,6 +519,7 @@
                             <w:r>
                               <w:rPr>
                                 <w:rFonts w:ascii="Clear Sans Medium" w:hAnsi="Clear Sans Medium"/>
+                                <w:color w:val="000000"/>
                                 <w:sz w:val="16"/>
                                 <w:szCs w:val="16"/>
                               </w:rPr>
@@ -670,6 +671,7 @@
                             <w:r>
                               <w:rPr>
                                 <w:rFonts w:ascii="Clear Sans Medium" w:hAnsi="Clear Sans Medium"/>
+                                <w:color w:val="000000"/>
                                 <w:sz w:val="16"/>
                                 <w:szCs w:val="16"/>
                               </w:rPr>
@@ -819,6 +821,7 @@
                             <w:r>
                               <w:rPr>
                                 <w:rFonts w:ascii="Clear Sans Medium" w:hAnsi="Clear Sans Medium"/>
+                                <w:color w:val="000000"/>
                                 <w:sz w:val="16"/>
                                 <w:szCs w:val="16"/>
                               </w:rPr>
@@ -1225,6 +1228,7 @@
                       <w:r>
                         <w:rPr>
                           <w:rFonts w:ascii="Clear Sans Medium" w:hAnsi="Clear Sans Medium"/>
+                          <w:color w:val="000000"/>
                           <w:sz w:val="16"/>
                           <w:szCs w:val="16"/>
                         </w:rPr>
@@ -1376,6 +1380,7 @@
                       <w:r>
                         <w:rPr>
                           <w:rFonts w:ascii="Clear Sans Medium" w:hAnsi="Clear Sans Medium"/>
+                          <w:color w:val="000000"/>
                           <w:sz w:val="16"/>
                           <w:szCs w:val="16"/>
                         </w:rPr>
@@ -1525,6 +1530,7 @@
                       <w:r>
                         <w:rPr>
                           <w:rFonts w:ascii="Clear Sans Medium" w:hAnsi="Clear Sans Medium"/>
+                          <w:color w:val="000000"/>
                           <w:sz w:val="16"/>
                           <w:szCs w:val="16"/>
                         </w:rPr>
@@ -1885,6 +1891,7 @@
                             <w:r>
                               <w:rPr>
                                 <w:rFonts w:ascii="Clear Sans Medium" w:hAnsi="Clear Sans Medium"/>
+                                <w:color w:val="000000"/>
                                 <w:sz w:val="16"/>
                                 <w:szCs w:val="16"/>
                               </w:rPr>
@@ -1956,6 +1963,7 @@
                             <w:r>
                               <w:rPr>
                                 <w:rFonts w:ascii="Clear Sans Medium" w:hAnsi="Clear Sans Medium"/>
+                                <w:color w:val="000000"/>
                                 <w:sz w:val="16"/>
                                 <w:szCs w:val="16"/>
                               </w:rPr>
@@ -2106,12 +2114,7 @@
                             </w:pPr>
                             <w:r>
                               <w:rPr>
-                                <w:rFonts w:ascii="Clear Sans Medium" w:hAnsi="Clear Sans Medium"/>
-                                <w:b w:val="false"/>
-                                <w:bCs w:val="false"/>
                                 <w:color w:val="000000"/>
-                                <w:sz w:val="16"/>
-                                <w:szCs w:val="16"/>
                               </w:rPr>
                             </w:r>
                           </w:p>
@@ -2199,6 +2202,7 @@
                       <w:r>
                         <w:rPr>
                           <w:rFonts w:ascii="Clear Sans Medium" w:hAnsi="Clear Sans Medium"/>
+                          <w:color w:val="000000"/>
                           <w:sz w:val="16"/>
                           <w:szCs w:val="16"/>
                         </w:rPr>
@@ -2270,6 +2274,7 @@
                       <w:r>
                         <w:rPr>
                           <w:rFonts w:ascii="Clear Sans Medium" w:hAnsi="Clear Sans Medium"/>
+                          <w:color w:val="000000"/>
                           <w:sz w:val="16"/>
                           <w:szCs w:val="16"/>
                         </w:rPr>
@@ -2420,12 +2425,7 @@
                       </w:pPr>
                       <w:r>
                         <w:rPr>
-                          <w:rFonts w:ascii="Clear Sans Medium" w:hAnsi="Clear Sans Medium"/>
-                          <w:b w:val="false"/>
-                          <w:bCs w:val="false"/>
                           <w:color w:val="000000"/>
-                          <w:sz w:val="16"/>
-                          <w:szCs w:val="16"/>
                         </w:rPr>
                       </w:r>
                     </w:p>
@@ -2555,7 +2555,31 @@
                                 <w:szCs w:val="40"/>
                                 <w:lang w:val="en-US"/>
                               </w:rPr>
-                              <w:t>DARREN TRAN</w:t>
+                              <w:t xml:space="preserve">DARREN </w:t>
+                            </w:r>
+                            <w:r>
+                              <w:rPr>
+                                <w:rFonts w:cs="Cinzel" w:ascii="Clear Sans Medium" w:hAnsi="Clear Sans Medium"/>
+                                <w:b/>
+                                <w:bCs/>
+                                <w:color w:val="FFFFFF"/>
+                                <w:sz w:val="40"/>
+                                <w:szCs w:val="40"/>
+                                <w:lang w:val="en-US"/>
+                              </w:rPr>
+                              <w:t xml:space="preserve">P. </w:t>
+                            </w:r>
+                            <w:r>
+                              <w:rPr>
+                                <w:rFonts w:cs="Cinzel" w:ascii="Clear Sans Medium" w:hAnsi="Clear Sans Medium"/>
+                                <w:b/>
+                                <w:bCs/>
+                                <w:color w:val="FFFFFF"/>
+                                <w:sz w:val="40"/>
+                                <w:szCs w:val="40"/>
+                                <w:lang w:val="en-US"/>
+                              </w:rPr>
+                              <w:t>TRAN</w:t>
                             </w:r>
                           </w:p>
                           <w:p>
@@ -2590,11 +2614,11 @@
                                 <w:rStyle w:val="Hyperlink"/>
                               </w:rPr>
                             </w:pPr>
-                            <w:hyperlink r:id="rId2">
-                              <w:r>
-                                <w:rPr/>
-                              </w:r>
-                            </w:hyperlink>
+                            <w:r>
+                              <w:rPr>
+                                <w:color w:val="000000"/>
+                              </w:rPr>
+                            </w:r>
                           </w:p>
                           <w:p>
                             <w:pPr>
@@ -2604,7 +2628,7 @@
                               <w:jc w:val="center"/>
                               <w:rPr/>
                             </w:pPr>
-                            <w:hyperlink r:id="rId3">
+                            <w:hyperlink r:id="rId2">
                               <w:r>
                                 <w:rPr>
                                   <w:rStyle w:val="Hyperlink"/>
@@ -2638,7 +2662,15 @@
                               </w:rPr>
                             </w:pPr>
                             <w:r>
-                              <w:rPr/>
+                              <w:rPr>
+                                <w:rFonts w:ascii="Clear Sans Medium" w:hAnsi="Clear Sans Medium"/>
+                                <w:b w:val="false"/>
+                                <w:bCs w:val="false"/>
+                                <w:color w:val="FFFFFF"/>
+                                <w:sz w:val="16"/>
+                                <w:szCs w:val="16"/>
+                                <w:u w:val="none"/>
+                              </w:rPr>
                             </w:r>
                           </w:p>
                           <w:p>
@@ -2703,7 +2735,31 @@
                           <w:szCs w:val="40"/>
                           <w:lang w:val="en-US"/>
                         </w:rPr>
-                        <w:t>DARREN TRAN</w:t>
+                        <w:t xml:space="preserve">DARREN </w:t>
+                      </w:r>
+                      <w:r>
+                        <w:rPr>
+                          <w:rFonts w:cs="Cinzel" w:ascii="Clear Sans Medium" w:hAnsi="Clear Sans Medium"/>
+                          <w:b/>
+                          <w:bCs/>
+                          <w:color w:val="FFFFFF"/>
+                          <w:sz w:val="40"/>
+                          <w:szCs w:val="40"/>
+                          <w:lang w:val="en-US"/>
+                        </w:rPr>
+                        <w:t xml:space="preserve">P. </w:t>
+                      </w:r>
+                      <w:r>
+                        <w:rPr>
+                          <w:rFonts w:cs="Cinzel" w:ascii="Clear Sans Medium" w:hAnsi="Clear Sans Medium"/>
+                          <w:b/>
+                          <w:bCs/>
+                          <w:color w:val="FFFFFF"/>
+                          <w:sz w:val="40"/>
+                          <w:szCs w:val="40"/>
+                          <w:lang w:val="en-US"/>
+                        </w:rPr>
+                        <w:t>TRAN</w:t>
                       </w:r>
                     </w:p>
                     <w:p>
@@ -2738,11 +2794,11 @@
                           <w:rStyle w:val="Hyperlink"/>
                         </w:rPr>
                       </w:pPr>
-                      <w:hyperlink r:id="rId4">
-                        <w:r>
-                          <w:rPr/>
-                        </w:r>
-                      </w:hyperlink>
+                      <w:r>
+                        <w:rPr>
+                          <w:color w:val="000000"/>
+                        </w:rPr>
+                      </w:r>
                     </w:p>
                     <w:p>
                       <w:pPr>
@@ -2752,7 +2808,7 @@
                         <w:jc w:val="center"/>
                         <w:rPr/>
                       </w:pPr>
-                      <w:hyperlink r:id="rId5">
+                      <w:hyperlink r:id="rId3">
                         <w:r>
                           <w:rPr>
                             <w:rStyle w:val="Hyperlink"/>
@@ -2786,7 +2842,15 @@
                         </w:rPr>
                       </w:pPr>
                       <w:r>
-                        <w:rPr/>
+                        <w:rPr>
+                          <w:rFonts w:ascii="Clear Sans Medium" w:hAnsi="Clear Sans Medium"/>
+                          <w:b w:val="false"/>
+                          <w:bCs w:val="false"/>
+                          <w:color w:val="FFFFFF"/>
+                          <w:sz w:val="16"/>
+                          <w:szCs w:val="16"/>
+                          <w:u w:val="none"/>
+                        </w:rPr>
                       </w:r>
                     </w:p>
                     <w:p>
@@ -3117,9 +3181,7 @@
                             </w:pPr>
                             <w:r>
                               <w:rPr>
-                                <w:rFonts w:ascii="Clear Sans Medium" w:hAnsi="Clear Sans Medium"/>
-                                <w:sz w:val="16"/>
-                                <w:szCs w:val="16"/>
+                                <w:color w:val="FFFFFF"/>
                               </w:rPr>
                             </w:r>
                           </w:p>
@@ -3141,16 +3203,22 @@
                                 <w:sz w:val="16"/>
                                 <w:szCs w:val="16"/>
                               </w:rPr>
-                              <w:t xml:space="preserve">SQL </w:t>
-                            </w:r>
-                            <w:r>
-                              <w:rPr>
-                                <w:rFonts w:ascii="Clear Sans Medium" w:hAnsi="Clear Sans Medium"/>
+                              <w:t>SQL &amp; NoSQL</w:t>
+                            </w:r>
+                          </w:p>
+                          <w:p>
+                            <w:pPr>
+                              <w:pStyle w:val="BodyText"/>
+                              <w:spacing w:lineRule="auto" w:line="276" w:before="0" w:after="0"/>
+                              <w:jc w:val="center"/>
+                              <w:rPr>
                                 <w:color w:val="FFFFFF"/>
-                                <w:sz w:val="16"/>
-                                <w:szCs w:val="16"/>
-                              </w:rPr>
-                              <w:t>&amp; NoSQL</w:t>
+                              </w:rPr>
+                            </w:pPr>
+                            <w:r>
+                              <w:rPr>
+                                <w:color w:val="FFFFFF"/>
+                              </w:rPr>
                             </w:r>
                           </w:p>
                           <w:p>
@@ -3159,15 +3227,19 @@
                               <w:spacing w:lineRule="auto" w:line="276" w:before="0" w:after="0"/>
                               <w:jc w:val="center"/>
                               <w:rPr>
+                                <w:rFonts w:ascii="Clear Sans Medium" w:hAnsi="Clear Sans Medium"/>
+                                <w:sz w:val="16"/>
+                                <w:szCs w:val="16"/>
+                              </w:rPr>
+                            </w:pPr>
+                            <w:r>
+                              <w:rPr>
+                                <w:rFonts w:ascii="Clear Sans Medium" w:hAnsi="Clear Sans Medium"/>
                                 <w:color w:val="FFFFFF"/>
-                              </w:rPr>
-                            </w:pPr>
-                            <w:r>
-                              <w:rPr>
-                                <w:rFonts w:ascii="Clear Sans Medium" w:hAnsi="Clear Sans Medium"/>
-                                <w:sz w:val="16"/>
-                                <w:szCs w:val="16"/>
-                              </w:rPr>
+                                <w:sz w:val="16"/>
+                                <w:szCs w:val="16"/>
+                              </w:rPr>
+                              <w:t>Linux &amp; Windows Server Administration</w:t>
                             </w:r>
                           </w:p>
                           <w:p>
@@ -3176,29 +3248,26 @@
                               <w:spacing w:lineRule="auto" w:line="276" w:before="0" w:after="0"/>
                               <w:jc w:val="center"/>
                               <w:rPr>
-                                <w:rFonts w:ascii="Clear Sans Medium" w:hAnsi="Clear Sans Medium"/>
-                                <w:sz w:val="16"/>
-                                <w:szCs w:val="16"/>
-                              </w:rPr>
-                            </w:pPr>
-                            <w:r>
-                              <w:rPr>
-                                <w:rFonts w:ascii="Clear Sans Medium" w:hAnsi="Clear Sans Medium"/>
                                 <w:color w:val="FFFFFF"/>
-                                <w:sz w:val="16"/>
-                                <w:szCs w:val="16"/>
-                              </w:rPr>
-                              <w:t xml:space="preserve">Linux </w:t>
-                            </w:r>
-                            <w:r>
-                              <w:rPr>
-                                <w:rFonts w:ascii="Clear Sans Medium" w:hAnsi="Clear Sans Medium"/>
+                              </w:rPr>
+                            </w:pPr>
+                            <w:r>
+                              <w:rPr>
                                 <w:color w:val="FFFFFF"/>
-                                <w:sz w:val="16"/>
-                                <w:szCs w:val="16"/>
-                              </w:rPr>
-                              <w:t>&amp; Windows Server</w:t>
-                            </w:r>
+                              </w:rPr>
+                            </w:r>
+                          </w:p>
+                          <w:p>
+                            <w:pPr>
+                              <w:pStyle w:val="BodyText"/>
+                              <w:spacing w:lineRule="auto" w:line="276" w:before="0" w:after="0"/>
+                              <w:jc w:val="center"/>
+                              <w:rPr>
+                                <w:rFonts w:ascii="Clear Sans Medium" w:hAnsi="Clear Sans Medium"/>
+                                <w:sz w:val="16"/>
+                                <w:szCs w:val="16"/>
+                              </w:rPr>
+                            </w:pPr>
                             <w:r>
                               <w:rPr>
                                 <w:rFonts w:ascii="Clear Sans Medium" w:hAnsi="Clear Sans Medium"/>
@@ -3206,79 +3275,21 @@
                                 <w:sz w:val="16"/>
                                 <w:szCs w:val="16"/>
                               </w:rPr>
-                              <w:t xml:space="preserve"> </w:t>
-                            </w:r>
-                            <w:r>
-                              <w:rPr>
-                                <w:rFonts w:ascii="Clear Sans Medium" w:hAnsi="Clear Sans Medium"/>
+                              <w:t>Python &amp; JavaScript Development</w:t>
+                            </w:r>
+                          </w:p>
+                          <w:p>
+                            <w:pPr>
+                              <w:pStyle w:val="BodyText"/>
+                              <w:spacing w:lineRule="auto" w:line="276" w:before="0" w:after="0"/>
+                              <w:jc w:val="center"/>
+                              <w:rPr>
                                 <w:color w:val="FFFFFF"/>
-                                <w:sz w:val="16"/>
-                                <w:szCs w:val="16"/>
-                              </w:rPr>
-                              <w:t>Administration</w:t>
-                            </w:r>
-                          </w:p>
-                          <w:p>
-                            <w:pPr>
-                              <w:pStyle w:val="BodyText"/>
-                              <w:spacing w:lineRule="auto" w:line="276" w:before="0" w:after="0"/>
-                              <w:jc w:val="center"/>
+                              </w:rPr>
+                            </w:pPr>
+                            <w:r>
                               <w:rPr>
                                 <w:color w:val="FFFFFF"/>
-                              </w:rPr>
-                            </w:pPr>
-                            <w:r>
-                              <w:rPr>
-                                <w:rFonts w:ascii="Clear Sans Medium" w:hAnsi="Clear Sans Medium"/>
-                                <w:sz w:val="16"/>
-                                <w:szCs w:val="16"/>
-                              </w:rPr>
-                            </w:r>
-                          </w:p>
-                          <w:p>
-                            <w:pPr>
-                              <w:pStyle w:val="BodyText"/>
-                              <w:spacing w:lineRule="auto" w:line="276" w:before="0" w:after="0"/>
-                              <w:jc w:val="center"/>
-                              <w:rPr>
-                                <w:rFonts w:ascii="Clear Sans Medium" w:hAnsi="Clear Sans Medium"/>
-                                <w:sz w:val="16"/>
-                                <w:szCs w:val="16"/>
-                              </w:rPr>
-                            </w:pPr>
-                            <w:r>
-                              <w:rPr>
-                                <w:rFonts w:ascii="Clear Sans Medium" w:hAnsi="Clear Sans Medium"/>
-                                <w:color w:val="FFFFFF"/>
-                                <w:sz w:val="16"/>
-                                <w:szCs w:val="16"/>
-                              </w:rPr>
-                              <w:t xml:space="preserve">Python </w:t>
-                            </w:r>
-                            <w:r>
-                              <w:rPr>
-                                <w:rFonts w:ascii="Clear Sans Medium" w:hAnsi="Clear Sans Medium"/>
-                                <w:color w:val="FFFFFF"/>
-                                <w:sz w:val="16"/>
-                                <w:szCs w:val="16"/>
-                              </w:rPr>
-                              <w:t>&amp; JavaScript Development</w:t>
-                            </w:r>
-                          </w:p>
-                          <w:p>
-                            <w:pPr>
-                              <w:pStyle w:val="BodyText"/>
-                              <w:spacing w:lineRule="auto" w:line="276" w:before="0" w:after="0"/>
-                              <w:jc w:val="center"/>
-                              <w:rPr>
-                                <w:color w:val="FFFFFF"/>
-                              </w:rPr>
-                            </w:pPr>
-                            <w:r>
-                              <w:rPr>
-                                <w:rFonts w:ascii="Clear Sans Medium" w:hAnsi="Clear Sans Medium"/>
-                                <w:sz w:val="16"/>
-                                <w:szCs w:val="16"/>
                               </w:rPr>
                             </w:r>
                           </w:p>
@@ -3301,16 +3312,22 @@
                                 <w:sz w:val="16"/>
                                 <w:szCs w:val="16"/>
                               </w:rPr>
-                              <w:t xml:space="preserve">Networking </w:t>
-                            </w:r>
-                            <w:r>
-                              <w:rPr>
-                                <w:rFonts w:ascii="Clear Sans Medium" w:hAnsi="Clear Sans Medium"/>
+                              <w:t>Networking Configuration</w:t>
+                            </w:r>
+                          </w:p>
+                          <w:p>
+                            <w:pPr>
+                              <w:pStyle w:val="BodyText"/>
+                              <w:spacing w:lineRule="auto" w:line="276" w:before="0" w:after="0"/>
+                              <w:jc w:val="center"/>
+                              <w:rPr>
                                 <w:color w:val="FFFFFF"/>
-                                <w:sz w:val="16"/>
-                                <w:szCs w:val="16"/>
-                              </w:rPr>
-                              <w:t>Configuration</w:t>
+                              </w:rPr>
+                            </w:pPr>
+                            <w:r>
+                              <w:rPr>
+                                <w:color w:val="FFFFFF"/>
+                              </w:rPr>
                             </w:r>
                           </w:p>
                           <w:p>
@@ -3319,15 +3336,19 @@
                               <w:spacing w:lineRule="auto" w:line="276" w:before="0" w:after="0"/>
                               <w:jc w:val="center"/>
                               <w:rPr>
+                                <w:rFonts w:ascii="Clear Sans Medium" w:hAnsi="Clear Sans Medium"/>
+                                <w:sz w:val="16"/>
+                                <w:szCs w:val="16"/>
+                              </w:rPr>
+                            </w:pPr>
+                            <w:r>
+                              <w:rPr>
+                                <w:rFonts w:ascii="Clear Sans Medium" w:hAnsi="Clear Sans Medium"/>
                                 <w:color w:val="FFFFFF"/>
-                              </w:rPr>
-                            </w:pPr>
-                            <w:r>
-                              <w:rPr>
-                                <w:rFonts w:ascii="Clear Sans Medium" w:hAnsi="Clear Sans Medium"/>
-                                <w:sz w:val="16"/>
-                                <w:szCs w:val="16"/>
-                              </w:rPr>
+                                <w:sz w:val="16"/>
+                                <w:szCs w:val="16"/>
+                              </w:rPr>
+                              <w:t>Cloud Computing</w:t>
                             </w:r>
                           </w:p>
                           <w:p>
@@ -3336,19 +3357,13 @@
                               <w:spacing w:lineRule="auto" w:line="276" w:before="0" w:after="0"/>
                               <w:jc w:val="center"/>
                               <w:rPr>
-                                <w:rFonts w:ascii="Clear Sans Medium" w:hAnsi="Clear Sans Medium"/>
-                                <w:sz w:val="16"/>
-                                <w:szCs w:val="16"/>
-                              </w:rPr>
-                            </w:pPr>
-                            <w:r>
-                              <w:rPr>
-                                <w:rFonts w:ascii="Clear Sans Medium" w:hAnsi="Clear Sans Medium"/>
                                 <w:color w:val="FFFFFF"/>
-                                <w:sz w:val="16"/>
-                                <w:szCs w:val="16"/>
-                              </w:rPr>
-                              <w:t>Cloud Computing</w:t>
+                              </w:rPr>
+                            </w:pPr>
+                            <w:r>
+                              <w:rPr>
+                                <w:color w:val="FFFFFF"/>
+                              </w:rPr>
                             </w:r>
                           </w:p>
                           <w:p>
@@ -3357,15 +3372,19 @@
                               <w:spacing w:lineRule="auto" w:line="276" w:before="0" w:after="0"/>
                               <w:jc w:val="center"/>
                               <w:rPr>
+                                <w:rFonts w:ascii="Clear Sans Medium" w:hAnsi="Clear Sans Medium"/>
+                                <w:sz w:val="16"/>
+                                <w:szCs w:val="16"/>
+                              </w:rPr>
+                            </w:pPr>
+                            <w:r>
+                              <w:rPr>
+                                <w:rFonts w:ascii="Clear Sans Medium" w:hAnsi="Clear Sans Medium"/>
                                 <w:color w:val="FFFFFF"/>
-                              </w:rPr>
-                            </w:pPr>
-                            <w:r>
-                              <w:rPr>
-                                <w:rFonts w:ascii="Clear Sans Medium" w:hAnsi="Clear Sans Medium"/>
-                                <w:sz w:val="16"/>
-                                <w:szCs w:val="16"/>
-                              </w:rPr>
+                                <w:sz w:val="16"/>
+                                <w:szCs w:val="16"/>
+                              </w:rPr>
+                              <w:t>Cybersecurity</w:t>
                             </w:r>
                           </w:p>
                           <w:p>
@@ -3374,19 +3393,13 @@
                               <w:spacing w:lineRule="auto" w:line="276" w:before="0" w:after="0"/>
                               <w:jc w:val="center"/>
                               <w:rPr>
-                                <w:rFonts w:ascii="Clear Sans Medium" w:hAnsi="Clear Sans Medium"/>
-                                <w:sz w:val="16"/>
-                                <w:szCs w:val="16"/>
-                              </w:rPr>
-                            </w:pPr>
-                            <w:r>
-                              <w:rPr>
-                                <w:rFonts w:ascii="Clear Sans Medium" w:hAnsi="Clear Sans Medium"/>
                                 <w:color w:val="FFFFFF"/>
-                                <w:sz w:val="16"/>
-                                <w:szCs w:val="16"/>
-                              </w:rPr>
-                              <w:t>Cybersecurity</w:t>
+                              </w:rPr>
+                            </w:pPr>
+                            <w:r>
+                              <w:rPr>
+                                <w:color w:val="FFFFFF"/>
+                              </w:rPr>
                             </w:r>
                           </w:p>
                           <w:p>
@@ -3395,15 +3408,19 @@
                               <w:spacing w:lineRule="auto" w:line="276" w:before="0" w:after="0"/>
                               <w:jc w:val="center"/>
                               <w:rPr>
+                                <w:rFonts w:ascii="Clear Sans Medium" w:hAnsi="Clear Sans Medium"/>
+                                <w:sz w:val="16"/>
+                                <w:szCs w:val="16"/>
+                              </w:rPr>
+                            </w:pPr>
+                            <w:r>
+                              <w:rPr>
+                                <w:rFonts w:ascii="Clear Sans Medium" w:hAnsi="Clear Sans Medium"/>
                                 <w:color w:val="FFFFFF"/>
-                              </w:rPr>
-                            </w:pPr>
-                            <w:r>
-                              <w:rPr>
-                                <w:rFonts w:ascii="Clear Sans Medium" w:hAnsi="Clear Sans Medium"/>
-                                <w:sz w:val="16"/>
-                                <w:szCs w:val="16"/>
-                              </w:rPr>
+                                <w:sz w:val="16"/>
+                                <w:szCs w:val="16"/>
+                              </w:rPr>
+                              <w:t>Shell Scripting</w:t>
                             </w:r>
                           </w:p>
                           <w:p>
@@ -3412,44 +3429,12 @@
                               <w:spacing w:lineRule="auto" w:line="276" w:before="0" w:after="0"/>
                               <w:jc w:val="center"/>
                               <w:rPr>
-                                <w:rFonts w:ascii="Clear Sans Medium" w:hAnsi="Clear Sans Medium"/>
-                                <w:sz w:val="16"/>
-                                <w:szCs w:val="16"/>
-                              </w:rPr>
-                            </w:pPr>
-                            <w:r>
-                              <w:rPr>
-                                <w:rFonts w:ascii="Clear Sans Medium" w:hAnsi="Clear Sans Medium"/>
                                 <w:color w:val="FFFFFF"/>
-                                <w:sz w:val="16"/>
-                                <w:szCs w:val="16"/>
-                              </w:rPr>
-                              <w:t xml:space="preserve">Shell </w:t>
-                            </w:r>
-                            <w:r>
-                              <w:rPr>
-                                <w:rFonts w:ascii="Clear Sans Medium" w:hAnsi="Clear Sans Medium"/>
+                              </w:rPr>
+                            </w:pPr>
+                            <w:r>
+                              <w:rPr>
                                 <w:color w:val="FFFFFF"/>
-                                <w:sz w:val="16"/>
-                                <w:szCs w:val="16"/>
-                              </w:rPr>
-                              <w:t>Scripting</w:t>
-                            </w:r>
-                          </w:p>
-                          <w:p>
-                            <w:pPr>
-                              <w:pStyle w:val="BodyText"/>
-                              <w:spacing w:lineRule="auto" w:line="276" w:before="0" w:after="0"/>
-                              <w:jc w:val="center"/>
-                              <w:rPr>
-                                <w:color w:val="FFFFFF"/>
-                              </w:rPr>
-                            </w:pPr>
-                            <w:r>
-                              <w:rPr>
-                                <w:rFonts w:ascii="Clear Sans Medium" w:hAnsi="Clear Sans Medium"/>
-                                <w:sz w:val="16"/>
-                                <w:szCs w:val="16"/>
                               </w:rPr>
                             </w:r>
                           </w:p>
@@ -3486,9 +3471,7 @@
                             </w:pPr>
                             <w:r>
                               <w:rPr>
-                                <w:rFonts w:ascii="Clear Sans Medium" w:hAnsi="Clear Sans Medium"/>
-                                <w:sz w:val="16"/>
-                                <w:szCs w:val="16"/>
+                                <w:color w:val="FFFFFF"/>
                               </w:rPr>
                             </w:r>
                           </w:p>
@@ -3510,16 +3493,22 @@
                                 <w:sz w:val="16"/>
                                 <w:szCs w:val="16"/>
                               </w:rPr>
-                              <w:t>Microsoft Exce</w:t>
-                            </w:r>
-                            <w:r>
-                              <w:rPr>
-                                <w:rFonts w:ascii="Clear Sans Medium" w:hAnsi="Clear Sans Medium"/>
+                              <w:t>Microsoft Excel</w:t>
+                            </w:r>
+                          </w:p>
+                          <w:p>
+                            <w:pPr>
+                              <w:pStyle w:val="BodyText"/>
+                              <w:spacing w:lineRule="auto" w:line="276" w:before="0" w:after="0"/>
+                              <w:jc w:val="center"/>
+                              <w:rPr>
                                 <w:color w:val="FFFFFF"/>
-                                <w:sz w:val="16"/>
-                                <w:szCs w:val="16"/>
-                              </w:rPr>
-                              <w:t>l</w:t>
+                              </w:rPr>
+                            </w:pPr>
+                            <w:r>
+                              <w:rPr>
+                                <w:color w:val="FFFFFF"/>
+                              </w:rPr>
                             </w:r>
                           </w:p>
                           <w:p>
@@ -3528,45 +3517,19 @@
                               <w:spacing w:lineRule="auto" w:line="276" w:before="0" w:after="0"/>
                               <w:jc w:val="center"/>
                               <w:rPr>
+                                <w:rFonts w:ascii="Clear Sans Medium" w:hAnsi="Clear Sans Medium"/>
+                                <w:sz w:val="16"/>
+                                <w:szCs w:val="16"/>
+                              </w:rPr>
+                            </w:pPr>
+                            <w:r>
+                              <w:rPr>
+                                <w:rFonts w:ascii="Clear Sans Medium" w:hAnsi="Clear Sans Medium"/>
                                 <w:color w:val="FFFFFF"/>
-                              </w:rPr>
-                            </w:pPr>
-                            <w:r>
-                              <w:rPr>
-                                <w:rFonts w:ascii="Clear Sans Medium" w:hAnsi="Clear Sans Medium"/>
-                                <w:sz w:val="16"/>
-                                <w:szCs w:val="16"/>
-                              </w:rPr>
-                            </w:r>
-                          </w:p>
-                          <w:p>
-                            <w:pPr>
-                              <w:pStyle w:val="BodyText"/>
-                              <w:spacing w:lineRule="auto" w:line="276" w:before="0" w:after="0"/>
-                              <w:jc w:val="center"/>
-                              <w:rPr>
-                                <w:rFonts w:ascii="Clear Sans Medium" w:hAnsi="Clear Sans Medium"/>
-                                <w:sz w:val="16"/>
-                                <w:szCs w:val="16"/>
-                              </w:rPr>
-                            </w:pPr>
-                            <w:r>
-                              <w:rPr>
-                                <w:rFonts w:ascii="Clear Sans Medium" w:hAnsi="Clear Sans Medium"/>
-                                <w:color w:val="FFFFFF"/>
-                                <w:sz w:val="16"/>
-                                <w:szCs w:val="16"/>
-                              </w:rPr>
-                              <w:t>M</w:t>
-                            </w:r>
-                            <w:r>
-                              <w:rPr>
-                                <w:rFonts w:ascii="Clear Sans Medium" w:hAnsi="Clear Sans Medium"/>
-                                <w:color w:val="FFFFFF"/>
-                                <w:sz w:val="16"/>
-                                <w:szCs w:val="16"/>
-                              </w:rPr>
-                              <w:t>icrosoft Office</w:t>
+                                <w:sz w:val="16"/>
+                                <w:szCs w:val="16"/>
+                              </w:rPr>
+                              <w:t>Microsoft Office</w:t>
                             </w:r>
                           </w:p>
                         </w:txbxContent>
@@ -3619,9 +3582,7 @@
                       </w:pPr>
                       <w:r>
                         <w:rPr>
-                          <w:rFonts w:ascii="Clear Sans Medium" w:hAnsi="Clear Sans Medium"/>
-                          <w:sz w:val="16"/>
-                          <w:szCs w:val="16"/>
+                          <w:color w:val="FFFFFF"/>
                         </w:rPr>
                       </w:r>
                     </w:p>
@@ -3643,16 +3604,22 @@
                           <w:sz w:val="16"/>
                           <w:szCs w:val="16"/>
                         </w:rPr>
-                        <w:t xml:space="preserve">SQL </w:t>
-                      </w:r>
-                      <w:r>
-                        <w:rPr>
-                          <w:rFonts w:ascii="Clear Sans Medium" w:hAnsi="Clear Sans Medium"/>
+                        <w:t>SQL &amp; NoSQL</w:t>
+                      </w:r>
+                    </w:p>
+                    <w:p>
+                      <w:pPr>
+                        <w:pStyle w:val="BodyText"/>
+                        <w:spacing w:lineRule="auto" w:line="276" w:before="0" w:after="0"/>
+                        <w:jc w:val="center"/>
+                        <w:rPr>
                           <w:color w:val="FFFFFF"/>
-                          <w:sz w:val="16"/>
-                          <w:szCs w:val="16"/>
-                        </w:rPr>
-                        <w:t>&amp; NoSQL</w:t>
+                        </w:rPr>
+                      </w:pPr>
+                      <w:r>
+                        <w:rPr>
+                          <w:color w:val="FFFFFF"/>
+                        </w:rPr>
                       </w:r>
                     </w:p>
                     <w:p>
@@ -3661,15 +3628,19 @@
                         <w:spacing w:lineRule="auto" w:line="276" w:before="0" w:after="0"/>
                         <w:jc w:val="center"/>
                         <w:rPr>
+                          <w:rFonts w:ascii="Clear Sans Medium" w:hAnsi="Clear Sans Medium"/>
+                          <w:sz w:val="16"/>
+                          <w:szCs w:val="16"/>
+                        </w:rPr>
+                      </w:pPr>
+                      <w:r>
+                        <w:rPr>
+                          <w:rFonts w:ascii="Clear Sans Medium" w:hAnsi="Clear Sans Medium"/>
                           <w:color w:val="FFFFFF"/>
-                        </w:rPr>
-                      </w:pPr>
-                      <w:r>
-                        <w:rPr>
-                          <w:rFonts w:ascii="Clear Sans Medium" w:hAnsi="Clear Sans Medium"/>
-                          <w:sz w:val="16"/>
-                          <w:szCs w:val="16"/>
-                        </w:rPr>
+                          <w:sz w:val="16"/>
+                          <w:szCs w:val="16"/>
+                        </w:rPr>
+                        <w:t>Linux &amp; Windows Server Administration</w:t>
                       </w:r>
                     </w:p>
                     <w:p>
@@ -3678,29 +3649,26 @@
                         <w:spacing w:lineRule="auto" w:line="276" w:before="0" w:after="0"/>
                         <w:jc w:val="center"/>
                         <w:rPr>
-                          <w:rFonts w:ascii="Clear Sans Medium" w:hAnsi="Clear Sans Medium"/>
-                          <w:sz w:val="16"/>
-                          <w:szCs w:val="16"/>
-                        </w:rPr>
-                      </w:pPr>
-                      <w:r>
-                        <w:rPr>
-                          <w:rFonts w:ascii="Clear Sans Medium" w:hAnsi="Clear Sans Medium"/>
                           <w:color w:val="FFFFFF"/>
-                          <w:sz w:val="16"/>
-                          <w:szCs w:val="16"/>
-                        </w:rPr>
-                        <w:t xml:space="preserve">Linux </w:t>
-                      </w:r>
-                      <w:r>
-                        <w:rPr>
-                          <w:rFonts w:ascii="Clear Sans Medium" w:hAnsi="Clear Sans Medium"/>
+                        </w:rPr>
+                      </w:pPr>
+                      <w:r>
+                        <w:rPr>
                           <w:color w:val="FFFFFF"/>
-                          <w:sz w:val="16"/>
-                          <w:szCs w:val="16"/>
-                        </w:rPr>
-                        <w:t>&amp; Windows Server</w:t>
-                      </w:r>
+                        </w:rPr>
+                      </w:r>
+                    </w:p>
+                    <w:p>
+                      <w:pPr>
+                        <w:pStyle w:val="BodyText"/>
+                        <w:spacing w:lineRule="auto" w:line="276" w:before="0" w:after="0"/>
+                        <w:jc w:val="center"/>
+                        <w:rPr>
+                          <w:rFonts w:ascii="Clear Sans Medium" w:hAnsi="Clear Sans Medium"/>
+                          <w:sz w:val="16"/>
+                          <w:szCs w:val="16"/>
+                        </w:rPr>
+                      </w:pPr>
                       <w:r>
                         <w:rPr>
                           <w:rFonts w:ascii="Clear Sans Medium" w:hAnsi="Clear Sans Medium"/>
@@ -3708,79 +3676,21 @@
                           <w:sz w:val="16"/>
                           <w:szCs w:val="16"/>
                         </w:rPr>
-                        <w:t xml:space="preserve"> </w:t>
-                      </w:r>
-                      <w:r>
-                        <w:rPr>
-                          <w:rFonts w:ascii="Clear Sans Medium" w:hAnsi="Clear Sans Medium"/>
+                        <w:t>Python &amp; JavaScript Development</w:t>
+                      </w:r>
+                    </w:p>
+                    <w:p>
+                      <w:pPr>
+                        <w:pStyle w:val="BodyText"/>
+                        <w:spacing w:lineRule="auto" w:line="276" w:before="0" w:after="0"/>
+                        <w:jc w:val="center"/>
+                        <w:rPr>
                           <w:color w:val="FFFFFF"/>
-                          <w:sz w:val="16"/>
-                          <w:szCs w:val="16"/>
-                        </w:rPr>
-                        <w:t>Administration</w:t>
-                      </w:r>
-                    </w:p>
-                    <w:p>
-                      <w:pPr>
-                        <w:pStyle w:val="BodyText"/>
-                        <w:spacing w:lineRule="auto" w:line="276" w:before="0" w:after="0"/>
-                        <w:jc w:val="center"/>
+                        </w:rPr>
+                      </w:pPr>
+                      <w:r>
                         <w:rPr>
                           <w:color w:val="FFFFFF"/>
-                        </w:rPr>
-                      </w:pPr>
-                      <w:r>
-                        <w:rPr>
-                          <w:rFonts w:ascii="Clear Sans Medium" w:hAnsi="Clear Sans Medium"/>
-                          <w:sz w:val="16"/>
-                          <w:szCs w:val="16"/>
-                        </w:rPr>
-                      </w:r>
-                    </w:p>
-                    <w:p>
-                      <w:pPr>
-                        <w:pStyle w:val="BodyText"/>
-                        <w:spacing w:lineRule="auto" w:line="276" w:before="0" w:after="0"/>
-                        <w:jc w:val="center"/>
-                        <w:rPr>
-                          <w:rFonts w:ascii="Clear Sans Medium" w:hAnsi="Clear Sans Medium"/>
-                          <w:sz w:val="16"/>
-                          <w:szCs w:val="16"/>
-                        </w:rPr>
-                      </w:pPr>
-                      <w:r>
-                        <w:rPr>
-                          <w:rFonts w:ascii="Clear Sans Medium" w:hAnsi="Clear Sans Medium"/>
-                          <w:color w:val="FFFFFF"/>
-                          <w:sz w:val="16"/>
-                          <w:szCs w:val="16"/>
-                        </w:rPr>
-                        <w:t xml:space="preserve">Python </w:t>
-                      </w:r>
-                      <w:r>
-                        <w:rPr>
-                          <w:rFonts w:ascii="Clear Sans Medium" w:hAnsi="Clear Sans Medium"/>
-                          <w:color w:val="FFFFFF"/>
-                          <w:sz w:val="16"/>
-                          <w:szCs w:val="16"/>
-                        </w:rPr>
-                        <w:t>&amp; JavaScript Development</w:t>
-                      </w:r>
-                    </w:p>
-                    <w:p>
-                      <w:pPr>
-                        <w:pStyle w:val="BodyText"/>
-                        <w:spacing w:lineRule="auto" w:line="276" w:before="0" w:after="0"/>
-                        <w:jc w:val="center"/>
-                        <w:rPr>
-                          <w:color w:val="FFFFFF"/>
-                        </w:rPr>
-                      </w:pPr>
-                      <w:r>
-                        <w:rPr>
-                          <w:rFonts w:ascii="Clear Sans Medium" w:hAnsi="Clear Sans Medium"/>
-                          <w:sz w:val="16"/>
-                          <w:szCs w:val="16"/>
                         </w:rPr>
                       </w:r>
                     </w:p>
@@ -3803,16 +3713,22 @@
                           <w:sz w:val="16"/>
                           <w:szCs w:val="16"/>
                         </w:rPr>
-                        <w:t xml:space="preserve">Networking </w:t>
-                      </w:r>
-                      <w:r>
-                        <w:rPr>
-                          <w:rFonts w:ascii="Clear Sans Medium" w:hAnsi="Clear Sans Medium"/>
+                        <w:t>Networking Configuration</w:t>
+                      </w:r>
+                    </w:p>
+                    <w:p>
+                      <w:pPr>
+                        <w:pStyle w:val="BodyText"/>
+                        <w:spacing w:lineRule="auto" w:line="276" w:before="0" w:after="0"/>
+                        <w:jc w:val="center"/>
+                        <w:rPr>
                           <w:color w:val="FFFFFF"/>
-                          <w:sz w:val="16"/>
-                          <w:szCs w:val="16"/>
-                        </w:rPr>
-                        <w:t>Configuration</w:t>
+                        </w:rPr>
+                      </w:pPr>
+                      <w:r>
+                        <w:rPr>
+                          <w:color w:val="FFFFFF"/>
+                        </w:rPr>
                       </w:r>
                     </w:p>
                     <w:p>
@@ -3821,15 +3737,19 @@
                         <w:spacing w:lineRule="auto" w:line="276" w:before="0" w:after="0"/>
                         <w:jc w:val="center"/>
                         <w:rPr>
+                          <w:rFonts w:ascii="Clear Sans Medium" w:hAnsi="Clear Sans Medium"/>
+                          <w:sz w:val="16"/>
+                          <w:szCs w:val="16"/>
+                        </w:rPr>
+                      </w:pPr>
+                      <w:r>
+                        <w:rPr>
+                          <w:rFonts w:ascii="Clear Sans Medium" w:hAnsi="Clear Sans Medium"/>
                           <w:color w:val="FFFFFF"/>
-                        </w:rPr>
-                      </w:pPr>
-                      <w:r>
-                        <w:rPr>
-                          <w:rFonts w:ascii="Clear Sans Medium" w:hAnsi="Clear Sans Medium"/>
-                          <w:sz w:val="16"/>
-                          <w:szCs w:val="16"/>
-                        </w:rPr>
+                          <w:sz w:val="16"/>
+                          <w:szCs w:val="16"/>
+                        </w:rPr>
+                        <w:t>Cloud Computing</w:t>
                       </w:r>
                     </w:p>
                     <w:p>
@@ -3838,19 +3758,13 @@
                         <w:spacing w:lineRule="auto" w:line="276" w:before="0" w:after="0"/>
                         <w:jc w:val="center"/>
                         <w:rPr>
-                          <w:rFonts w:ascii="Clear Sans Medium" w:hAnsi="Clear Sans Medium"/>
-                          <w:sz w:val="16"/>
-                          <w:szCs w:val="16"/>
-                        </w:rPr>
-                      </w:pPr>
-                      <w:r>
-                        <w:rPr>
-                          <w:rFonts w:ascii="Clear Sans Medium" w:hAnsi="Clear Sans Medium"/>
                           <w:color w:val="FFFFFF"/>
-                          <w:sz w:val="16"/>
-                          <w:szCs w:val="16"/>
-                        </w:rPr>
-                        <w:t>Cloud Computing</w:t>
+                        </w:rPr>
+                      </w:pPr>
+                      <w:r>
+                        <w:rPr>
+                          <w:color w:val="FFFFFF"/>
+                        </w:rPr>
                       </w:r>
                     </w:p>
                     <w:p>
@@ -3859,15 +3773,19 @@
                         <w:spacing w:lineRule="auto" w:line="276" w:before="0" w:after="0"/>
                         <w:jc w:val="center"/>
                         <w:rPr>
+                          <w:rFonts w:ascii="Clear Sans Medium" w:hAnsi="Clear Sans Medium"/>
+                          <w:sz w:val="16"/>
+                          <w:szCs w:val="16"/>
+                        </w:rPr>
+                      </w:pPr>
+                      <w:r>
+                        <w:rPr>
+                          <w:rFonts w:ascii="Clear Sans Medium" w:hAnsi="Clear Sans Medium"/>
                           <w:color w:val="FFFFFF"/>
-                        </w:rPr>
-                      </w:pPr>
-                      <w:r>
-                        <w:rPr>
-                          <w:rFonts w:ascii="Clear Sans Medium" w:hAnsi="Clear Sans Medium"/>
-                          <w:sz w:val="16"/>
-                          <w:szCs w:val="16"/>
-                        </w:rPr>
+                          <w:sz w:val="16"/>
+                          <w:szCs w:val="16"/>
+                        </w:rPr>
+                        <w:t>Cybersecurity</w:t>
                       </w:r>
                     </w:p>
                     <w:p>
@@ -3876,19 +3794,13 @@
                         <w:spacing w:lineRule="auto" w:line="276" w:before="0" w:after="0"/>
                         <w:jc w:val="center"/>
                         <w:rPr>
-                          <w:rFonts w:ascii="Clear Sans Medium" w:hAnsi="Clear Sans Medium"/>
-                          <w:sz w:val="16"/>
-                          <w:szCs w:val="16"/>
-                        </w:rPr>
-                      </w:pPr>
-                      <w:r>
-                        <w:rPr>
-                          <w:rFonts w:ascii="Clear Sans Medium" w:hAnsi="Clear Sans Medium"/>
                           <w:color w:val="FFFFFF"/>
-                          <w:sz w:val="16"/>
-                          <w:szCs w:val="16"/>
-                        </w:rPr>
-                        <w:t>Cybersecurity</w:t>
+                        </w:rPr>
+                      </w:pPr>
+                      <w:r>
+                        <w:rPr>
+                          <w:color w:val="FFFFFF"/>
+                        </w:rPr>
                       </w:r>
                     </w:p>
                     <w:p>
@@ -3897,15 +3809,19 @@
                         <w:spacing w:lineRule="auto" w:line="276" w:before="0" w:after="0"/>
                         <w:jc w:val="center"/>
                         <w:rPr>
+                          <w:rFonts w:ascii="Clear Sans Medium" w:hAnsi="Clear Sans Medium"/>
+                          <w:sz w:val="16"/>
+                          <w:szCs w:val="16"/>
+                        </w:rPr>
+                      </w:pPr>
+                      <w:r>
+                        <w:rPr>
+                          <w:rFonts w:ascii="Clear Sans Medium" w:hAnsi="Clear Sans Medium"/>
                           <w:color w:val="FFFFFF"/>
-                        </w:rPr>
-                      </w:pPr>
-                      <w:r>
-                        <w:rPr>
-                          <w:rFonts w:ascii="Clear Sans Medium" w:hAnsi="Clear Sans Medium"/>
-                          <w:sz w:val="16"/>
-                          <w:szCs w:val="16"/>
-                        </w:rPr>
+                          <w:sz w:val="16"/>
+                          <w:szCs w:val="16"/>
+                        </w:rPr>
+                        <w:t>Shell Scripting</w:t>
                       </w:r>
                     </w:p>
                     <w:p>
@@ -3914,44 +3830,12 @@
                         <w:spacing w:lineRule="auto" w:line="276" w:before="0" w:after="0"/>
                         <w:jc w:val="center"/>
                         <w:rPr>
-                          <w:rFonts w:ascii="Clear Sans Medium" w:hAnsi="Clear Sans Medium"/>
-                          <w:sz w:val="16"/>
-                          <w:szCs w:val="16"/>
-                        </w:rPr>
-                      </w:pPr>
-                      <w:r>
-                        <w:rPr>
-                          <w:rFonts w:ascii="Clear Sans Medium" w:hAnsi="Clear Sans Medium"/>
                           <w:color w:val="FFFFFF"/>
-                          <w:sz w:val="16"/>
-                          <w:szCs w:val="16"/>
-                        </w:rPr>
-                        <w:t xml:space="preserve">Shell </w:t>
-                      </w:r>
-                      <w:r>
-                        <w:rPr>
-                          <w:rFonts w:ascii="Clear Sans Medium" w:hAnsi="Clear Sans Medium"/>
+                        </w:rPr>
+                      </w:pPr>
+                      <w:r>
+                        <w:rPr>
                           <w:color w:val="FFFFFF"/>
-                          <w:sz w:val="16"/>
-                          <w:szCs w:val="16"/>
-                        </w:rPr>
-                        <w:t>Scripting</w:t>
-                      </w:r>
-                    </w:p>
-                    <w:p>
-                      <w:pPr>
-                        <w:pStyle w:val="BodyText"/>
-                        <w:spacing w:lineRule="auto" w:line="276" w:before="0" w:after="0"/>
-                        <w:jc w:val="center"/>
-                        <w:rPr>
-                          <w:color w:val="FFFFFF"/>
-                        </w:rPr>
-                      </w:pPr>
-                      <w:r>
-                        <w:rPr>
-                          <w:rFonts w:ascii="Clear Sans Medium" w:hAnsi="Clear Sans Medium"/>
-                          <w:sz w:val="16"/>
-                          <w:szCs w:val="16"/>
                         </w:rPr>
                       </w:r>
                     </w:p>
@@ -3988,9 +3872,7 @@
                       </w:pPr>
                       <w:r>
                         <w:rPr>
-                          <w:rFonts w:ascii="Clear Sans Medium" w:hAnsi="Clear Sans Medium"/>
-                          <w:sz w:val="16"/>
-                          <w:szCs w:val="16"/>
+                          <w:color w:val="FFFFFF"/>
                         </w:rPr>
                       </w:r>
                     </w:p>
@@ -4012,16 +3894,22 @@
                           <w:sz w:val="16"/>
                           <w:szCs w:val="16"/>
                         </w:rPr>
-                        <w:t>Microsoft Exce</w:t>
-                      </w:r>
-                      <w:r>
-                        <w:rPr>
-                          <w:rFonts w:ascii="Clear Sans Medium" w:hAnsi="Clear Sans Medium"/>
+                        <w:t>Microsoft Excel</w:t>
+                      </w:r>
+                    </w:p>
+                    <w:p>
+                      <w:pPr>
+                        <w:pStyle w:val="BodyText"/>
+                        <w:spacing w:lineRule="auto" w:line="276" w:before="0" w:after="0"/>
+                        <w:jc w:val="center"/>
+                        <w:rPr>
                           <w:color w:val="FFFFFF"/>
-                          <w:sz w:val="16"/>
-                          <w:szCs w:val="16"/>
-                        </w:rPr>
-                        <w:t>l</w:t>
+                        </w:rPr>
+                      </w:pPr>
+                      <w:r>
+                        <w:rPr>
+                          <w:color w:val="FFFFFF"/>
+                        </w:rPr>
                       </w:r>
                     </w:p>
                     <w:p>
@@ -4030,45 +3918,19 @@
                         <w:spacing w:lineRule="auto" w:line="276" w:before="0" w:after="0"/>
                         <w:jc w:val="center"/>
                         <w:rPr>
+                          <w:rFonts w:ascii="Clear Sans Medium" w:hAnsi="Clear Sans Medium"/>
+                          <w:sz w:val="16"/>
+                          <w:szCs w:val="16"/>
+                        </w:rPr>
+                      </w:pPr>
+                      <w:r>
+                        <w:rPr>
+                          <w:rFonts w:ascii="Clear Sans Medium" w:hAnsi="Clear Sans Medium"/>
                           <w:color w:val="FFFFFF"/>
-                        </w:rPr>
-                      </w:pPr>
-                      <w:r>
-                        <w:rPr>
-                          <w:rFonts w:ascii="Clear Sans Medium" w:hAnsi="Clear Sans Medium"/>
-                          <w:sz w:val="16"/>
-                          <w:szCs w:val="16"/>
-                        </w:rPr>
-                      </w:r>
-                    </w:p>
-                    <w:p>
-                      <w:pPr>
-                        <w:pStyle w:val="BodyText"/>
-                        <w:spacing w:lineRule="auto" w:line="276" w:before="0" w:after="0"/>
-                        <w:jc w:val="center"/>
-                        <w:rPr>
-                          <w:rFonts w:ascii="Clear Sans Medium" w:hAnsi="Clear Sans Medium"/>
-                          <w:sz w:val="16"/>
-                          <w:szCs w:val="16"/>
-                        </w:rPr>
-                      </w:pPr>
-                      <w:r>
-                        <w:rPr>
-                          <w:rFonts w:ascii="Clear Sans Medium" w:hAnsi="Clear Sans Medium"/>
-                          <w:color w:val="FFFFFF"/>
-                          <w:sz w:val="16"/>
-                          <w:szCs w:val="16"/>
-                        </w:rPr>
-                        <w:t>M</w:t>
-                      </w:r>
-                      <w:r>
-                        <w:rPr>
-                          <w:rFonts w:ascii="Clear Sans Medium" w:hAnsi="Clear Sans Medium"/>
-                          <w:color w:val="FFFFFF"/>
-                          <w:sz w:val="16"/>
-                          <w:szCs w:val="16"/>
-                        </w:rPr>
-                        <w:t>icrosoft Office</w:t>
+                          <w:sz w:val="16"/>
+                          <w:szCs w:val="16"/>
+                        </w:rPr>
+                        <w:t>Microsoft Office</w:t>
                       </w:r>
                     </w:p>
                   </w:txbxContent>
@@ -4250,7 +4112,52 @@
                                 <w:sz w:val="16"/>
                                 <w:szCs w:val="16"/>
                               </w:rPr>
-                              <w:t>Former businessman shifting gears and pursuing a career in technology, a subject that has been a lifelong passion and childlike fascination. Proven track record of devising innovative solutions for diverse set of problems. Please make note that the years of gap in employment was due to personal tragedy and not professional incompetence.</w:t>
+                              <w:t xml:space="preserve">Former businessman shifting gears and pursuing a career in technology, a subject that has been a lifelong passion and childlike fascination. Proven track record of devising innovative solutions for diverse set of problems. Please make note that the years of gap in employment was </w:t>
+                            </w:r>
+                            <w:r>
+                              <w:rPr>
+                                <w:rFonts w:ascii="Clear Sans Medium" w:hAnsi="Clear Sans Medium"/>
+                                <w:color w:val="FFFFFF"/>
+                                <w:sz w:val="16"/>
+                                <w:szCs w:val="16"/>
+                              </w:rPr>
+                              <w:t xml:space="preserve">of a </w:t>
+                            </w:r>
+                            <w:r>
+                              <w:rPr>
+                                <w:rFonts w:ascii="Clear Sans Medium" w:hAnsi="Clear Sans Medium"/>
+                                <w:color w:val="FFFFFF"/>
+                                <w:sz w:val="16"/>
+                                <w:szCs w:val="16"/>
+                              </w:rPr>
+                              <w:t xml:space="preserve">personal tragedy and </w:t>
+                            </w:r>
+                            <w:r>
+                              <w:rPr>
+                                <w:rFonts w:ascii="Clear Sans Medium" w:hAnsi="Clear Sans Medium"/>
+                                <w:color w:val="FFFFFF"/>
+                                <w:sz w:val="16"/>
+                                <w:szCs w:val="16"/>
+                              </w:rPr>
+                              <w:t xml:space="preserve">not due to a lack of </w:t>
+                            </w:r>
+                            <w:r>
+                              <w:rPr>
+                                <w:rFonts w:ascii="Clear Sans Medium" w:hAnsi="Clear Sans Medium"/>
+                                <w:color w:val="FFFFFF"/>
+                                <w:sz w:val="16"/>
+                                <w:szCs w:val="16"/>
+                              </w:rPr>
+                              <w:t xml:space="preserve">professional </w:t>
+                            </w:r>
+                            <w:r>
+                              <w:rPr>
+                                <w:rFonts w:ascii="Clear Sans Medium" w:hAnsi="Clear Sans Medium"/>
+                                <w:color w:val="FFFFFF"/>
+                                <w:sz w:val="16"/>
+                                <w:szCs w:val="16"/>
+                              </w:rPr>
+                              <w:t>abilities.</w:t>
                             </w:r>
                           </w:p>
                         </w:txbxContent>
@@ -4290,7 +4197,52 @@
                           <w:sz w:val="16"/>
                           <w:szCs w:val="16"/>
                         </w:rPr>
-                        <w:t>Former businessman shifting gears and pursuing a career in technology, a subject that has been a lifelong passion and childlike fascination. Proven track record of devising innovative solutions for diverse set of problems. Please make note that the years of gap in employment was due to personal tragedy and not professional incompetence.</w:t>
+                        <w:t xml:space="preserve">Former businessman shifting gears and pursuing a career in technology, a subject that has been a lifelong passion and childlike fascination. Proven track record of devising innovative solutions for diverse set of problems. Please make note that the years of gap in employment was </w:t>
+                      </w:r>
+                      <w:r>
+                        <w:rPr>
+                          <w:rFonts w:ascii="Clear Sans Medium" w:hAnsi="Clear Sans Medium"/>
+                          <w:color w:val="FFFFFF"/>
+                          <w:sz w:val="16"/>
+                          <w:szCs w:val="16"/>
+                        </w:rPr>
+                        <w:t xml:space="preserve">of a </w:t>
+                      </w:r>
+                      <w:r>
+                        <w:rPr>
+                          <w:rFonts w:ascii="Clear Sans Medium" w:hAnsi="Clear Sans Medium"/>
+                          <w:color w:val="FFFFFF"/>
+                          <w:sz w:val="16"/>
+                          <w:szCs w:val="16"/>
+                        </w:rPr>
+                        <w:t xml:space="preserve">personal tragedy and </w:t>
+                      </w:r>
+                      <w:r>
+                        <w:rPr>
+                          <w:rFonts w:ascii="Clear Sans Medium" w:hAnsi="Clear Sans Medium"/>
+                          <w:color w:val="FFFFFF"/>
+                          <w:sz w:val="16"/>
+                          <w:szCs w:val="16"/>
+                        </w:rPr>
+                        <w:t xml:space="preserve">not due to a lack of </w:t>
+                      </w:r>
+                      <w:r>
+                        <w:rPr>
+                          <w:rFonts w:ascii="Clear Sans Medium" w:hAnsi="Clear Sans Medium"/>
+                          <w:color w:val="FFFFFF"/>
+                          <w:sz w:val="16"/>
+                          <w:szCs w:val="16"/>
+                        </w:rPr>
+                        <w:t xml:space="preserve">professional </w:t>
+                      </w:r>
+                      <w:r>
+                        <w:rPr>
+                          <w:rFonts w:ascii="Clear Sans Medium" w:hAnsi="Clear Sans Medium"/>
+                          <w:color w:val="FFFFFF"/>
+                          <w:sz w:val="16"/>
+                          <w:szCs w:val="16"/>
+                        </w:rPr>
+                        <w:t>abilities.</w:t>
                       </w:r>
                     </w:p>
                   </w:txbxContent>
@@ -4326,7 +4278,7 @@
                     </pic:cNvPicPr>
                   </pic:nvPicPr>
                   <pic:blipFill>
-                    <a:blip r:embed="rId6"/>
+                    <a:blip r:embed="rId4"/>
                     <a:stretch>
                       <a:fillRect/>
                     </a:stretch>
@@ -4371,7 +4323,7 @@
                     </pic:cNvPicPr>
                   </pic:nvPicPr>
                   <pic:blipFill>
-                    <a:blip r:embed="rId7"/>
+                    <a:blip r:embed="rId5"/>
                     <a:stretch>
                       <a:fillRect/>
                     </a:stretch>
@@ -4596,9 +4548,7 @@
                             </w:pPr>
                             <w:r>
                               <w:rPr>
-                                <w:rFonts w:ascii="Clear Sans Medium" w:hAnsi="Clear Sans Medium"/>
-                                <w:sz w:val="16"/>
-                                <w:szCs w:val="16"/>
+                                <w:color w:val="FFFFFF"/>
                               </w:rPr>
                             </w:r>
                           </w:p>
@@ -4715,9 +4665,7 @@
                       </w:pPr>
                       <w:r>
                         <w:rPr>
-                          <w:rFonts w:ascii="Clear Sans Medium" w:hAnsi="Clear Sans Medium"/>
-                          <w:sz w:val="16"/>
-                          <w:szCs w:val="16"/>
+                          <w:color w:val="FFFFFF"/>
                         </w:rPr>
                       </w:r>
                     </w:p>

</xml_diff>

<commit_message>
added career break section
</commit_message>
<xml_diff>
--- a/Resume.docx
+++ b/Resume.docx
@@ -236,9 +236,9 @@
                   <wp:posOffset>2166620</wp:posOffset>
                 </wp:positionH>
                 <wp:positionV relativeFrom="paragraph">
-                  <wp:posOffset>1389380</wp:posOffset>
+                  <wp:posOffset>1363980</wp:posOffset>
                 </wp:positionV>
-                <wp:extent cx="4342130" cy="3958590"/>
+                <wp:extent cx="4342130" cy="4542155"/>
                 <wp:effectExtent l="0" t="0" r="0" b="0"/>
                 <wp:wrapNone/>
                 <wp:docPr id="3" name="Frame4"/>
@@ -249,7 +249,7 @@
                       <wps:spPr>
                         <a:xfrm>
                           <a:off x="0" y="0"/>
-                          <a:ext cx="4341960" cy="3958560"/>
+                          <a:ext cx="4341960" cy="4542120"/>
                         </a:xfrm>
                         <a:prstGeom prst="rect">
                           <a:avLst/>
@@ -296,43 +296,30 @@
                                 <w:rFonts w:cs="Raleway Light" w:ascii="Clear Sans Medium" w:hAnsi="Clear Sans Medium"/>
                                 <w:b w:val="false"/>
                                 <w:bCs w:val="false"/>
-                                <w:color w:val="848484"/>
-                                <w:sz w:val="16"/>
-                                <w:szCs w:val="16"/>
-                              </w:rPr>
-                              <w:t xml:space="preserve"> </w:t>
-                            </w:r>
+                                <w:color w:val="000000"/>
+                                <w:sz w:val="16"/>
+                                <w:szCs w:val="16"/>
+                              </w:rPr>
+                              <w:t xml:space="preserve"> 07/23 – 10/23</w:t>
+                            </w:r>
+                          </w:p>
+                          <w:p>
+                            <w:pPr>
+                              <w:pStyle w:val="Normal"/>
+                              <w:widowControl/>
+                              <w:bidi w:val="0"/>
+                              <w:spacing w:lineRule="auto" w:line="276" w:before="0" w:after="0"/>
+                              <w:contextualSpacing/>
+                              <w:rPr>
+                                <w:color w:val="000000"/>
+                              </w:rPr>
+                            </w:pPr>
                             <w:r>
                               <w:rPr>
                                 <w:rFonts w:cs="Raleway Light" w:ascii="Clear Sans Medium" w:hAnsi="Clear Sans Medium"/>
                                 <w:b w:val="false"/>
                                 <w:bCs w:val="false"/>
-                                <w:color w:val="auto"/>
-                                <w:sz w:val="16"/>
-                                <w:szCs w:val="16"/>
-                              </w:rPr>
-                              <w:t>07/23 – 10/23</w:t>
-                            </w:r>
-                          </w:p>
-                          <w:p>
-                            <w:pPr>
-                              <w:pStyle w:val="Normal"/>
-                              <w:widowControl/>
-                              <w:bidi w:val="0"/>
-                              <w:spacing w:lineRule="auto" w:line="276" w:before="0" w:after="0"/>
-                              <w:contextualSpacing/>
-                              <w:rPr>
-                                <w:rFonts w:ascii="Clear Sans Medium" w:hAnsi="Clear Sans Medium"/>
-                                <w:sz w:val="16"/>
-                                <w:szCs w:val="16"/>
-                              </w:rPr>
-                            </w:pPr>
-                            <w:r>
-                              <w:rPr>
-                                <w:rFonts w:cs="Raleway Light" w:ascii="Clear Sans Medium" w:hAnsi="Clear Sans Medium"/>
-                                <w:b w:val="false"/>
-                                <w:bCs w:val="false"/>
-                                <w:color w:val="auto"/>
+                                <w:color w:val="000000"/>
                                 <w:sz w:val="16"/>
                                 <w:szCs w:val="16"/>
                               </w:rPr>
@@ -351,9 +338,7 @@
                               <w:spacing w:lineRule="auto" w:line="276" w:before="0" w:after="0"/>
                               <w:contextualSpacing/>
                               <w:rPr>
-                                <w:rFonts w:ascii="Clear Sans Medium" w:hAnsi="Clear Sans Medium"/>
-                                <w:sz w:val="16"/>
-                                <w:szCs w:val="16"/>
+                                <w:color w:val="000000"/>
                               </w:rPr>
                             </w:pPr>
                             <w:r>
@@ -378,9 +363,7 @@
                               <w:spacing w:lineRule="auto" w:line="276" w:before="0" w:after="0"/>
                               <w:contextualSpacing/>
                               <w:rPr>
-                                <w:rFonts w:ascii="Clear Sans Medium" w:hAnsi="Clear Sans Medium"/>
-                                <w:sz w:val="16"/>
-                                <w:szCs w:val="16"/>
+                                <w:color w:val="000000"/>
                               </w:rPr>
                             </w:pPr>
                             <w:r>
@@ -406,9 +389,7 @@
                               <w:ind w:hanging="0" w:left="432"/>
                               <w:contextualSpacing/>
                               <w:rPr>
-                                <w:rFonts w:ascii="Clear Sans Medium" w:hAnsi="Clear Sans Medium"/>
-                                <w:sz w:val="16"/>
-                                <w:szCs w:val="16"/>
+                                <w:color w:val="000000"/>
                               </w:rPr>
                             </w:pPr>
                             <w:r>
@@ -433,9 +414,7 @@
                               <w:spacing w:lineRule="auto" w:line="276" w:before="0" w:after="0"/>
                               <w:contextualSpacing/>
                               <w:rPr>
-                                <w:rFonts w:ascii="Clear Sans Medium" w:hAnsi="Clear Sans Medium"/>
-                                <w:sz w:val="16"/>
-                                <w:szCs w:val="16"/>
+                                <w:color w:val="000000"/>
                               </w:rPr>
                             </w:pPr>
                             <w:r>
@@ -461,9 +440,7 @@
                               <w:ind w:hanging="0" w:left="432"/>
                               <w:contextualSpacing/>
                               <w:rPr>
-                                <w:rFonts w:ascii="Clear Sans Medium" w:hAnsi="Clear Sans Medium"/>
-                                <w:sz w:val="16"/>
-                                <w:szCs w:val="16"/>
+                                <w:color w:val="000000"/>
                               </w:rPr>
                             </w:pPr>
                             <w:r>
@@ -488,9 +465,7 @@
                               <w:spacing w:lineRule="auto" w:line="276" w:before="0" w:after="0"/>
                               <w:contextualSpacing/>
                               <w:rPr>
-                                <w:rFonts w:ascii="Clear Sans Medium" w:hAnsi="Clear Sans Medium"/>
-                                <w:sz w:val="16"/>
-                                <w:szCs w:val="16"/>
+                                <w:color w:val="000000"/>
                               </w:rPr>
                             </w:pPr>
                             <w:r>
@@ -512,6 +487,7 @@
                               <w:contextualSpacing/>
                               <w:rPr>
                                 <w:rFonts w:ascii="Clear Sans Medium" w:hAnsi="Clear Sans Medium"/>
+                                <w:color w:val="000000"/>
                                 <w:sz w:val="16"/>
                                 <w:szCs w:val="16"/>
                               </w:rPr>
@@ -554,43 +530,30 @@
                                 <w:rFonts w:cs="Raleway Light" w:ascii="Clear Sans Medium" w:hAnsi="Clear Sans Medium"/>
                                 <w:b w:val="false"/>
                                 <w:bCs w:val="false"/>
-                                <w:color w:val="848484"/>
-                                <w:sz w:val="16"/>
-                                <w:szCs w:val="16"/>
-                              </w:rPr>
-                              <w:t xml:space="preserve"> </w:t>
-                            </w:r>
+                                <w:color w:val="000000"/>
+                                <w:sz w:val="16"/>
+                                <w:szCs w:val="16"/>
+                              </w:rPr>
+                              <w:t xml:space="preserve"> 11/22 – 02/23</w:t>
+                            </w:r>
+                          </w:p>
+                          <w:p>
+                            <w:pPr>
+                              <w:pStyle w:val="Normal"/>
+                              <w:widowControl/>
+                              <w:bidi w:val="0"/>
+                              <w:spacing w:lineRule="auto" w:line="276" w:before="0" w:after="0"/>
+                              <w:contextualSpacing/>
+                              <w:rPr>
+                                <w:color w:val="000000"/>
+                              </w:rPr>
+                            </w:pPr>
                             <w:r>
                               <w:rPr>
                                 <w:rFonts w:cs="Raleway Light" w:ascii="Clear Sans Medium" w:hAnsi="Clear Sans Medium"/>
                                 <w:b w:val="false"/>
                                 <w:bCs w:val="false"/>
-                                <w:color w:val="auto"/>
-                                <w:sz w:val="16"/>
-                                <w:szCs w:val="16"/>
-                              </w:rPr>
-                              <w:t>11/22 – 02/23</w:t>
-                            </w:r>
-                          </w:p>
-                          <w:p>
-                            <w:pPr>
-                              <w:pStyle w:val="Normal"/>
-                              <w:widowControl/>
-                              <w:bidi w:val="0"/>
-                              <w:spacing w:lineRule="auto" w:line="276" w:before="0" w:after="0"/>
-                              <w:contextualSpacing/>
-                              <w:rPr>
-                                <w:rFonts w:ascii="Clear Sans Medium" w:hAnsi="Clear Sans Medium"/>
-                                <w:sz w:val="16"/>
-                                <w:szCs w:val="16"/>
-                              </w:rPr>
-                            </w:pPr>
-                            <w:r>
-                              <w:rPr>
-                                <w:rFonts w:cs="Raleway Light" w:ascii="Clear Sans Medium" w:hAnsi="Clear Sans Medium"/>
-                                <w:b w:val="false"/>
-                                <w:bCs w:val="false"/>
-                                <w:color w:val="auto"/>
+                                <w:color w:val="000000"/>
                                 <w:sz w:val="16"/>
                                 <w:szCs w:val="16"/>
                               </w:rPr>
@@ -609,9 +572,7 @@
                               <w:spacing w:lineRule="auto" w:line="276" w:before="0" w:after="0"/>
                               <w:contextualSpacing/>
                               <w:rPr>
-                                <w:rFonts w:ascii="Clear Sans Medium" w:hAnsi="Clear Sans Medium"/>
-                                <w:sz w:val="16"/>
-                                <w:szCs w:val="16"/>
+                                <w:color w:val="000000"/>
                               </w:rPr>
                             </w:pPr>
                             <w:r>
@@ -636,9 +597,7 @@
                               <w:spacing w:lineRule="auto" w:line="276" w:before="0" w:after="0"/>
                               <w:contextualSpacing/>
                               <w:rPr>
-                                <w:rFonts w:ascii="Clear Sans Medium" w:hAnsi="Clear Sans Medium"/>
-                                <w:sz w:val="16"/>
-                                <w:szCs w:val="16"/>
+                                <w:color w:val="000000"/>
                               </w:rPr>
                             </w:pPr>
                             <w:r>
@@ -664,6 +623,7 @@
                               <w:contextualSpacing/>
                               <w:rPr>
                                 <w:rFonts w:ascii="Clear Sans Medium" w:hAnsi="Clear Sans Medium"/>
+                                <w:color w:val="000000"/>
                                 <w:sz w:val="16"/>
                                 <w:szCs w:val="16"/>
                               </w:rPr>
@@ -699,29 +659,164 @@
                                 <w:sz w:val="16"/>
                                 <w:szCs w:val="16"/>
                               </w:rPr>
-                              <w:t>Kaiser Permanente,</w:t>
+                              <w:t>Unplanned Career Break</w:t>
                             </w:r>
                             <w:r>
                               <w:rPr>
                                 <w:rFonts w:cs="Raleway Light" w:ascii="Clear Sans Medium" w:hAnsi="Clear Sans Medium"/>
                                 <w:b w:val="false"/>
                                 <w:bCs w:val="false"/>
-                                <w:color w:val="848484"/>
-                                <w:sz w:val="16"/>
-                                <w:szCs w:val="16"/>
-                              </w:rPr>
-                              <w:t xml:space="preserve"> </w:t>
+                                <w:color w:val="2A6099"/>
+                                <w:sz w:val="16"/>
+                                <w:szCs w:val="16"/>
+                              </w:rPr>
+                              <w:t>,</w:t>
                             </w:r>
                             <w:r>
                               <w:rPr>
                                 <w:rFonts w:cs="Raleway Light" w:ascii="Clear Sans Medium" w:hAnsi="Clear Sans Medium"/>
                                 <w:b w:val="false"/>
                                 <w:bCs w:val="false"/>
-                                <w:color w:val="auto"/>
-                                <w:sz w:val="16"/>
-                                <w:szCs w:val="16"/>
-                              </w:rPr>
-                              <w:t>01/17 – 09/17</w:t>
+                                <w:color w:val="000000"/>
+                                <w:sz w:val="16"/>
+                                <w:szCs w:val="16"/>
+                              </w:rPr>
+                              <w:t xml:space="preserve"> </w:t>
+                            </w:r>
+                            <w:r>
+                              <w:rPr>
+                                <w:rFonts w:cs="Raleway Light" w:ascii="Clear Sans Medium" w:hAnsi="Clear Sans Medium"/>
+                                <w:b w:val="false"/>
+                                <w:bCs w:val="false"/>
+                                <w:color w:val="000000"/>
+                                <w:sz w:val="16"/>
+                                <w:szCs w:val="16"/>
+                              </w:rPr>
+                              <w:t>09</w:t>
+                            </w:r>
+                            <w:r>
+                              <w:rPr>
+                                <w:rFonts w:cs="Raleway Light" w:ascii="Clear Sans Medium" w:hAnsi="Clear Sans Medium"/>
+                                <w:b w:val="false"/>
+                                <w:bCs w:val="false"/>
+                                <w:color w:val="000000"/>
+                                <w:sz w:val="16"/>
+                                <w:szCs w:val="16"/>
+                              </w:rPr>
+                              <w:t>/</w:t>
+                            </w:r>
+                            <w:r>
+                              <w:rPr>
+                                <w:rFonts w:cs="Raleway Light" w:ascii="Clear Sans Medium" w:hAnsi="Clear Sans Medium"/>
+                                <w:b w:val="false"/>
+                                <w:bCs w:val="false"/>
+                                <w:color w:val="000000"/>
+                                <w:sz w:val="16"/>
+                                <w:szCs w:val="16"/>
+                              </w:rPr>
+                              <w:t>17</w:t>
+                            </w:r>
+                            <w:r>
+                              <w:rPr>
+                                <w:rFonts w:cs="Raleway Light" w:ascii="Clear Sans Medium" w:hAnsi="Clear Sans Medium"/>
+                                <w:b w:val="false"/>
+                                <w:bCs w:val="false"/>
+                                <w:color w:val="000000"/>
+                                <w:sz w:val="16"/>
+                                <w:szCs w:val="16"/>
+                              </w:rPr>
+                              <w:t xml:space="preserve"> – </w:t>
+                            </w:r>
+                            <w:r>
+                              <w:rPr>
+                                <w:rFonts w:cs="Raleway Light" w:ascii="Clear Sans Medium" w:hAnsi="Clear Sans Medium"/>
+                                <w:b w:val="false"/>
+                                <w:bCs w:val="false"/>
+                                <w:color w:val="000000"/>
+                                <w:sz w:val="16"/>
+                                <w:szCs w:val="16"/>
+                              </w:rPr>
+                              <w:t>11</w:t>
+                            </w:r>
+                            <w:r>
+                              <w:rPr>
+                                <w:rFonts w:cs="Raleway Light" w:ascii="Clear Sans Medium" w:hAnsi="Clear Sans Medium"/>
+                                <w:b w:val="false"/>
+                                <w:bCs w:val="false"/>
+                                <w:color w:val="000000"/>
+                                <w:sz w:val="16"/>
+                                <w:szCs w:val="16"/>
+                              </w:rPr>
+                              <w:t>/2</w:t>
+                            </w:r>
+                            <w:r>
+                              <w:rPr>
+                                <w:rFonts w:cs="Raleway Light" w:ascii="Clear Sans Medium" w:hAnsi="Clear Sans Medium"/>
+                                <w:b w:val="false"/>
+                                <w:bCs w:val="false"/>
+                                <w:color w:val="000000"/>
+                                <w:sz w:val="16"/>
+                                <w:szCs w:val="16"/>
+                              </w:rPr>
+                              <w:t>2</w:t>
+                            </w:r>
+                          </w:p>
+                          <w:p>
+                            <w:pPr>
+                              <w:pStyle w:val="Normal"/>
+                              <w:widowControl/>
+                              <w:numPr>
+                                <w:ilvl w:val="0"/>
+                                <w:numId w:val="2"/>
+                              </w:numPr>
+                              <w:bidi w:val="0"/>
+                              <w:spacing w:lineRule="auto" w:line="276" w:before="0" w:after="0"/>
+                              <w:contextualSpacing/>
+                              <w:rPr>
+                                <w:color w:val="000000"/>
+                              </w:rPr>
+                            </w:pPr>
+                            <w:r>
+                              <w:rPr>
+                                <w:rFonts w:eastAsia="Calibri" w:cs="Arial" w:ascii="Clear Sans Medium" w:hAnsi="Clear Sans Medium"/>
+                                <w:b w:val="false"/>
+                                <w:bCs w:val="false"/>
+                                <w:color w:val="000000"/>
+                                <w:kern w:val="0"/>
+                                <w:sz w:val="16"/>
+                                <w:szCs w:val="16"/>
+                                <w:lang w:val="en-GB" w:eastAsia="zh-CN" w:bidi="he-IL"/>
+                              </w:rPr>
+                              <w:t>Took an unplanned career break for personal reasons due to unforeseen tragedy.</w:t>
+                            </w:r>
+                          </w:p>
+                          <w:p>
+                            <w:pPr>
+                              <w:pStyle w:val="Normal"/>
+                              <w:widowControl/>
+                              <w:numPr>
+                                <w:ilvl w:val="0"/>
+                                <w:numId w:val="2"/>
+                              </w:numPr>
+                              <w:bidi w:val="0"/>
+                              <w:spacing w:lineRule="auto" w:line="276" w:before="0" w:after="0"/>
+                              <w:contextualSpacing/>
+                              <w:rPr>
+                                <w:color w:val="000000"/>
+                              </w:rPr>
+                            </w:pPr>
+                            <w:r>
+                              <w:rPr>
+                                <w:rFonts w:eastAsia="Calibri" w:cs="Arial" w:ascii="Clear Sans Medium" w:hAnsi="Clear Sans Medium"/>
+                                <w:b w:val="false"/>
+                                <w:bCs w:val="false"/>
+                                <w:color w:val="000000"/>
+                                <w:kern w:val="0"/>
+                                <w:sz w:val="16"/>
+                                <w:szCs w:val="16"/>
+                                <w:lang w:val="en-GB" w:eastAsia="zh-CN" w:bidi="he-IL"/>
+                              </w:rPr>
+                              <w:t>Spent time reassessing personal and professional values, leading to career shift from business to tech.</w:t>
                             </w:r>
                           </w:p>
                           <w:p>
@@ -738,11 +833,62 @@
                               </w:rPr>
                             </w:pPr>
                             <w:r>
+                              <w:rPr/>
+                            </w:r>
+                          </w:p>
+                          <w:p>
+                            <w:pPr>
+                              <w:pStyle w:val="Normal"/>
+                              <w:widowControl/>
+                              <w:bidi w:val="0"/>
+                              <w:spacing w:lineRule="auto" w:line="276" w:before="0" w:after="0"/>
+                              <w:contextualSpacing/>
+                              <w:rPr>
+                                <w:rFonts w:ascii="Clear Sans Medium" w:hAnsi="Clear Sans Medium"/>
+                                <w:sz w:val="16"/>
+                                <w:szCs w:val="16"/>
+                              </w:rPr>
+                            </w:pPr>
+                            <w:r>
+                              <w:rPr>
+                                <w:rFonts w:cs="Raleway Light" w:ascii="Clear Sans Medium" w:hAnsi="Clear Sans Medium"/>
+                                <w:b w:val="false"/>
+                                <w:bCs w:val="false"/>
+                                <w:color w:val="2A6099"/>
+                                <w:sz w:val="16"/>
+                                <w:szCs w:val="16"/>
+                              </w:rPr>
+                              <w:t>Kaiser Permanente,</w:t>
+                            </w:r>
+                            <w:r>
+                              <w:rPr>
+                                <w:rFonts w:cs="Raleway Light" w:ascii="Clear Sans Medium" w:hAnsi="Clear Sans Medium"/>
+                                <w:b w:val="false"/>
+                                <w:bCs w:val="false"/>
+                                <w:color w:val="000000"/>
+                                <w:sz w:val="16"/>
+                                <w:szCs w:val="16"/>
+                              </w:rPr>
+                              <w:t xml:space="preserve"> 01/17 – 09/17</w:t>
+                            </w:r>
+                          </w:p>
+                          <w:p>
+                            <w:pPr>
+                              <w:pStyle w:val="Normal"/>
+                              <w:widowControl/>
+                              <w:bidi w:val="0"/>
+                              <w:spacing w:lineRule="auto" w:line="276" w:before="0" w:after="0"/>
+                              <w:contextualSpacing/>
+                              <w:rPr>
+                                <w:color w:val="000000"/>
+                              </w:rPr>
+                            </w:pPr>
+                            <w:r>
                               <w:rPr>
                                 <w:rFonts w:eastAsia="Calibri" w:cs="Raleway Light" w:ascii="Clear Sans Medium" w:hAnsi="Clear Sans Medium"/>
                                 <w:b w:val="false"/>
                                 <w:bCs w:val="false"/>
-                                <w:color w:val="auto"/>
+                                <w:color w:val="000000"/>
                                 <w:kern w:val="0"/>
                                 <w:sz w:val="16"/>
                                 <w:szCs w:val="16"/>
@@ -761,9 +907,7 @@
                               <w:spacing w:lineRule="auto" w:line="276" w:before="0" w:after="0"/>
                               <w:contextualSpacing/>
                               <w:rPr>
-                                <w:rFonts w:ascii="Clear Sans Medium" w:hAnsi="Clear Sans Medium"/>
-                                <w:sz w:val="16"/>
-                                <w:szCs w:val="16"/>
+                                <w:color w:val="000000"/>
                               </w:rPr>
                             </w:pPr>
                             <w:r>
@@ -788,9 +932,7 @@
                               <w:spacing w:lineRule="auto" w:line="276" w:before="0" w:after="0"/>
                               <w:contextualSpacing/>
                               <w:rPr>
-                                <w:rFonts w:ascii="Clear Sans Medium" w:hAnsi="Clear Sans Medium"/>
-                                <w:sz w:val="16"/>
-                                <w:szCs w:val="16"/>
+                                <w:color w:val="000000"/>
                               </w:rPr>
                             </w:pPr>
                             <w:r>
@@ -814,6 +956,7 @@
                               <w:contextualSpacing/>
                               <w:rPr>
                                 <w:rFonts w:ascii="Clear Sans Medium" w:hAnsi="Clear Sans Medium"/>
+                                <w:color w:val="000000"/>
                                 <w:sz w:val="16"/>
                                 <w:szCs w:val="16"/>
                               </w:rPr>
@@ -856,22 +999,11 @@
                                 <w:rFonts w:cs="Raleway Light" w:ascii="Clear Sans Medium" w:hAnsi="Clear Sans Medium"/>
                                 <w:b w:val="false"/>
                                 <w:bCs w:val="false"/>
-                                <w:color w:val="848484"/>
-                                <w:sz w:val="16"/>
-                                <w:szCs w:val="16"/>
-                              </w:rPr>
-                              <w:t xml:space="preserve"> </w:t>
-                            </w:r>
-                            <w:r>
-                              <w:rPr>
-                                <w:rFonts w:cs="Raleway Light" w:ascii="Clear Sans Medium" w:hAnsi="Clear Sans Medium"/>
-                                <w:b w:val="false"/>
-                                <w:bCs w:val="false"/>
-                                <w:color w:val="auto"/>
-                                <w:sz w:val="16"/>
-                                <w:szCs w:val="16"/>
-                              </w:rPr>
-                              <w:t>08/15 – 05/16</w:t>
+                                <w:color w:val="000000"/>
+                                <w:sz w:val="16"/>
+                                <w:szCs w:val="16"/>
+                              </w:rPr>
+                              <w:t xml:space="preserve"> 08/15 – 05/16</w:t>
                             </w:r>
                           </w:p>
                           <w:p>
@@ -882,9 +1014,7 @@
                               <w:spacing w:lineRule="auto" w:line="276" w:before="0" w:after="0"/>
                               <w:contextualSpacing/>
                               <w:rPr>
-                                <w:rFonts w:ascii="Clear Sans Medium" w:hAnsi="Clear Sans Medium"/>
-                                <w:sz w:val="16"/>
-                                <w:szCs w:val="16"/>
+                                <w:color w:val="000000"/>
                               </w:rPr>
                             </w:pPr>
                             <w:r>
@@ -892,7 +1022,7 @@
                                 <w:rFonts w:eastAsia="Calibri" w:cs="Raleway Light" w:ascii="Clear Sans Medium" w:hAnsi="Clear Sans Medium"/>
                                 <w:b w:val="false"/>
                                 <w:bCs w:val="false"/>
-                                <w:color w:val="auto"/>
+                                <w:color w:val="000000"/>
                                 <w:kern w:val="0"/>
                                 <w:sz w:val="16"/>
                                 <w:szCs w:val="16"/>
@@ -912,9 +1042,7 @@
                               <w:spacing w:lineRule="auto" w:line="276" w:before="0" w:after="0"/>
                               <w:contextualSpacing/>
                               <w:rPr>
-                                <w:rFonts w:ascii="Clear Sans Medium" w:hAnsi="Clear Sans Medium"/>
-                                <w:sz w:val="16"/>
-                                <w:szCs w:val="16"/>
+                                <w:color w:val="000000"/>
                               </w:rPr>
                             </w:pPr>
                             <w:r>
@@ -939,9 +1067,7 @@
                               <w:spacing w:lineRule="auto" w:line="276" w:before="0" w:after="0"/>
                               <w:contextualSpacing/>
                               <w:rPr>
-                                <w:rFonts w:ascii="Clear Sans Medium" w:hAnsi="Clear Sans Medium"/>
-                                <w:sz w:val="16"/>
-                                <w:szCs w:val="16"/>
+                                <w:color w:val="000000"/>
                               </w:rPr>
                             </w:pPr>
                             <w:r>
@@ -971,7 +1097,7 @@
           </mc:Choice>
           <mc:Fallback>
             <w:pict>
-              <v:rect id="shape_0" ID="Frame4" path="m0,0l-2147483645,0l-2147483645,-2147483646l0,-2147483646xe" stroked="f" o:allowincell="f" style="position:absolute;margin-left:170.6pt;margin-top:109.4pt;width:341.85pt;height:311.65pt;mso-wrap-style:square;v-text-anchor:top">
+              <v:rect id="shape_0" ID="Frame4" path="m0,0l-2147483645,0l-2147483645,-2147483646l0,-2147483646xe" stroked="f" o:allowincell="f" style="position:absolute;margin-left:170.6pt;margin-top:107.4pt;width:341.85pt;height:357.6pt;mso-wrap-style:square;v-text-anchor:top">
                 <v:fill o:detectmouseclick="t" on="false"/>
                 <v:stroke color="#3465a4" joinstyle="round" endcap="flat"/>
                 <v:textbox>
@@ -1005,43 +1131,30 @@
                           <w:rFonts w:cs="Raleway Light" w:ascii="Clear Sans Medium" w:hAnsi="Clear Sans Medium"/>
                           <w:b w:val="false"/>
                           <w:bCs w:val="false"/>
-                          <w:color w:val="848484"/>
-                          <w:sz w:val="16"/>
-                          <w:szCs w:val="16"/>
-                        </w:rPr>
-                        <w:t xml:space="preserve"> </w:t>
-                      </w:r>
+                          <w:color w:val="000000"/>
+                          <w:sz w:val="16"/>
+                          <w:szCs w:val="16"/>
+                        </w:rPr>
+                        <w:t xml:space="preserve"> 07/23 – 10/23</w:t>
+                      </w:r>
+                    </w:p>
+                    <w:p>
+                      <w:pPr>
+                        <w:pStyle w:val="Normal"/>
+                        <w:widowControl/>
+                        <w:bidi w:val="0"/>
+                        <w:spacing w:lineRule="auto" w:line="276" w:before="0" w:after="0"/>
+                        <w:contextualSpacing/>
+                        <w:rPr>
+                          <w:color w:val="000000"/>
+                        </w:rPr>
+                      </w:pPr>
                       <w:r>
                         <w:rPr>
                           <w:rFonts w:cs="Raleway Light" w:ascii="Clear Sans Medium" w:hAnsi="Clear Sans Medium"/>
                           <w:b w:val="false"/>
                           <w:bCs w:val="false"/>
-                          <w:color w:val="auto"/>
-                          <w:sz w:val="16"/>
-                          <w:szCs w:val="16"/>
-                        </w:rPr>
-                        <w:t>07/23 – 10/23</w:t>
-                      </w:r>
-                    </w:p>
-                    <w:p>
-                      <w:pPr>
-                        <w:pStyle w:val="Normal"/>
-                        <w:widowControl/>
-                        <w:bidi w:val="0"/>
-                        <w:spacing w:lineRule="auto" w:line="276" w:before="0" w:after="0"/>
-                        <w:contextualSpacing/>
-                        <w:rPr>
-                          <w:rFonts w:ascii="Clear Sans Medium" w:hAnsi="Clear Sans Medium"/>
-                          <w:sz w:val="16"/>
-                          <w:szCs w:val="16"/>
-                        </w:rPr>
-                      </w:pPr>
-                      <w:r>
-                        <w:rPr>
-                          <w:rFonts w:cs="Raleway Light" w:ascii="Clear Sans Medium" w:hAnsi="Clear Sans Medium"/>
-                          <w:b w:val="false"/>
-                          <w:bCs w:val="false"/>
-                          <w:color w:val="auto"/>
+                          <w:color w:val="000000"/>
                           <w:sz w:val="16"/>
                           <w:szCs w:val="16"/>
                         </w:rPr>
@@ -1060,9 +1173,7 @@
                         <w:spacing w:lineRule="auto" w:line="276" w:before="0" w:after="0"/>
                         <w:contextualSpacing/>
                         <w:rPr>
-                          <w:rFonts w:ascii="Clear Sans Medium" w:hAnsi="Clear Sans Medium"/>
-                          <w:sz w:val="16"/>
-                          <w:szCs w:val="16"/>
+                          <w:color w:val="000000"/>
                         </w:rPr>
                       </w:pPr>
                       <w:r>
@@ -1087,9 +1198,7 @@
                         <w:spacing w:lineRule="auto" w:line="276" w:before="0" w:after="0"/>
                         <w:contextualSpacing/>
                         <w:rPr>
-                          <w:rFonts w:ascii="Clear Sans Medium" w:hAnsi="Clear Sans Medium"/>
-                          <w:sz w:val="16"/>
-                          <w:szCs w:val="16"/>
+                          <w:color w:val="000000"/>
                         </w:rPr>
                       </w:pPr>
                       <w:r>
@@ -1115,9 +1224,7 @@
                         <w:ind w:hanging="0" w:left="432"/>
                         <w:contextualSpacing/>
                         <w:rPr>
-                          <w:rFonts w:ascii="Clear Sans Medium" w:hAnsi="Clear Sans Medium"/>
-                          <w:sz w:val="16"/>
-                          <w:szCs w:val="16"/>
+                          <w:color w:val="000000"/>
                         </w:rPr>
                       </w:pPr>
                       <w:r>
@@ -1142,9 +1249,7 @@
                         <w:spacing w:lineRule="auto" w:line="276" w:before="0" w:after="0"/>
                         <w:contextualSpacing/>
                         <w:rPr>
-                          <w:rFonts w:ascii="Clear Sans Medium" w:hAnsi="Clear Sans Medium"/>
-                          <w:sz w:val="16"/>
-                          <w:szCs w:val="16"/>
+                          <w:color w:val="000000"/>
                         </w:rPr>
                       </w:pPr>
                       <w:r>
@@ -1170,9 +1275,7 @@
                         <w:ind w:hanging="0" w:left="432"/>
                         <w:contextualSpacing/>
                         <w:rPr>
-                          <w:rFonts w:ascii="Clear Sans Medium" w:hAnsi="Clear Sans Medium"/>
-                          <w:sz w:val="16"/>
-                          <w:szCs w:val="16"/>
+                          <w:color w:val="000000"/>
                         </w:rPr>
                       </w:pPr>
                       <w:r>
@@ -1197,9 +1300,7 @@
                         <w:spacing w:lineRule="auto" w:line="276" w:before="0" w:after="0"/>
                         <w:contextualSpacing/>
                         <w:rPr>
-                          <w:rFonts w:ascii="Clear Sans Medium" w:hAnsi="Clear Sans Medium"/>
-                          <w:sz w:val="16"/>
-                          <w:szCs w:val="16"/>
+                          <w:color w:val="000000"/>
                         </w:rPr>
                       </w:pPr>
                       <w:r>
@@ -1221,6 +1322,7 @@
                         <w:contextualSpacing/>
                         <w:rPr>
                           <w:rFonts w:ascii="Clear Sans Medium" w:hAnsi="Clear Sans Medium"/>
+                          <w:color w:val="000000"/>
                           <w:sz w:val="16"/>
                           <w:szCs w:val="16"/>
                         </w:rPr>
@@ -1263,43 +1365,30 @@
                           <w:rFonts w:cs="Raleway Light" w:ascii="Clear Sans Medium" w:hAnsi="Clear Sans Medium"/>
                           <w:b w:val="false"/>
                           <w:bCs w:val="false"/>
-                          <w:color w:val="848484"/>
-                          <w:sz w:val="16"/>
-                          <w:szCs w:val="16"/>
-                        </w:rPr>
-                        <w:t xml:space="preserve"> </w:t>
-                      </w:r>
+                          <w:color w:val="000000"/>
+                          <w:sz w:val="16"/>
+                          <w:szCs w:val="16"/>
+                        </w:rPr>
+                        <w:t xml:space="preserve"> 11/22 – 02/23</w:t>
+                      </w:r>
+                    </w:p>
+                    <w:p>
+                      <w:pPr>
+                        <w:pStyle w:val="Normal"/>
+                        <w:widowControl/>
+                        <w:bidi w:val="0"/>
+                        <w:spacing w:lineRule="auto" w:line="276" w:before="0" w:after="0"/>
+                        <w:contextualSpacing/>
+                        <w:rPr>
+                          <w:color w:val="000000"/>
+                        </w:rPr>
+                      </w:pPr>
                       <w:r>
                         <w:rPr>
                           <w:rFonts w:cs="Raleway Light" w:ascii="Clear Sans Medium" w:hAnsi="Clear Sans Medium"/>
                           <w:b w:val="false"/>
                           <w:bCs w:val="false"/>
-                          <w:color w:val="auto"/>
-                          <w:sz w:val="16"/>
-                          <w:szCs w:val="16"/>
-                        </w:rPr>
-                        <w:t>11/22 – 02/23</w:t>
-                      </w:r>
-                    </w:p>
-                    <w:p>
-                      <w:pPr>
-                        <w:pStyle w:val="Normal"/>
-                        <w:widowControl/>
-                        <w:bidi w:val="0"/>
-                        <w:spacing w:lineRule="auto" w:line="276" w:before="0" w:after="0"/>
-                        <w:contextualSpacing/>
-                        <w:rPr>
-                          <w:rFonts w:ascii="Clear Sans Medium" w:hAnsi="Clear Sans Medium"/>
-                          <w:sz w:val="16"/>
-                          <w:szCs w:val="16"/>
-                        </w:rPr>
-                      </w:pPr>
-                      <w:r>
-                        <w:rPr>
-                          <w:rFonts w:cs="Raleway Light" w:ascii="Clear Sans Medium" w:hAnsi="Clear Sans Medium"/>
-                          <w:b w:val="false"/>
-                          <w:bCs w:val="false"/>
-                          <w:color w:val="auto"/>
+                          <w:color w:val="000000"/>
                           <w:sz w:val="16"/>
                           <w:szCs w:val="16"/>
                         </w:rPr>
@@ -1318,9 +1407,7 @@
                         <w:spacing w:lineRule="auto" w:line="276" w:before="0" w:after="0"/>
                         <w:contextualSpacing/>
                         <w:rPr>
-                          <w:rFonts w:ascii="Clear Sans Medium" w:hAnsi="Clear Sans Medium"/>
-                          <w:sz w:val="16"/>
-                          <w:szCs w:val="16"/>
+                          <w:color w:val="000000"/>
                         </w:rPr>
                       </w:pPr>
                       <w:r>
@@ -1345,9 +1432,7 @@
                         <w:spacing w:lineRule="auto" w:line="276" w:before="0" w:after="0"/>
                         <w:contextualSpacing/>
                         <w:rPr>
-                          <w:rFonts w:ascii="Clear Sans Medium" w:hAnsi="Clear Sans Medium"/>
-                          <w:sz w:val="16"/>
-                          <w:szCs w:val="16"/>
+                          <w:color w:val="000000"/>
                         </w:rPr>
                       </w:pPr>
                       <w:r>
@@ -1373,6 +1458,7 @@
                         <w:contextualSpacing/>
                         <w:rPr>
                           <w:rFonts w:ascii="Clear Sans Medium" w:hAnsi="Clear Sans Medium"/>
+                          <w:color w:val="000000"/>
                           <w:sz w:val="16"/>
                           <w:szCs w:val="16"/>
                         </w:rPr>
@@ -1408,29 +1494,164 @@
                           <w:sz w:val="16"/>
                           <w:szCs w:val="16"/>
                         </w:rPr>
-                        <w:t>Kaiser Permanente,</w:t>
+                        <w:t>Unplanned Career Break</w:t>
                       </w:r>
                       <w:r>
                         <w:rPr>
                           <w:rFonts w:cs="Raleway Light" w:ascii="Clear Sans Medium" w:hAnsi="Clear Sans Medium"/>
                           <w:b w:val="false"/>
                           <w:bCs w:val="false"/>
-                          <w:color w:val="848484"/>
-                          <w:sz w:val="16"/>
-                          <w:szCs w:val="16"/>
-                        </w:rPr>
-                        <w:t xml:space="preserve"> </w:t>
+                          <w:color w:val="2A6099"/>
+                          <w:sz w:val="16"/>
+                          <w:szCs w:val="16"/>
+                        </w:rPr>
+                        <w:t>,</w:t>
                       </w:r>
                       <w:r>
                         <w:rPr>
                           <w:rFonts w:cs="Raleway Light" w:ascii="Clear Sans Medium" w:hAnsi="Clear Sans Medium"/>
                           <w:b w:val="false"/>
                           <w:bCs w:val="false"/>
-                          <w:color w:val="auto"/>
-                          <w:sz w:val="16"/>
-                          <w:szCs w:val="16"/>
-                        </w:rPr>
-                        <w:t>01/17 – 09/17</w:t>
+                          <w:color w:val="000000"/>
+                          <w:sz w:val="16"/>
+                          <w:szCs w:val="16"/>
+                        </w:rPr>
+                        <w:t xml:space="preserve"> </w:t>
+                      </w:r>
+                      <w:r>
+                        <w:rPr>
+                          <w:rFonts w:cs="Raleway Light" w:ascii="Clear Sans Medium" w:hAnsi="Clear Sans Medium"/>
+                          <w:b w:val="false"/>
+                          <w:bCs w:val="false"/>
+                          <w:color w:val="000000"/>
+                          <w:sz w:val="16"/>
+                          <w:szCs w:val="16"/>
+                        </w:rPr>
+                        <w:t>09</w:t>
+                      </w:r>
+                      <w:r>
+                        <w:rPr>
+                          <w:rFonts w:cs="Raleway Light" w:ascii="Clear Sans Medium" w:hAnsi="Clear Sans Medium"/>
+                          <w:b w:val="false"/>
+                          <w:bCs w:val="false"/>
+                          <w:color w:val="000000"/>
+                          <w:sz w:val="16"/>
+                          <w:szCs w:val="16"/>
+                        </w:rPr>
+                        <w:t>/</w:t>
+                      </w:r>
+                      <w:r>
+                        <w:rPr>
+                          <w:rFonts w:cs="Raleway Light" w:ascii="Clear Sans Medium" w:hAnsi="Clear Sans Medium"/>
+                          <w:b w:val="false"/>
+                          <w:bCs w:val="false"/>
+                          <w:color w:val="000000"/>
+                          <w:sz w:val="16"/>
+                          <w:szCs w:val="16"/>
+                        </w:rPr>
+                        <w:t>17</w:t>
+                      </w:r>
+                      <w:r>
+                        <w:rPr>
+                          <w:rFonts w:cs="Raleway Light" w:ascii="Clear Sans Medium" w:hAnsi="Clear Sans Medium"/>
+                          <w:b w:val="false"/>
+                          <w:bCs w:val="false"/>
+                          <w:color w:val="000000"/>
+                          <w:sz w:val="16"/>
+                          <w:szCs w:val="16"/>
+                        </w:rPr>
+                        <w:t xml:space="preserve"> – </w:t>
+                      </w:r>
+                      <w:r>
+                        <w:rPr>
+                          <w:rFonts w:cs="Raleway Light" w:ascii="Clear Sans Medium" w:hAnsi="Clear Sans Medium"/>
+                          <w:b w:val="false"/>
+                          <w:bCs w:val="false"/>
+                          <w:color w:val="000000"/>
+                          <w:sz w:val="16"/>
+                          <w:szCs w:val="16"/>
+                        </w:rPr>
+                        <w:t>11</w:t>
+                      </w:r>
+                      <w:r>
+                        <w:rPr>
+                          <w:rFonts w:cs="Raleway Light" w:ascii="Clear Sans Medium" w:hAnsi="Clear Sans Medium"/>
+                          <w:b w:val="false"/>
+                          <w:bCs w:val="false"/>
+                          <w:color w:val="000000"/>
+                          <w:sz w:val="16"/>
+                          <w:szCs w:val="16"/>
+                        </w:rPr>
+                        <w:t>/2</w:t>
+                      </w:r>
+                      <w:r>
+                        <w:rPr>
+                          <w:rFonts w:cs="Raleway Light" w:ascii="Clear Sans Medium" w:hAnsi="Clear Sans Medium"/>
+                          <w:b w:val="false"/>
+                          <w:bCs w:val="false"/>
+                          <w:color w:val="000000"/>
+                          <w:sz w:val="16"/>
+                          <w:szCs w:val="16"/>
+                        </w:rPr>
+                        <w:t>2</w:t>
+                      </w:r>
+                    </w:p>
+                    <w:p>
+                      <w:pPr>
+                        <w:pStyle w:val="Normal"/>
+                        <w:widowControl/>
+                        <w:numPr>
+                          <w:ilvl w:val="0"/>
+                          <w:numId w:val="2"/>
+                        </w:numPr>
+                        <w:bidi w:val="0"/>
+                        <w:spacing w:lineRule="auto" w:line="276" w:before="0" w:after="0"/>
+                        <w:contextualSpacing/>
+                        <w:rPr>
+                          <w:color w:val="000000"/>
+                        </w:rPr>
+                      </w:pPr>
+                      <w:r>
+                        <w:rPr>
+                          <w:rFonts w:eastAsia="Calibri" w:cs="Arial" w:ascii="Clear Sans Medium" w:hAnsi="Clear Sans Medium"/>
+                          <w:b w:val="false"/>
+                          <w:bCs w:val="false"/>
+                          <w:color w:val="000000"/>
+                          <w:kern w:val="0"/>
+                          <w:sz w:val="16"/>
+                          <w:szCs w:val="16"/>
+                          <w:lang w:val="en-GB" w:eastAsia="zh-CN" w:bidi="he-IL"/>
+                        </w:rPr>
+                        <w:t>Took an unplanned career break for personal reasons due to unforeseen tragedy.</w:t>
+                      </w:r>
+                    </w:p>
+                    <w:p>
+                      <w:pPr>
+                        <w:pStyle w:val="Normal"/>
+                        <w:widowControl/>
+                        <w:numPr>
+                          <w:ilvl w:val="0"/>
+                          <w:numId w:val="2"/>
+                        </w:numPr>
+                        <w:bidi w:val="0"/>
+                        <w:spacing w:lineRule="auto" w:line="276" w:before="0" w:after="0"/>
+                        <w:contextualSpacing/>
+                        <w:rPr>
+                          <w:color w:val="000000"/>
+                        </w:rPr>
+                      </w:pPr>
+                      <w:r>
+                        <w:rPr>
+                          <w:rFonts w:eastAsia="Calibri" w:cs="Arial" w:ascii="Clear Sans Medium" w:hAnsi="Clear Sans Medium"/>
+                          <w:b w:val="false"/>
+                          <w:bCs w:val="false"/>
+                          <w:color w:val="000000"/>
+                          <w:kern w:val="0"/>
+                          <w:sz w:val="16"/>
+                          <w:szCs w:val="16"/>
+                          <w:lang w:val="en-GB" w:eastAsia="zh-CN" w:bidi="he-IL"/>
+                        </w:rPr>
+                        <w:t>Spent time reassessing personal and professional values, leading to career shift from business to tech.</w:t>
                       </w:r>
                     </w:p>
                     <w:p>
@@ -1447,11 +1668,62 @@
                         </w:rPr>
                       </w:pPr>
                       <w:r>
+                        <w:rPr/>
+                      </w:r>
+                    </w:p>
+                    <w:p>
+                      <w:pPr>
+                        <w:pStyle w:val="Normal"/>
+                        <w:widowControl/>
+                        <w:bidi w:val="0"/>
+                        <w:spacing w:lineRule="auto" w:line="276" w:before="0" w:after="0"/>
+                        <w:contextualSpacing/>
+                        <w:rPr>
+                          <w:rFonts w:ascii="Clear Sans Medium" w:hAnsi="Clear Sans Medium"/>
+                          <w:sz w:val="16"/>
+                          <w:szCs w:val="16"/>
+                        </w:rPr>
+                      </w:pPr>
+                      <w:r>
+                        <w:rPr>
+                          <w:rFonts w:cs="Raleway Light" w:ascii="Clear Sans Medium" w:hAnsi="Clear Sans Medium"/>
+                          <w:b w:val="false"/>
+                          <w:bCs w:val="false"/>
+                          <w:color w:val="2A6099"/>
+                          <w:sz w:val="16"/>
+                          <w:szCs w:val="16"/>
+                        </w:rPr>
+                        <w:t>Kaiser Permanente,</w:t>
+                      </w:r>
+                      <w:r>
+                        <w:rPr>
+                          <w:rFonts w:cs="Raleway Light" w:ascii="Clear Sans Medium" w:hAnsi="Clear Sans Medium"/>
+                          <w:b w:val="false"/>
+                          <w:bCs w:val="false"/>
+                          <w:color w:val="000000"/>
+                          <w:sz w:val="16"/>
+                          <w:szCs w:val="16"/>
+                        </w:rPr>
+                        <w:t xml:space="preserve"> 01/17 – 09/17</w:t>
+                      </w:r>
+                    </w:p>
+                    <w:p>
+                      <w:pPr>
+                        <w:pStyle w:val="Normal"/>
+                        <w:widowControl/>
+                        <w:bidi w:val="0"/>
+                        <w:spacing w:lineRule="auto" w:line="276" w:before="0" w:after="0"/>
+                        <w:contextualSpacing/>
+                        <w:rPr>
+                          <w:color w:val="000000"/>
+                        </w:rPr>
+                      </w:pPr>
+                      <w:r>
                         <w:rPr>
                           <w:rFonts w:eastAsia="Calibri" w:cs="Raleway Light" w:ascii="Clear Sans Medium" w:hAnsi="Clear Sans Medium"/>
                           <w:b w:val="false"/>
                           <w:bCs w:val="false"/>
-                          <w:color w:val="auto"/>
+                          <w:color w:val="000000"/>
                           <w:kern w:val="0"/>
                           <w:sz w:val="16"/>
                           <w:szCs w:val="16"/>
@@ -1470,9 +1742,7 @@
                         <w:spacing w:lineRule="auto" w:line="276" w:before="0" w:after="0"/>
                         <w:contextualSpacing/>
                         <w:rPr>
-                          <w:rFonts w:ascii="Clear Sans Medium" w:hAnsi="Clear Sans Medium"/>
-                          <w:sz w:val="16"/>
-                          <w:szCs w:val="16"/>
+                          <w:color w:val="000000"/>
                         </w:rPr>
                       </w:pPr>
                       <w:r>
@@ -1497,9 +1767,7 @@
                         <w:spacing w:lineRule="auto" w:line="276" w:before="0" w:after="0"/>
                         <w:contextualSpacing/>
                         <w:rPr>
-                          <w:rFonts w:ascii="Clear Sans Medium" w:hAnsi="Clear Sans Medium"/>
-                          <w:sz w:val="16"/>
-                          <w:szCs w:val="16"/>
+                          <w:color w:val="000000"/>
                         </w:rPr>
                       </w:pPr>
                       <w:r>
@@ -1523,6 +1791,7 @@
                         <w:contextualSpacing/>
                         <w:rPr>
                           <w:rFonts w:ascii="Clear Sans Medium" w:hAnsi="Clear Sans Medium"/>
+                          <w:color w:val="000000"/>
                           <w:sz w:val="16"/>
                           <w:szCs w:val="16"/>
                         </w:rPr>
@@ -1565,22 +1834,11 @@
                           <w:rFonts w:cs="Raleway Light" w:ascii="Clear Sans Medium" w:hAnsi="Clear Sans Medium"/>
                           <w:b w:val="false"/>
                           <w:bCs w:val="false"/>
-                          <w:color w:val="848484"/>
-                          <w:sz w:val="16"/>
-                          <w:szCs w:val="16"/>
-                        </w:rPr>
-                        <w:t xml:space="preserve"> </w:t>
-                      </w:r>
-                      <w:r>
-                        <w:rPr>
-                          <w:rFonts w:cs="Raleway Light" w:ascii="Clear Sans Medium" w:hAnsi="Clear Sans Medium"/>
-                          <w:b w:val="false"/>
-                          <w:bCs w:val="false"/>
-                          <w:color w:val="auto"/>
-                          <w:sz w:val="16"/>
-                          <w:szCs w:val="16"/>
-                        </w:rPr>
-                        <w:t>08/15 – 05/16</w:t>
+                          <w:color w:val="000000"/>
+                          <w:sz w:val="16"/>
+                          <w:szCs w:val="16"/>
+                        </w:rPr>
+                        <w:t xml:space="preserve"> 08/15 – 05/16</w:t>
                       </w:r>
                     </w:p>
                     <w:p>
@@ -1591,9 +1849,7 @@
                         <w:spacing w:lineRule="auto" w:line="276" w:before="0" w:after="0"/>
                         <w:contextualSpacing/>
                         <w:rPr>
-                          <w:rFonts w:ascii="Clear Sans Medium" w:hAnsi="Clear Sans Medium"/>
-                          <w:sz w:val="16"/>
-                          <w:szCs w:val="16"/>
+                          <w:color w:val="000000"/>
                         </w:rPr>
                       </w:pPr>
                       <w:r>
@@ -1601,7 +1857,7 @@
                           <w:rFonts w:eastAsia="Calibri" w:cs="Raleway Light" w:ascii="Clear Sans Medium" w:hAnsi="Clear Sans Medium"/>
                           <w:b w:val="false"/>
                           <w:bCs w:val="false"/>
-                          <w:color w:val="auto"/>
+                          <w:color w:val="000000"/>
                           <w:kern w:val="0"/>
                           <w:sz w:val="16"/>
                           <w:szCs w:val="16"/>
@@ -1621,9 +1877,7 @@
                         <w:spacing w:lineRule="auto" w:line="276" w:before="0" w:after="0"/>
                         <w:contextualSpacing/>
                         <w:rPr>
-                          <w:rFonts w:ascii="Clear Sans Medium" w:hAnsi="Clear Sans Medium"/>
-                          <w:sz w:val="16"/>
-                          <w:szCs w:val="16"/>
+                          <w:color w:val="000000"/>
                         </w:rPr>
                       </w:pPr>
                       <w:r>
@@ -1648,9 +1902,7 @@
                         <w:spacing w:lineRule="auto" w:line="276" w:before="0" w:after="0"/>
                         <w:contextualSpacing/>
                         <w:rPr>
-                          <w:rFonts w:ascii="Clear Sans Medium" w:hAnsi="Clear Sans Medium"/>
-                          <w:sz w:val="16"/>
-                          <w:szCs w:val="16"/>
+                          <w:color w:val="000000"/>
                         </w:rPr>
                       </w:pPr>
                       <w:r>
@@ -1683,7 +1935,7 @@
                   <wp:posOffset>2166620</wp:posOffset>
                 </wp:positionH>
                 <wp:positionV relativeFrom="paragraph">
-                  <wp:posOffset>6017895</wp:posOffset>
+                  <wp:posOffset>6319520</wp:posOffset>
                 </wp:positionV>
                 <wp:extent cx="4322445" cy="358140"/>
                 <wp:effectExtent l="0" t="0" r="0" b="0"/>
@@ -1750,7 +2002,7 @@
           </mc:Choice>
           <mc:Fallback>
             <w:pict>
-              <v:rect id="shape_0" ID="Frame9" path="m0,0l-2147483645,0l-2147483645,-2147483646l0,-2147483646xe" stroked="f" o:allowincell="f" style="position:absolute;margin-left:170.6pt;margin-top:473.85pt;width:340.3pt;height:28.15pt;mso-wrap-style:square;v-text-anchor:top">
+              <v:rect id="shape_0" ID="Frame9" path="m0,0l-2147483645,0l-2147483645,-2147483646l0,-2147483646xe" stroked="f" o:allowincell="f" style="position:absolute;margin-left:170.6pt;margin-top:497.6pt;width:340.3pt;height:28.15pt;mso-wrap-style:square;v-text-anchor:top">
                 <v:fill o:detectmouseclick="t" on="false"/>
                 <v:stroke color="#3465a4" joinstyle="round" endcap="flat"/>
                 <v:textbox>
@@ -1794,7 +2046,7 @@
                   <wp:posOffset>2166620</wp:posOffset>
                 </wp:positionH>
                 <wp:positionV relativeFrom="paragraph">
-                  <wp:posOffset>6498590</wp:posOffset>
+                  <wp:posOffset>6747510</wp:posOffset>
                 </wp:positionV>
                 <wp:extent cx="4342130" cy="1868170"/>
                 <wp:effectExtent l="0" t="0" r="0" b="0"/>
@@ -1858,9 +2110,7 @@
                               <w:spacing w:lineRule="auto" w:line="276" w:before="0" w:after="0"/>
                               <w:contextualSpacing/>
                               <w:rPr>
-                                <w:rFonts w:ascii="Clear Sans Medium" w:hAnsi="Clear Sans Medium"/>
-                                <w:sz w:val="16"/>
-                                <w:szCs w:val="16"/>
+                                <w:color w:val="000000"/>
                               </w:rPr>
                             </w:pPr>
                             <w:r>
@@ -1868,7 +2118,7 @@
                                 <w:rFonts w:cs="Raleway Light" w:ascii="Clear Sans Medium" w:hAnsi="Clear Sans Medium"/>
                                 <w:b w:val="false"/>
                                 <w:bCs w:val="false"/>
-                                <w:color w:val="auto"/>
+                                <w:color w:val="000000"/>
                                 <w:sz w:val="16"/>
                                 <w:szCs w:val="16"/>
                               </w:rPr>
@@ -1884,6 +2134,7 @@
                               <w:contextualSpacing/>
                               <w:rPr>
                                 <w:rFonts w:ascii="Clear Sans Medium" w:hAnsi="Clear Sans Medium"/>
+                                <w:color w:val="000000"/>
                                 <w:sz w:val="16"/>
                                 <w:szCs w:val="16"/>
                               </w:rPr>
@@ -1930,9 +2181,7 @@
                               <w:spacing w:lineRule="auto" w:line="276" w:before="0" w:after="0"/>
                               <w:contextualSpacing/>
                               <w:rPr>
-                                <w:rFonts w:ascii="Clear Sans Medium" w:hAnsi="Clear Sans Medium"/>
-                                <w:sz w:val="16"/>
-                                <w:szCs w:val="16"/>
+                                <w:color w:val="000000"/>
                               </w:rPr>
                             </w:pPr>
                             <w:r>
@@ -1940,7 +2189,7 @@
                                 <w:rFonts w:cs="Raleway Light" w:ascii="Clear Sans Medium" w:hAnsi="Clear Sans Medium"/>
                                 <w:b w:val="false"/>
                                 <w:bCs w:val="false"/>
-                                <w:color w:val="auto"/>
+                                <w:color w:val="000000"/>
                                 <w:sz w:val="16"/>
                                 <w:szCs w:val="16"/>
                               </w:rPr>
@@ -1956,6 +2205,7 @@
                               <w:contextualSpacing/>
                               <w:rPr>
                                 <w:rFonts w:ascii="Clear Sans Medium" w:hAnsi="Clear Sans Medium"/>
+                                <w:color w:val="000000"/>
                                 <w:sz w:val="16"/>
                                 <w:szCs w:val="16"/>
                               </w:rPr>
@@ -2002,9 +2252,7 @@
                               <w:spacing w:lineRule="auto" w:line="276" w:before="0" w:after="0"/>
                               <w:contextualSpacing/>
                               <w:rPr>
-                                <w:rFonts w:ascii="Clear Sans Medium" w:hAnsi="Clear Sans Medium"/>
-                                <w:sz w:val="16"/>
-                                <w:szCs w:val="16"/>
+                                <w:color w:val="000000"/>
                               </w:rPr>
                             </w:pPr>
                             <w:r>
@@ -2012,7 +2260,7 @@
                                 <w:rFonts w:cs="Raleway Light" w:ascii="Clear Sans Medium" w:hAnsi="Clear Sans Medium"/>
                                 <w:b w:val="false"/>
                                 <w:bCs w:val="false"/>
-                                <w:color w:val="auto"/>
+                                <w:color w:val="000000"/>
                                 <w:sz w:val="16"/>
                                 <w:szCs w:val="16"/>
                               </w:rPr>
@@ -2079,9 +2327,7 @@
                               <w:spacing w:lineRule="auto" w:line="276" w:before="0" w:after="0"/>
                               <w:contextualSpacing/>
                               <w:rPr>
-                                <w:rFonts w:ascii="Clear Sans Medium" w:hAnsi="Clear Sans Medium"/>
-                                <w:sz w:val="16"/>
-                                <w:szCs w:val="16"/>
+                                <w:color w:val="000000"/>
                               </w:rPr>
                             </w:pPr>
                             <w:r>
@@ -2089,7 +2335,7 @@
                                 <w:rFonts w:cs="Raleway Light" w:ascii="Clear Sans Medium" w:hAnsi="Clear Sans Medium"/>
                                 <w:b w:val="false"/>
                                 <w:bCs w:val="false"/>
-                                <w:color w:val="auto"/>
+                                <w:color w:val="000000"/>
                                 <w:sz w:val="16"/>
                                 <w:szCs w:val="16"/>
                               </w:rPr>
@@ -2104,12 +2350,7 @@
                               <w:spacing w:lineRule="auto" w:line="276" w:before="0" w:after="0"/>
                               <w:contextualSpacing/>
                               <w:rPr>
-                                <w:rFonts w:ascii="Clear Sans Medium" w:hAnsi="Clear Sans Medium"/>
-                                <w:b w:val="false"/>
-                                <w:bCs w:val="false"/>
-                                <w:color w:val="000000"/>
-                                <w:sz w:val="16"/>
-                                <w:szCs w:val="16"/>
+                                <w:color w:val="000000"/>
                               </w:rPr>
                             </w:pPr>
                             <w:r>
@@ -2131,7 +2372,7 @@
           </mc:Choice>
           <mc:Fallback>
             <w:pict>
-              <v:rect id="shape_0" ID="Frame10" path="m0,0l-2147483645,0l-2147483645,-2147483646l0,-2147483646xe" stroked="f" o:allowincell="f" style="position:absolute;margin-left:170.6pt;margin-top:511.7pt;width:341.85pt;height:147.05pt;mso-wrap-style:square;v-text-anchor:top">
+              <v:rect id="shape_0" ID="Frame10" path="m0,0l-2147483645,0l-2147483645,-2147483646l0,-2147483646xe" stroked="f" o:allowincell="f" style="position:absolute;margin-left:170.6pt;margin-top:531.3pt;width:341.85pt;height:147.05pt;mso-wrap-style:square;v-text-anchor:top">
                 <v:fill o:detectmouseclick="t" on="false"/>
                 <v:stroke color="#3465a4" joinstyle="round" endcap="flat"/>
                 <v:textbox>
@@ -2169,9 +2410,7 @@
                         <w:spacing w:lineRule="auto" w:line="276" w:before="0" w:after="0"/>
                         <w:contextualSpacing/>
                         <w:rPr>
-                          <w:rFonts w:ascii="Clear Sans Medium" w:hAnsi="Clear Sans Medium"/>
-                          <w:sz w:val="16"/>
-                          <w:szCs w:val="16"/>
+                          <w:color w:val="000000"/>
                         </w:rPr>
                       </w:pPr>
                       <w:r>
@@ -2179,7 +2418,7 @@
                           <w:rFonts w:cs="Raleway Light" w:ascii="Clear Sans Medium" w:hAnsi="Clear Sans Medium"/>
                           <w:b w:val="false"/>
                           <w:bCs w:val="false"/>
-                          <w:color w:val="auto"/>
+                          <w:color w:val="000000"/>
                           <w:sz w:val="16"/>
                           <w:szCs w:val="16"/>
                         </w:rPr>
@@ -2195,6 +2434,7 @@
                         <w:contextualSpacing/>
                         <w:rPr>
                           <w:rFonts w:ascii="Clear Sans Medium" w:hAnsi="Clear Sans Medium"/>
+                          <w:color w:val="000000"/>
                           <w:sz w:val="16"/>
                           <w:szCs w:val="16"/>
                         </w:rPr>
@@ -2241,9 +2481,7 @@
                         <w:spacing w:lineRule="auto" w:line="276" w:before="0" w:after="0"/>
                         <w:contextualSpacing/>
                         <w:rPr>
-                          <w:rFonts w:ascii="Clear Sans Medium" w:hAnsi="Clear Sans Medium"/>
-                          <w:sz w:val="16"/>
-                          <w:szCs w:val="16"/>
+                          <w:color w:val="000000"/>
                         </w:rPr>
                       </w:pPr>
                       <w:r>
@@ -2251,7 +2489,7 @@
                           <w:rFonts w:cs="Raleway Light" w:ascii="Clear Sans Medium" w:hAnsi="Clear Sans Medium"/>
                           <w:b w:val="false"/>
                           <w:bCs w:val="false"/>
-                          <w:color w:val="auto"/>
+                          <w:color w:val="000000"/>
                           <w:sz w:val="16"/>
                           <w:szCs w:val="16"/>
                         </w:rPr>
@@ -2267,6 +2505,7 @@
                         <w:contextualSpacing/>
                         <w:rPr>
                           <w:rFonts w:ascii="Clear Sans Medium" w:hAnsi="Clear Sans Medium"/>
+                          <w:color w:val="000000"/>
                           <w:sz w:val="16"/>
                           <w:szCs w:val="16"/>
                         </w:rPr>
@@ -2313,9 +2552,7 @@
                         <w:spacing w:lineRule="auto" w:line="276" w:before="0" w:after="0"/>
                         <w:contextualSpacing/>
                         <w:rPr>
-                          <w:rFonts w:ascii="Clear Sans Medium" w:hAnsi="Clear Sans Medium"/>
-                          <w:sz w:val="16"/>
-                          <w:szCs w:val="16"/>
+                          <w:color w:val="000000"/>
                         </w:rPr>
                       </w:pPr>
                       <w:r>
@@ -2323,7 +2560,7 @@
                           <w:rFonts w:cs="Raleway Light" w:ascii="Clear Sans Medium" w:hAnsi="Clear Sans Medium"/>
                           <w:b w:val="false"/>
                           <w:bCs w:val="false"/>
-                          <w:color w:val="auto"/>
+                          <w:color w:val="000000"/>
                           <w:sz w:val="16"/>
                           <w:szCs w:val="16"/>
                         </w:rPr>
@@ -2390,9 +2627,7 @@
                         <w:spacing w:lineRule="auto" w:line="276" w:before="0" w:after="0"/>
                         <w:contextualSpacing/>
                         <w:rPr>
-                          <w:rFonts w:ascii="Clear Sans Medium" w:hAnsi="Clear Sans Medium"/>
-                          <w:sz w:val="16"/>
-                          <w:szCs w:val="16"/>
+                          <w:color w:val="000000"/>
                         </w:rPr>
                       </w:pPr>
                       <w:r>
@@ -2400,7 +2635,7 @@
                           <w:rFonts w:cs="Raleway Light" w:ascii="Clear Sans Medium" w:hAnsi="Clear Sans Medium"/>
                           <w:b w:val="false"/>
                           <w:bCs w:val="false"/>
-                          <w:color w:val="auto"/>
+                          <w:color w:val="000000"/>
                           <w:sz w:val="16"/>
                           <w:szCs w:val="16"/>
                         </w:rPr>
@@ -2415,12 +2650,7 @@
                         <w:spacing w:lineRule="auto" w:line="276" w:before="0" w:after="0"/>
                         <w:contextualSpacing/>
                         <w:rPr>
-                          <w:rFonts w:ascii="Clear Sans Medium" w:hAnsi="Clear Sans Medium"/>
-                          <w:b w:val="false"/>
-                          <w:bCs w:val="false"/>
-                          <w:color w:val="000000"/>
-                          <w:sz w:val="16"/>
-                          <w:szCs w:val="16"/>
+                          <w:color w:val="000000"/>
                         </w:rPr>
                       </w:pPr>
                       <w:r>
@@ -2502,9 +2732,9 @@
                   <wp:posOffset>833120</wp:posOffset>
                 </wp:positionH>
                 <wp:positionV relativeFrom="paragraph">
-                  <wp:posOffset>-532130</wp:posOffset>
+                  <wp:posOffset>-412115</wp:posOffset>
                 </wp:positionV>
-                <wp:extent cx="4282440" cy="1223645"/>
+                <wp:extent cx="4282440" cy="1080770"/>
                 <wp:effectExtent l="0" t="0" r="0" b="0"/>
                 <wp:wrapNone/>
                 <wp:docPr id="7" name="Frame14"/>
@@ -2515,7 +2745,7 @@
                       <wps:spPr>
                         <a:xfrm>
                           <a:off x="0" y="0"/>
-                          <a:ext cx="4282560" cy="1223640"/>
+                          <a:ext cx="4282560" cy="1080720"/>
                         </a:xfrm>
                         <a:prstGeom prst="rect">
                           <a:avLst/>
@@ -2536,14 +2766,10 @@
                           <w:p>
                             <w:pPr>
                               <w:pStyle w:val="Normal"/>
-                              <w:spacing w:lineRule="auto" w:line="276" w:before="0" w:after="0"/>
+                              <w:spacing w:lineRule="auto" w:line="240" w:before="0" w:after="0"/>
                               <w:contextualSpacing/>
                               <w:jc w:val="center"/>
-                              <w:rPr>
-                                <w:rFonts w:ascii="Clear Sans Medium" w:hAnsi="Clear Sans Medium"/>
-                                <w:sz w:val="40"/>
-                                <w:szCs w:val="40"/>
-                              </w:rPr>
+                              <w:rPr/>
                             </w:pPr>
                             <w:r>
                               <w:rPr>
@@ -2555,7 +2781,7 @@
                                 <w:szCs w:val="40"/>
                                 <w:lang w:val="en-US"/>
                               </w:rPr>
-                              <w:t xml:space="preserve">DARREN </w:t>
+                              <w:t>D</w:t>
                             </w:r>
                             <w:r>
                               <w:rPr>
@@ -2567,7 +2793,7 @@
                                 <w:szCs w:val="40"/>
                                 <w:lang w:val="en-US"/>
                               </w:rPr>
-                              <w:t xml:space="preserve">P. </w:t>
+                              <w:t>arren</w:t>
                             </w:r>
                             <w:r>
                               <w:rPr>
@@ -2579,13 +2805,46 @@
                                 <w:szCs w:val="40"/>
                                 <w:lang w:val="en-US"/>
                               </w:rPr>
-                              <w:t>TRAN</w:t>
+                              <w:t xml:space="preserve"> P. T</w:t>
+                            </w:r>
+                            <w:r>
+                              <w:rPr>
+                                <w:rFonts w:cs="Cinzel" w:ascii="Clear Sans Medium" w:hAnsi="Clear Sans Medium"/>
+                                <w:b/>
+                                <w:bCs/>
+                                <w:color w:val="FFFFFF"/>
+                                <w:sz w:val="40"/>
+                                <w:szCs w:val="40"/>
+                                <w:lang w:val="en-US"/>
+                              </w:rPr>
+                              <w:t>ran</w:t>
                             </w:r>
                           </w:p>
                           <w:p>
                             <w:pPr>
                               <w:pStyle w:val="Normal"/>
-                              <w:spacing w:lineRule="auto" w:line="276" w:before="0" w:after="0"/>
+                              <w:spacing w:lineRule="auto" w:line="240" w:before="0" w:after="0"/>
+                              <w:contextualSpacing/>
+                              <w:jc w:val="center"/>
+                              <w:rPr>
+                                <w:rStyle w:val="Hyperlink"/>
+                                <w:rFonts w:ascii="Clear Sans Medium" w:hAnsi="Clear Sans Medium"/>
+                                <w:b w:val="false"/>
+                                <w:bCs w:val="false"/>
+                                <w:color w:val="FFFFFF"/>
+                                <w:sz w:val="16"/>
+                                <w:szCs w:val="16"/>
+                                <w:u w:val="none"/>
+                              </w:rPr>
+                            </w:pPr>
+                            <w:r>
+                              <w:rPr/>
+                            </w:r>
+                          </w:p>
+                          <w:p>
+                            <w:pPr>
+                              <w:pStyle w:val="Normal"/>
+                              <w:spacing w:lineRule="auto" w:line="240" w:before="0" w:after="0"/>
                               <w:contextualSpacing/>
                               <w:jc w:val="center"/>
                               <w:rPr/>
@@ -2597,7 +2856,7 @@
                                 <w:b w:val="false"/>
                                 <w:bCs w:val="false"/>
                                 <w:color w:val="FFFFFF"/>
-                                <w:sz w:val="16"/>
+                                <w:sz w:val="20"/>
                                 <w:szCs w:val="16"/>
                                 <w:u w:val="none"/>
                               </w:rPr>
@@ -2607,88 +2866,31 @@
                           <w:p>
                             <w:pPr>
                               <w:pStyle w:val="Normal"/>
-                              <w:spacing w:lineRule="auto" w:line="276" w:before="0" w:after="0"/>
-                              <w:contextualSpacing/>
-                              <w:jc w:val="center"/>
-                              <w:rPr>
-                                <w:rStyle w:val="Hyperlink"/>
-                              </w:rPr>
-                            </w:pPr>
-                            <w:r>
-                              <w:rPr>
-                                <w:color w:val="000000"/>
-                              </w:rPr>
-                            </w:r>
-                          </w:p>
-                          <w:p>
-                            <w:pPr>
-                              <w:pStyle w:val="Normal"/>
-                              <w:spacing w:lineRule="auto" w:line="276" w:before="0" w:after="0"/>
+                              <w:spacing w:lineRule="auto" w:line="240" w:before="0" w:after="0"/>
                               <w:contextualSpacing/>
                               <w:jc w:val="center"/>
                               <w:rPr/>
                             </w:pPr>
-                            <w:hyperlink r:id="rId2">
-                              <w:r>
-                                <w:rPr>
-                                  <w:rStyle w:val="Hyperlink"/>
-                                  <w:rFonts w:ascii="Clear Sans Medium" w:hAnsi="Clear Sans Medium"/>
-                                  <w:b w:val="false"/>
-                                  <w:bCs w:val="false"/>
-                                  <w:color w:val="FFFFFF"/>
-                                  <w:sz w:val="16"/>
-                                  <w:szCs w:val="16"/>
-                                  <w:u w:val="none"/>
-                                </w:rPr>
-                                <w:t>LinkedIn</w:t>
-                              </w:r>
-                            </w:hyperlink>
+                            <w:r>
+                              <w:rPr/>
+                            </w:r>
                           </w:p>
                           <w:p>
                             <w:pPr>
                               <w:pStyle w:val="Normal"/>
-                              <w:spacing w:lineRule="auto" w:line="276" w:before="0" w:after="0"/>
+                              <w:spacing w:lineRule="auto" w:line="240" w:before="0" w:after="0"/>
                               <w:contextualSpacing/>
                               <w:jc w:val="center"/>
+                              <w:rPr/>
+                            </w:pPr>
+                            <w:r>
                               <w:rPr>
                                 <w:rStyle w:val="Hyperlink"/>
                                 <w:rFonts w:ascii="Clear Sans Medium" w:hAnsi="Clear Sans Medium"/>
                                 <w:b w:val="false"/>
                                 <w:bCs w:val="false"/>
                                 <w:color w:val="FFFFFF"/>
-                                <w:sz w:val="16"/>
-                                <w:szCs w:val="16"/>
-                                <w:u w:val="none"/>
-                              </w:rPr>
-                            </w:pPr>
-                            <w:r>
-                              <w:rPr>
-                                <w:rFonts w:ascii="Clear Sans Medium" w:hAnsi="Clear Sans Medium"/>
-                                <w:b w:val="false"/>
-                                <w:bCs w:val="false"/>
-                                <w:color w:val="FFFFFF"/>
-                                <w:sz w:val="16"/>
-                                <w:szCs w:val="16"/>
-                                <w:u w:val="none"/>
-                              </w:rPr>
-                            </w:r>
-                          </w:p>
-                          <w:p>
-                            <w:pPr>
-                              <w:pStyle w:val="Normal"/>
-                              <w:spacing w:lineRule="auto" w:line="276" w:before="0" w:after="0"/>
-                              <w:contextualSpacing/>
-                              <w:jc w:val="center"/>
-                              <w:rPr/>
-                            </w:pPr>
-                            <w:r>
-                              <w:rPr>
-                                <w:rStyle w:val="Hyperlink"/>
-                                <w:rFonts w:ascii="Clear Sans Medium" w:hAnsi="Clear Sans Medium"/>
-                                <w:b w:val="false"/>
-                                <w:bCs w:val="false"/>
-                                <w:color w:val="FFFFFF"/>
-                                <w:sz w:val="16"/>
+                                <w:sz w:val="20"/>
                                 <w:szCs w:val="16"/>
                                 <w:u w:val="none"/>
                               </w:rPr>
@@ -2708,7 +2910,7 @@
           </mc:Choice>
           <mc:Fallback>
             <w:pict>
-              <v:rect id="shape_0" ID="Frame14" path="m0,0l-2147483645,0l-2147483645,-2147483646l0,-2147483646xe" stroked="f" o:allowincell="f" style="position:absolute;margin-left:65.6pt;margin-top:-41.9pt;width:337.15pt;height:96.3pt;mso-wrap-style:square;v-text-anchor:top">
+              <v:rect id="shape_0" ID="Frame14" path="m0,0l-2147483645,0l-2147483645,-2147483646l0,-2147483646xe" stroked="f" o:allowincell="f" style="position:absolute;margin-left:65.6pt;margin-top:-32.45pt;width:337.15pt;height:85.05pt;mso-wrap-style:square;v-text-anchor:top">
                 <v:fill o:detectmouseclick="t" on="false"/>
                 <v:stroke color="#3465a4" joinstyle="round" endcap="flat"/>
                 <v:textbox>
@@ -2716,14 +2918,10 @@
                     <w:p>
                       <w:pPr>
                         <w:pStyle w:val="Normal"/>
-                        <w:spacing w:lineRule="auto" w:line="276" w:before="0" w:after="0"/>
+                        <w:spacing w:lineRule="auto" w:line="240" w:before="0" w:after="0"/>
                         <w:contextualSpacing/>
                         <w:jc w:val="center"/>
-                        <w:rPr>
-                          <w:rFonts w:ascii="Clear Sans Medium" w:hAnsi="Clear Sans Medium"/>
-                          <w:sz w:val="40"/>
-                          <w:szCs w:val="40"/>
-                        </w:rPr>
+                        <w:rPr/>
                       </w:pPr>
                       <w:r>
                         <w:rPr>
@@ -2735,7 +2933,7 @@
                           <w:szCs w:val="40"/>
                           <w:lang w:val="en-US"/>
                         </w:rPr>
-                        <w:t xml:space="preserve">DARREN </w:t>
+                        <w:t>D</w:t>
                       </w:r>
                       <w:r>
                         <w:rPr>
@@ -2747,7 +2945,7 @@
                           <w:szCs w:val="40"/>
                           <w:lang w:val="en-US"/>
                         </w:rPr>
-                        <w:t xml:space="preserve">P. </w:t>
+                        <w:t>arren</w:t>
                       </w:r>
                       <w:r>
                         <w:rPr>
@@ -2759,13 +2957,46 @@
                           <w:szCs w:val="40"/>
                           <w:lang w:val="en-US"/>
                         </w:rPr>
-                        <w:t>TRAN</w:t>
+                        <w:t xml:space="preserve"> P. T</w:t>
+                      </w:r>
+                      <w:r>
+                        <w:rPr>
+                          <w:rFonts w:cs="Cinzel" w:ascii="Clear Sans Medium" w:hAnsi="Clear Sans Medium"/>
+                          <w:b/>
+                          <w:bCs/>
+                          <w:color w:val="FFFFFF"/>
+                          <w:sz w:val="40"/>
+                          <w:szCs w:val="40"/>
+                          <w:lang w:val="en-US"/>
+                        </w:rPr>
+                        <w:t>ran</w:t>
                       </w:r>
                     </w:p>
                     <w:p>
                       <w:pPr>
                         <w:pStyle w:val="Normal"/>
-                        <w:spacing w:lineRule="auto" w:line="276" w:before="0" w:after="0"/>
+                        <w:spacing w:lineRule="auto" w:line="240" w:before="0" w:after="0"/>
+                        <w:contextualSpacing/>
+                        <w:jc w:val="center"/>
+                        <w:rPr>
+                          <w:rStyle w:val="Hyperlink"/>
+                          <w:rFonts w:ascii="Clear Sans Medium" w:hAnsi="Clear Sans Medium"/>
+                          <w:b w:val="false"/>
+                          <w:bCs w:val="false"/>
+                          <w:color w:val="FFFFFF"/>
+                          <w:sz w:val="16"/>
+                          <w:szCs w:val="16"/>
+                          <w:u w:val="none"/>
+                        </w:rPr>
+                      </w:pPr>
+                      <w:r>
+                        <w:rPr/>
+                      </w:r>
+                    </w:p>
+                    <w:p>
+                      <w:pPr>
+                        <w:pStyle w:val="Normal"/>
+                        <w:spacing w:lineRule="auto" w:line="240" w:before="0" w:after="0"/>
                         <w:contextualSpacing/>
                         <w:jc w:val="center"/>
                         <w:rPr/>
@@ -2777,7 +3008,7 @@
                           <w:b w:val="false"/>
                           <w:bCs w:val="false"/>
                           <w:color w:val="FFFFFF"/>
-                          <w:sz w:val="16"/>
+                          <w:sz w:val="20"/>
                           <w:szCs w:val="16"/>
                           <w:u w:val="none"/>
                         </w:rPr>
@@ -2787,88 +3018,31 @@
                     <w:p>
                       <w:pPr>
                         <w:pStyle w:val="Normal"/>
-                        <w:spacing w:lineRule="auto" w:line="276" w:before="0" w:after="0"/>
-                        <w:contextualSpacing/>
-                        <w:jc w:val="center"/>
-                        <w:rPr>
-                          <w:rStyle w:val="Hyperlink"/>
-                        </w:rPr>
-                      </w:pPr>
-                      <w:r>
-                        <w:rPr>
-                          <w:color w:val="000000"/>
-                        </w:rPr>
-                      </w:r>
-                    </w:p>
-                    <w:p>
-                      <w:pPr>
-                        <w:pStyle w:val="Normal"/>
-                        <w:spacing w:lineRule="auto" w:line="276" w:before="0" w:after="0"/>
+                        <w:spacing w:lineRule="auto" w:line="240" w:before="0" w:after="0"/>
                         <w:contextualSpacing/>
                         <w:jc w:val="center"/>
                         <w:rPr/>
                       </w:pPr>
-                      <w:hyperlink r:id="rId3">
-                        <w:r>
-                          <w:rPr>
-                            <w:rStyle w:val="Hyperlink"/>
-                            <w:rFonts w:ascii="Clear Sans Medium" w:hAnsi="Clear Sans Medium"/>
-                            <w:b w:val="false"/>
-                            <w:bCs w:val="false"/>
-                            <w:color w:val="FFFFFF"/>
-                            <w:sz w:val="16"/>
-                            <w:szCs w:val="16"/>
-                            <w:u w:val="none"/>
-                          </w:rPr>
-                          <w:t>LinkedIn</w:t>
-                        </w:r>
-                      </w:hyperlink>
+                      <w:r>
+                        <w:rPr/>
+                      </w:r>
                     </w:p>
                     <w:p>
                       <w:pPr>
                         <w:pStyle w:val="Normal"/>
-                        <w:spacing w:lineRule="auto" w:line="276" w:before="0" w:after="0"/>
+                        <w:spacing w:lineRule="auto" w:line="240" w:before="0" w:after="0"/>
                         <w:contextualSpacing/>
                         <w:jc w:val="center"/>
+                        <w:rPr/>
+                      </w:pPr>
+                      <w:r>
                         <w:rPr>
                           <w:rStyle w:val="Hyperlink"/>
                           <w:rFonts w:ascii="Clear Sans Medium" w:hAnsi="Clear Sans Medium"/>
                           <w:b w:val="false"/>
                           <w:bCs w:val="false"/>
                           <w:color w:val="FFFFFF"/>
-                          <w:sz w:val="16"/>
-                          <w:szCs w:val="16"/>
-                          <w:u w:val="none"/>
-                        </w:rPr>
-                      </w:pPr>
-                      <w:r>
-                        <w:rPr>
-                          <w:rFonts w:ascii="Clear Sans Medium" w:hAnsi="Clear Sans Medium"/>
-                          <w:b w:val="false"/>
-                          <w:bCs w:val="false"/>
-                          <w:color w:val="FFFFFF"/>
-                          <w:sz w:val="16"/>
-                          <w:szCs w:val="16"/>
-                          <w:u w:val="none"/>
-                        </w:rPr>
-                      </w:r>
-                    </w:p>
-                    <w:p>
-                      <w:pPr>
-                        <w:pStyle w:val="Normal"/>
-                        <w:spacing w:lineRule="auto" w:line="276" w:before="0" w:after="0"/>
-                        <w:contextualSpacing/>
-                        <w:jc w:val="center"/>
-                        <w:rPr/>
-                      </w:pPr>
-                      <w:r>
-                        <w:rPr>
-                          <w:rStyle w:val="Hyperlink"/>
-                          <w:rFonts w:ascii="Clear Sans Medium" w:hAnsi="Clear Sans Medium"/>
-                          <w:b w:val="false"/>
-                          <w:bCs w:val="false"/>
-                          <w:color w:val="FFFFFF"/>
-                          <w:sz w:val="16"/>
+                          <w:sz w:val="20"/>
                           <w:szCs w:val="16"/>
                           <w:u w:val="none"/>
                         </w:rPr>
@@ -3005,7 +3179,7 @@
                   <wp:posOffset>-603250</wp:posOffset>
                 </wp:positionH>
                 <wp:positionV relativeFrom="paragraph">
-                  <wp:posOffset>2982595</wp:posOffset>
+                  <wp:posOffset>2511425</wp:posOffset>
                 </wp:positionV>
                 <wp:extent cx="2698115" cy="349250"/>
                 <wp:effectExtent l="0" t="0" r="0" b="0"/>
@@ -3073,7 +3247,7 @@
           </mc:Choice>
           <mc:Fallback>
             <w:pict>
-              <v:rect id="shape_0" ID="Frame 1" path="m0,0l-2147483645,0l-2147483645,-2147483646l0,-2147483646xe" stroked="f" o:allowincell="f" style="position:absolute;margin-left:-47.5pt;margin-top:234.85pt;width:212.4pt;height:27.45pt;mso-wrap-style:square;v-text-anchor:top">
+              <v:rect id="shape_0" ID="Frame 1" path="m0,0l-2147483645,0l-2147483645,-2147483646l0,-2147483646xe" stroked="f" o:allowincell="f" style="position:absolute;margin-left:-47.5pt;margin-top:197.75pt;width:212.4pt;height:27.45pt;mso-wrap-style:square;v-text-anchor:top">
                 <v:fill o:detectmouseclick="t" on="false"/>
                 <v:stroke color="#3465a4" joinstyle="round" endcap="flat"/>
                 <v:textbox>
@@ -3118,9 +3292,9 @@
                   <wp:posOffset>-610870</wp:posOffset>
                 </wp:positionH>
                 <wp:positionV relativeFrom="paragraph">
-                  <wp:posOffset>3441065</wp:posOffset>
+                  <wp:posOffset>2914650</wp:posOffset>
                 </wp:positionV>
-                <wp:extent cx="2689860" cy="3509010"/>
+                <wp:extent cx="2689860" cy="2888615"/>
                 <wp:effectExtent l="0" t="0" r="0" b="0"/>
                 <wp:wrapNone/>
                 <wp:docPr id="11" name="Frame 3"/>
@@ -3131,7 +3305,7 @@
                       <wps:spPr>
                         <a:xfrm>
                           <a:off x="0" y="0"/>
-                          <a:ext cx="2689920" cy="3508920"/>
+                          <a:ext cx="2689920" cy="2888640"/>
                         </a:xfrm>
                         <a:prstGeom prst="rect">
                           <a:avLst/>
@@ -3167,7 +3341,16 @@
                                 <w:sz w:val="16"/>
                                 <w:szCs w:val="16"/>
                               </w:rPr>
-                              <w:t>AWS</w:t>
+                              <w:t xml:space="preserve">AWS </w:t>
+                            </w:r>
+                            <w:r>
+                              <w:rPr>
+                                <w:rFonts w:ascii="Clear Sans Medium" w:hAnsi="Clear Sans Medium"/>
+                                <w:color w:val="FFFFFF"/>
+                                <w:sz w:val="16"/>
+                                <w:szCs w:val="16"/>
+                              </w:rPr>
+                              <w:t>Cloud Computing</w:t>
                             </w:r>
                           </w:p>
                           <w:p>
@@ -3203,7 +3386,16 @@
                                 <w:sz w:val="16"/>
                                 <w:szCs w:val="16"/>
                               </w:rPr>
-                              <w:t>SQL &amp; NoSQL</w:t>
+                              <w:t xml:space="preserve">SQL </w:t>
+                            </w:r>
+                            <w:r>
+                              <w:rPr>
+                                <w:rFonts w:ascii="Clear Sans Medium" w:hAnsi="Clear Sans Medium"/>
+                                <w:color w:val="FFFFFF"/>
+                                <w:sz w:val="16"/>
+                                <w:szCs w:val="16"/>
+                              </w:rPr>
+                              <w:t>Database Management</w:t>
                             </w:r>
                           </w:p>
                           <w:p>
@@ -3239,7 +3431,7 @@
                                 <w:sz w:val="16"/>
                                 <w:szCs w:val="16"/>
                               </w:rPr>
-                              <w:t>Linux &amp; Windows Server Administration</w:t>
+                              <w:t>Linux Administration</w:t>
                             </w:r>
                           </w:p>
                           <w:p>
@@ -3275,7 +3467,7 @@
                                 <w:sz w:val="16"/>
                                 <w:szCs w:val="16"/>
                               </w:rPr>
-                              <w:t>Python &amp; JavaScript Development</w:t>
+                              <w:t>Python &amp; JavaScript</w:t>
                             </w:r>
                           </w:p>
                           <w:p>
@@ -3312,7 +3504,16 @@
                                 <w:sz w:val="16"/>
                                 <w:szCs w:val="16"/>
                               </w:rPr>
-                              <w:t>Networking Configuration</w:t>
+                              <w:t xml:space="preserve">Systems &amp; </w:t>
+                            </w:r>
+                            <w:r>
+                              <w:rPr>
+                                <w:rFonts w:ascii="Clear Sans Medium" w:hAnsi="Clear Sans Medium"/>
+                                <w:color w:val="FFFFFF"/>
+                                <w:sz w:val="16"/>
+                                <w:szCs w:val="16"/>
+                              </w:rPr>
+                              <w:t>Networking</w:t>
                             </w:r>
                           </w:p>
                           <w:p>
@@ -3348,7 +3549,7 @@
                                 <w:sz w:val="16"/>
                                 <w:szCs w:val="16"/>
                               </w:rPr>
-                              <w:t>Cloud Computing</w:t>
+                              <w:t>Cybersecurity</w:t>
                             </w:r>
                           </w:p>
                           <w:p>
@@ -3384,7 +3585,16 @@
                                 <w:sz w:val="16"/>
                                 <w:szCs w:val="16"/>
                               </w:rPr>
-                              <w:t>Cybersecurity</w:t>
+                              <w:t>Shell Scripti</w:t>
+                            </w:r>
+                            <w:r>
+                              <w:rPr>
+                                <w:rFonts w:ascii="Clear Sans Medium" w:hAnsi="Clear Sans Medium"/>
+                                <w:color w:val="FFFFFF"/>
+                                <w:sz w:val="16"/>
+                                <w:szCs w:val="16"/>
+                              </w:rPr>
+                              <w:t>ng</w:t>
                             </w:r>
                           </w:p>
                           <w:p>
@@ -3393,26 +3603,74 @@
                               <w:spacing w:lineRule="auto" w:line="276" w:before="0" w:after="0"/>
                               <w:jc w:val="center"/>
                               <w:rPr>
+                                <w:rFonts w:ascii="Clear Sans Medium" w:hAnsi="Clear Sans Medium"/>
+                                <w:sz w:val="16"/>
+                                <w:szCs w:val="16"/>
+                              </w:rPr>
+                            </w:pPr>
+                            <w:r>
+                              <w:rPr/>
+                            </w:r>
+                          </w:p>
+                          <w:p>
+                            <w:pPr>
+                              <w:pStyle w:val="BodyText"/>
+                              <w:bidi w:val="0"/>
+                              <w:spacing w:lineRule="auto" w:line="276" w:before="0" w:after="0"/>
+                              <w:jc w:val="center"/>
+                              <w:rPr>
+                                <w:rFonts w:ascii="Clear Sans Medium" w:hAnsi="Clear Sans Medium"/>
+                                <w:sz w:val="16"/>
+                                <w:szCs w:val="16"/>
+                              </w:rPr>
+                            </w:pPr>
+                            <w:r>
+                              <w:rPr>
+                                <w:rFonts w:ascii="Clear Sans Medium" w:hAnsi="Clear Sans Medium"/>
                                 <w:color w:val="FFFFFF"/>
-                              </w:rPr>
-                            </w:pPr>
-                            <w:r>
-                              <w:rPr>
+                                <w:sz w:val="16"/>
+                                <w:szCs w:val="16"/>
+                              </w:rPr>
+                              <w:t>Data Analysis</w:t>
+                            </w:r>
+                          </w:p>
+                          <w:p>
+                            <w:pPr>
+                              <w:pStyle w:val="BodyText"/>
+                              <w:bidi w:val="0"/>
+                              <w:spacing w:lineRule="auto" w:line="276" w:before="0" w:after="0"/>
+                              <w:jc w:val="center"/>
+                              <w:rPr>
+                                <w:rFonts w:ascii="Clear Sans Medium" w:hAnsi="Clear Sans Medium"/>
+                                <w:sz w:val="16"/>
+                                <w:szCs w:val="16"/>
+                              </w:rPr>
+                            </w:pPr>
+                            <w:r>
+                              <w:rPr/>
+                            </w:r>
+                          </w:p>
+                          <w:p>
+                            <w:pPr>
+                              <w:pStyle w:val="BodyText"/>
+                              <w:bidi w:val="0"/>
+                              <w:spacing w:lineRule="auto" w:line="276" w:before="0" w:after="0"/>
+                              <w:jc w:val="center"/>
+                              <w:rPr>
+                                <w:rFonts w:ascii="Clear Sans Medium" w:hAnsi="Clear Sans Medium"/>
+                                <w:sz w:val="16"/>
+                                <w:szCs w:val="16"/>
+                              </w:rPr>
+                            </w:pPr>
+                            <w:r>
+                              <w:rPr>
+                                <w:rFonts w:ascii="Clear Sans Medium" w:hAnsi="Clear Sans Medium"/>
                                 <w:color w:val="FFFFFF"/>
-                              </w:rPr>
-                            </w:r>
-                          </w:p>
-                          <w:p>
-                            <w:pPr>
-                              <w:pStyle w:val="BodyText"/>
-                              <w:spacing w:lineRule="auto" w:line="276" w:before="0" w:after="0"/>
-                              <w:jc w:val="center"/>
-                              <w:rPr>
-                                <w:rFonts w:ascii="Clear Sans Medium" w:hAnsi="Clear Sans Medium"/>
-                                <w:sz w:val="16"/>
-                                <w:szCs w:val="16"/>
-                              </w:rPr>
-                            </w:pPr>
+                                <w:sz w:val="16"/>
+                                <w:szCs w:val="16"/>
+                              </w:rPr>
+                              <w:t xml:space="preserve">Microsoft </w:t>
+                            </w:r>
                             <w:r>
                               <w:rPr>
                                 <w:rFonts w:ascii="Clear Sans Medium" w:hAnsi="Clear Sans Medium"/>
@@ -3420,116 +3678,16 @@
                                 <w:sz w:val="16"/>
                                 <w:szCs w:val="16"/>
                               </w:rPr>
-                              <w:t>Shell Scripting</w:t>
-                            </w:r>
-                          </w:p>
-                          <w:p>
-                            <w:pPr>
-                              <w:pStyle w:val="BodyText"/>
-                              <w:spacing w:lineRule="auto" w:line="276" w:before="0" w:after="0"/>
-                              <w:jc w:val="center"/>
-                              <w:rPr>
+                              <w:t xml:space="preserve">Excel </w:t>
+                            </w:r>
+                            <w:r>
+                              <w:rPr>
+                                <w:rFonts w:ascii="Clear Sans Medium" w:hAnsi="Clear Sans Medium"/>
                                 <w:color w:val="FFFFFF"/>
-                              </w:rPr>
-                            </w:pPr>
-                            <w:r>
-                              <w:rPr>
-                                <w:color w:val="FFFFFF"/>
-                              </w:rPr>
-                            </w:r>
-                          </w:p>
-                          <w:p>
-                            <w:pPr>
-                              <w:pStyle w:val="BodyText"/>
-                              <w:bidi w:val="1"/>
-                              <w:spacing w:lineRule="auto" w:line="276" w:before="0" w:after="0"/>
-                              <w:jc w:val="center"/>
-                              <w:rPr>
-                                <w:rFonts w:ascii="Clear Sans Medium" w:hAnsi="Clear Sans Medium"/>
-                                <w:sz w:val="16"/>
-                                <w:szCs w:val="16"/>
-                              </w:rPr>
-                            </w:pPr>
-                            <w:r>
-                              <w:rPr>
-                                <w:rFonts w:ascii="Clear Sans Medium" w:hAnsi="Clear Sans Medium"/>
-                                <w:color w:val="FFFFFF"/>
-                                <w:sz w:val="16"/>
-                                <w:szCs w:val="16"/>
-                              </w:rPr>
-                              <w:t>Data Analysis</w:t>
-                            </w:r>
-                          </w:p>
-                          <w:p>
-                            <w:pPr>
-                              <w:pStyle w:val="BodyText"/>
-                              <w:spacing w:lineRule="auto" w:line="276" w:before="0" w:after="0"/>
-                              <w:jc w:val="center"/>
-                              <w:rPr>
-                                <w:color w:val="FFFFFF"/>
-                              </w:rPr>
-                            </w:pPr>
-                            <w:r>
-                              <w:rPr>
-                                <w:color w:val="FFFFFF"/>
-                              </w:rPr>
-                            </w:r>
-                          </w:p>
-                          <w:p>
-                            <w:pPr>
-                              <w:pStyle w:val="BodyText"/>
-                              <w:spacing w:lineRule="auto" w:line="276" w:before="0" w:after="0"/>
-                              <w:jc w:val="center"/>
-                              <w:rPr>
-                                <w:rFonts w:ascii="Clear Sans Medium" w:hAnsi="Clear Sans Medium"/>
-                                <w:sz w:val="16"/>
-                                <w:szCs w:val="16"/>
-                              </w:rPr>
-                            </w:pPr>
-                            <w:r>
-                              <w:rPr>
-                                <w:rFonts w:ascii="Clear Sans Medium" w:hAnsi="Clear Sans Medium"/>
-                                <w:color w:val="FFFFFF"/>
-                                <w:sz w:val="16"/>
-                                <w:szCs w:val="16"/>
-                              </w:rPr>
-                              <w:t>Microsoft Excel</w:t>
-                            </w:r>
-                          </w:p>
-                          <w:p>
-                            <w:pPr>
-                              <w:pStyle w:val="BodyText"/>
-                              <w:spacing w:lineRule="auto" w:line="276" w:before="0" w:after="0"/>
-                              <w:jc w:val="center"/>
-                              <w:rPr>
-                                <w:color w:val="FFFFFF"/>
-                              </w:rPr>
-                            </w:pPr>
-                            <w:r>
-                              <w:rPr>
-                                <w:color w:val="FFFFFF"/>
-                              </w:rPr>
-                            </w:r>
-                          </w:p>
-                          <w:p>
-                            <w:pPr>
-                              <w:pStyle w:val="BodyText"/>
-                              <w:spacing w:lineRule="auto" w:line="276" w:before="0" w:after="0"/>
-                              <w:jc w:val="center"/>
-                              <w:rPr>
-                                <w:rFonts w:ascii="Clear Sans Medium" w:hAnsi="Clear Sans Medium"/>
-                                <w:sz w:val="16"/>
-                                <w:szCs w:val="16"/>
-                              </w:rPr>
-                            </w:pPr>
-                            <w:r>
-                              <w:rPr>
-                                <w:rFonts w:ascii="Clear Sans Medium" w:hAnsi="Clear Sans Medium"/>
-                                <w:color w:val="FFFFFF"/>
-                                <w:sz w:val="16"/>
-                                <w:szCs w:val="16"/>
-                              </w:rPr>
-                              <w:t>Microsoft Office</w:t>
+                                <w:sz w:val="16"/>
+                                <w:szCs w:val="16"/>
+                              </w:rPr>
+                              <w:t>&amp; Power BI</w:t>
                             </w:r>
                           </w:p>
                         </w:txbxContent>
@@ -3545,7 +3703,7 @@
           </mc:Choice>
           <mc:Fallback>
             <w:pict>
-              <v:rect id="shape_0" ID="Frame 3" path="m0,0l-2147483645,0l-2147483645,-2147483646l0,-2147483646xe" stroked="f" o:allowincell="f" style="position:absolute;margin-left:-48.1pt;margin-top:270.95pt;width:211.75pt;height:276.25pt;mso-wrap-style:square;v-text-anchor:top">
+              <v:rect id="shape_0" ID="Frame 3" path="m0,0l-2147483645,0l-2147483645,-2147483646l0,-2147483646xe" stroked="f" o:allowincell="f" style="position:absolute;margin-left:-48.1pt;margin-top:229.5pt;width:211.75pt;height:227.4pt;mso-wrap-style:square;v-text-anchor:top">
                 <v:fill o:detectmouseclick="t" on="false"/>
                 <v:stroke color="#3465a4" joinstyle="round" endcap="flat"/>
                 <v:textbox>
@@ -3568,7 +3726,16 @@
                           <w:sz w:val="16"/>
                           <w:szCs w:val="16"/>
                         </w:rPr>
-                        <w:t>AWS</w:t>
+                        <w:t xml:space="preserve">AWS </w:t>
+                      </w:r>
+                      <w:r>
+                        <w:rPr>
+                          <w:rFonts w:ascii="Clear Sans Medium" w:hAnsi="Clear Sans Medium"/>
+                          <w:color w:val="FFFFFF"/>
+                          <w:sz w:val="16"/>
+                          <w:szCs w:val="16"/>
+                        </w:rPr>
+                        <w:t>Cloud Computing</w:t>
                       </w:r>
                     </w:p>
                     <w:p>
@@ -3604,7 +3771,16 @@
                           <w:sz w:val="16"/>
                           <w:szCs w:val="16"/>
                         </w:rPr>
-                        <w:t>SQL &amp; NoSQL</w:t>
+                        <w:t xml:space="preserve">SQL </w:t>
+                      </w:r>
+                      <w:r>
+                        <w:rPr>
+                          <w:rFonts w:ascii="Clear Sans Medium" w:hAnsi="Clear Sans Medium"/>
+                          <w:color w:val="FFFFFF"/>
+                          <w:sz w:val="16"/>
+                          <w:szCs w:val="16"/>
+                        </w:rPr>
+                        <w:t>Database Management</w:t>
                       </w:r>
                     </w:p>
                     <w:p>
@@ -3640,7 +3816,7 @@
                           <w:sz w:val="16"/>
                           <w:szCs w:val="16"/>
                         </w:rPr>
-                        <w:t>Linux &amp; Windows Server Administration</w:t>
+                        <w:t>Linux Administration</w:t>
                       </w:r>
                     </w:p>
                     <w:p>
@@ -3676,7 +3852,7 @@
                           <w:sz w:val="16"/>
                           <w:szCs w:val="16"/>
                         </w:rPr>
-                        <w:t>Python &amp; JavaScript Development</w:t>
+                        <w:t>Python &amp; JavaScript</w:t>
                       </w:r>
                     </w:p>
                     <w:p>
@@ -3713,7 +3889,16 @@
                           <w:sz w:val="16"/>
                           <w:szCs w:val="16"/>
                         </w:rPr>
-                        <w:t>Networking Configuration</w:t>
+                        <w:t xml:space="preserve">Systems &amp; </w:t>
+                      </w:r>
+                      <w:r>
+                        <w:rPr>
+                          <w:rFonts w:ascii="Clear Sans Medium" w:hAnsi="Clear Sans Medium"/>
+                          <w:color w:val="FFFFFF"/>
+                          <w:sz w:val="16"/>
+                          <w:szCs w:val="16"/>
+                        </w:rPr>
+                        <w:t>Networking</w:t>
                       </w:r>
                     </w:p>
                     <w:p>
@@ -3749,7 +3934,7 @@
                           <w:sz w:val="16"/>
                           <w:szCs w:val="16"/>
                         </w:rPr>
-                        <w:t>Cloud Computing</w:t>
+                        <w:t>Cybersecurity</w:t>
                       </w:r>
                     </w:p>
                     <w:p>
@@ -3785,7 +3970,16 @@
                           <w:sz w:val="16"/>
                           <w:szCs w:val="16"/>
                         </w:rPr>
-                        <w:t>Cybersecurity</w:t>
+                        <w:t>Shell Scripti</w:t>
+                      </w:r>
+                      <w:r>
+                        <w:rPr>
+                          <w:rFonts w:ascii="Clear Sans Medium" w:hAnsi="Clear Sans Medium"/>
+                          <w:color w:val="FFFFFF"/>
+                          <w:sz w:val="16"/>
+                          <w:szCs w:val="16"/>
+                        </w:rPr>
+                        <w:t>ng</w:t>
                       </w:r>
                     </w:p>
                     <w:p>
@@ -3794,26 +3988,74 @@
                         <w:spacing w:lineRule="auto" w:line="276" w:before="0" w:after="0"/>
                         <w:jc w:val="center"/>
                         <w:rPr>
+                          <w:rFonts w:ascii="Clear Sans Medium" w:hAnsi="Clear Sans Medium"/>
+                          <w:sz w:val="16"/>
+                          <w:szCs w:val="16"/>
+                        </w:rPr>
+                      </w:pPr>
+                      <w:r>
+                        <w:rPr/>
+                      </w:r>
+                    </w:p>
+                    <w:p>
+                      <w:pPr>
+                        <w:pStyle w:val="BodyText"/>
+                        <w:bidi w:val="0"/>
+                        <w:spacing w:lineRule="auto" w:line="276" w:before="0" w:after="0"/>
+                        <w:jc w:val="center"/>
+                        <w:rPr>
+                          <w:rFonts w:ascii="Clear Sans Medium" w:hAnsi="Clear Sans Medium"/>
+                          <w:sz w:val="16"/>
+                          <w:szCs w:val="16"/>
+                        </w:rPr>
+                      </w:pPr>
+                      <w:r>
+                        <w:rPr>
+                          <w:rFonts w:ascii="Clear Sans Medium" w:hAnsi="Clear Sans Medium"/>
                           <w:color w:val="FFFFFF"/>
-                        </w:rPr>
-                      </w:pPr>
-                      <w:r>
-                        <w:rPr>
+                          <w:sz w:val="16"/>
+                          <w:szCs w:val="16"/>
+                        </w:rPr>
+                        <w:t>Data Analysis</w:t>
+                      </w:r>
+                    </w:p>
+                    <w:p>
+                      <w:pPr>
+                        <w:pStyle w:val="BodyText"/>
+                        <w:bidi w:val="0"/>
+                        <w:spacing w:lineRule="auto" w:line="276" w:before="0" w:after="0"/>
+                        <w:jc w:val="center"/>
+                        <w:rPr>
+                          <w:rFonts w:ascii="Clear Sans Medium" w:hAnsi="Clear Sans Medium"/>
+                          <w:sz w:val="16"/>
+                          <w:szCs w:val="16"/>
+                        </w:rPr>
+                      </w:pPr>
+                      <w:r>
+                        <w:rPr/>
+                      </w:r>
+                    </w:p>
+                    <w:p>
+                      <w:pPr>
+                        <w:pStyle w:val="BodyText"/>
+                        <w:bidi w:val="0"/>
+                        <w:spacing w:lineRule="auto" w:line="276" w:before="0" w:after="0"/>
+                        <w:jc w:val="center"/>
+                        <w:rPr>
+                          <w:rFonts w:ascii="Clear Sans Medium" w:hAnsi="Clear Sans Medium"/>
+                          <w:sz w:val="16"/>
+                          <w:szCs w:val="16"/>
+                        </w:rPr>
+                      </w:pPr>
+                      <w:r>
+                        <w:rPr>
+                          <w:rFonts w:ascii="Clear Sans Medium" w:hAnsi="Clear Sans Medium"/>
                           <w:color w:val="FFFFFF"/>
-                        </w:rPr>
-                      </w:r>
-                    </w:p>
-                    <w:p>
-                      <w:pPr>
-                        <w:pStyle w:val="BodyText"/>
-                        <w:spacing w:lineRule="auto" w:line="276" w:before="0" w:after="0"/>
-                        <w:jc w:val="center"/>
-                        <w:rPr>
-                          <w:rFonts w:ascii="Clear Sans Medium" w:hAnsi="Clear Sans Medium"/>
-                          <w:sz w:val="16"/>
-                          <w:szCs w:val="16"/>
-                        </w:rPr>
-                      </w:pPr>
+                          <w:sz w:val="16"/>
+                          <w:szCs w:val="16"/>
+                        </w:rPr>
+                        <w:t xml:space="preserve">Microsoft </w:t>
+                      </w:r>
                       <w:r>
                         <w:rPr>
                           <w:rFonts w:ascii="Clear Sans Medium" w:hAnsi="Clear Sans Medium"/>
@@ -3821,116 +4063,16 @@
                           <w:sz w:val="16"/>
                           <w:szCs w:val="16"/>
                         </w:rPr>
-                        <w:t>Shell Scripting</w:t>
-                      </w:r>
-                    </w:p>
-                    <w:p>
-                      <w:pPr>
-                        <w:pStyle w:val="BodyText"/>
-                        <w:spacing w:lineRule="auto" w:line="276" w:before="0" w:after="0"/>
-                        <w:jc w:val="center"/>
-                        <w:rPr>
+                        <w:t xml:space="preserve">Excel </w:t>
+                      </w:r>
+                      <w:r>
+                        <w:rPr>
+                          <w:rFonts w:ascii="Clear Sans Medium" w:hAnsi="Clear Sans Medium"/>
                           <w:color w:val="FFFFFF"/>
-                        </w:rPr>
-                      </w:pPr>
-                      <w:r>
-                        <w:rPr>
-                          <w:color w:val="FFFFFF"/>
-                        </w:rPr>
-                      </w:r>
-                    </w:p>
-                    <w:p>
-                      <w:pPr>
-                        <w:pStyle w:val="BodyText"/>
-                        <w:bidi w:val="1"/>
-                        <w:spacing w:lineRule="auto" w:line="276" w:before="0" w:after="0"/>
-                        <w:jc w:val="center"/>
-                        <w:rPr>
-                          <w:rFonts w:ascii="Clear Sans Medium" w:hAnsi="Clear Sans Medium"/>
-                          <w:sz w:val="16"/>
-                          <w:szCs w:val="16"/>
-                        </w:rPr>
-                      </w:pPr>
-                      <w:r>
-                        <w:rPr>
-                          <w:rFonts w:ascii="Clear Sans Medium" w:hAnsi="Clear Sans Medium"/>
-                          <w:color w:val="FFFFFF"/>
-                          <w:sz w:val="16"/>
-                          <w:szCs w:val="16"/>
-                        </w:rPr>
-                        <w:t>Data Analysis</w:t>
-                      </w:r>
-                    </w:p>
-                    <w:p>
-                      <w:pPr>
-                        <w:pStyle w:val="BodyText"/>
-                        <w:spacing w:lineRule="auto" w:line="276" w:before="0" w:after="0"/>
-                        <w:jc w:val="center"/>
-                        <w:rPr>
-                          <w:color w:val="FFFFFF"/>
-                        </w:rPr>
-                      </w:pPr>
-                      <w:r>
-                        <w:rPr>
-                          <w:color w:val="FFFFFF"/>
-                        </w:rPr>
-                      </w:r>
-                    </w:p>
-                    <w:p>
-                      <w:pPr>
-                        <w:pStyle w:val="BodyText"/>
-                        <w:spacing w:lineRule="auto" w:line="276" w:before="0" w:after="0"/>
-                        <w:jc w:val="center"/>
-                        <w:rPr>
-                          <w:rFonts w:ascii="Clear Sans Medium" w:hAnsi="Clear Sans Medium"/>
-                          <w:sz w:val="16"/>
-                          <w:szCs w:val="16"/>
-                        </w:rPr>
-                      </w:pPr>
-                      <w:r>
-                        <w:rPr>
-                          <w:rFonts w:ascii="Clear Sans Medium" w:hAnsi="Clear Sans Medium"/>
-                          <w:color w:val="FFFFFF"/>
-                          <w:sz w:val="16"/>
-                          <w:szCs w:val="16"/>
-                        </w:rPr>
-                        <w:t>Microsoft Excel</w:t>
-                      </w:r>
-                    </w:p>
-                    <w:p>
-                      <w:pPr>
-                        <w:pStyle w:val="BodyText"/>
-                        <w:spacing w:lineRule="auto" w:line="276" w:before="0" w:after="0"/>
-                        <w:jc w:val="center"/>
-                        <w:rPr>
-                          <w:color w:val="FFFFFF"/>
-                        </w:rPr>
-                      </w:pPr>
-                      <w:r>
-                        <w:rPr>
-                          <w:color w:val="FFFFFF"/>
-                        </w:rPr>
-                      </w:r>
-                    </w:p>
-                    <w:p>
-                      <w:pPr>
-                        <w:pStyle w:val="BodyText"/>
-                        <w:spacing w:lineRule="auto" w:line="276" w:before="0" w:after="0"/>
-                        <w:jc w:val="center"/>
-                        <w:rPr>
-                          <w:rFonts w:ascii="Clear Sans Medium" w:hAnsi="Clear Sans Medium"/>
-                          <w:sz w:val="16"/>
-                          <w:szCs w:val="16"/>
-                        </w:rPr>
-                      </w:pPr>
-                      <w:r>
-                        <w:rPr>
-                          <w:rFonts w:ascii="Clear Sans Medium" w:hAnsi="Clear Sans Medium"/>
-                          <w:color w:val="FFFFFF"/>
-                          <w:sz w:val="16"/>
-                          <w:szCs w:val="16"/>
-                        </w:rPr>
-                        <w:t>Microsoft Office</w:t>
+                          <w:sz w:val="16"/>
+                          <w:szCs w:val="16"/>
+                        </w:rPr>
+                        <w:t>&amp; Power BI</w:t>
                       </w:r>
                     </w:p>
                   </w:txbxContent>
@@ -4062,9 +4204,9 @@
                   <wp:posOffset>-609600</wp:posOffset>
                 </wp:positionH>
                 <wp:positionV relativeFrom="paragraph">
-                  <wp:posOffset>1408430</wp:posOffset>
+                  <wp:posOffset>1360805</wp:posOffset>
                 </wp:positionV>
-                <wp:extent cx="2689860" cy="1233805"/>
+                <wp:extent cx="2689860" cy="1021080"/>
                 <wp:effectExtent l="0" t="0" r="0" b="0"/>
                 <wp:wrapNone/>
                 <wp:docPr id="13" name="Frame 5"/>
@@ -4075,7 +4217,7 @@
                       <wps:spPr>
                         <a:xfrm>
                           <a:off x="0" y="0"/>
-                          <a:ext cx="2689920" cy="1233720"/>
+                          <a:ext cx="2689920" cy="1020960"/>
                         </a:xfrm>
                         <a:prstGeom prst="rect">
                           <a:avLst/>
@@ -4112,7 +4254,7 @@
                                 <w:sz w:val="16"/>
                                 <w:szCs w:val="16"/>
                               </w:rPr>
-                              <w:t xml:space="preserve">Former businessman shifting gears and pursuing a career in technology, a subject that has been a lifelong passion and childlike fascination. Proven track record of devising innovative solutions for diverse set of problems. Please make note that the years of gap in employment was </w:t>
+                              <w:t xml:space="preserve">Former businessman </w:t>
                             </w:r>
                             <w:r>
                               <w:rPr>
@@ -4121,7 +4263,7 @@
                                 <w:sz w:val="16"/>
                                 <w:szCs w:val="16"/>
                               </w:rPr>
-                              <w:t xml:space="preserve">of a </w:t>
+                              <w:t>seeking career jump to IT due to lifelong passion for technology</w:t>
                             </w:r>
                             <w:r>
                               <w:rPr>
@@ -4130,7 +4272,7 @@
                                 <w:sz w:val="16"/>
                                 <w:szCs w:val="16"/>
                               </w:rPr>
-                              <w:t xml:space="preserve">personal tragedy and </w:t>
+                              <w:t xml:space="preserve">. </w:t>
                             </w:r>
                             <w:r>
                               <w:rPr>
@@ -4139,7 +4281,7 @@
                                 <w:sz w:val="16"/>
                                 <w:szCs w:val="16"/>
                               </w:rPr>
-                              <w:t xml:space="preserve">not due to a lack of </w:t>
+                              <w:t xml:space="preserve">Demonstrated </w:t>
                             </w:r>
                             <w:r>
                               <w:rPr>
@@ -4148,7 +4290,7 @@
                                 <w:sz w:val="16"/>
                                 <w:szCs w:val="16"/>
                               </w:rPr>
-                              <w:t xml:space="preserve">professional </w:t>
+                              <w:t xml:space="preserve">track record of devising innovative solutions for diverse set of problems. </w:t>
                             </w:r>
                             <w:r>
                               <w:rPr>
@@ -4157,7 +4299,7 @@
                                 <w:sz w:val="16"/>
                                 <w:szCs w:val="16"/>
                               </w:rPr>
-                              <w:t>abilities.</w:t>
+                              <w:t>Highly undervalued prospect from extremely competent professional with first-class education.</w:t>
                             </w:r>
                           </w:p>
                         </w:txbxContent>
@@ -4173,7 +4315,7 @@
           </mc:Choice>
           <mc:Fallback>
             <w:pict>
-              <v:rect id="shape_0" ID="Frame 5" path="m0,0l-2147483645,0l-2147483645,-2147483646l0,-2147483646xe" stroked="f" o:allowincell="f" style="position:absolute;margin-left:-48pt;margin-top:110.9pt;width:211.75pt;height:97.1pt;mso-wrap-style:square;v-text-anchor:top">
+              <v:rect id="shape_0" ID="Frame 5" path="m0,0l-2147483645,0l-2147483645,-2147483646l0,-2147483646xe" stroked="f" o:allowincell="f" style="position:absolute;margin-left:-48pt;margin-top:107.15pt;width:211.75pt;height:80.35pt;mso-wrap-style:square;v-text-anchor:top">
                 <v:fill o:detectmouseclick="t" on="false"/>
                 <v:stroke color="#3465a4" joinstyle="round" endcap="flat"/>
                 <v:textbox>
@@ -4197,7 +4339,7 @@
                           <w:sz w:val="16"/>
                           <w:szCs w:val="16"/>
                         </w:rPr>
-                        <w:t xml:space="preserve">Former businessman shifting gears and pursuing a career in technology, a subject that has been a lifelong passion and childlike fascination. Proven track record of devising innovative solutions for diverse set of problems. Please make note that the years of gap in employment was </w:t>
+                        <w:t xml:space="preserve">Former businessman </w:t>
                       </w:r>
                       <w:r>
                         <w:rPr>
@@ -4206,7 +4348,7 @@
                           <w:sz w:val="16"/>
                           <w:szCs w:val="16"/>
                         </w:rPr>
-                        <w:t xml:space="preserve">of a </w:t>
+                        <w:t>seeking career jump to IT due to lifelong passion for technology</w:t>
                       </w:r>
                       <w:r>
                         <w:rPr>
@@ -4215,7 +4357,7 @@
                           <w:sz w:val="16"/>
                           <w:szCs w:val="16"/>
                         </w:rPr>
-                        <w:t xml:space="preserve">personal tragedy and </w:t>
+                        <w:t xml:space="preserve">. </w:t>
                       </w:r>
                       <w:r>
                         <w:rPr>
@@ -4224,7 +4366,7 @@
                           <w:sz w:val="16"/>
                           <w:szCs w:val="16"/>
                         </w:rPr>
-                        <w:t xml:space="preserve">not due to a lack of </w:t>
+                        <w:t xml:space="preserve">Demonstrated </w:t>
                       </w:r>
                       <w:r>
                         <w:rPr>
@@ -4233,7 +4375,7 @@
                           <w:sz w:val="16"/>
                           <w:szCs w:val="16"/>
                         </w:rPr>
-                        <w:t xml:space="preserve">professional </w:t>
+                        <w:t xml:space="preserve">track record of devising innovative solutions for diverse set of problems. </w:t>
                       </w:r>
                       <w:r>
                         <w:rPr>
@@ -4242,7 +4384,7 @@
                           <w:sz w:val="16"/>
                           <w:szCs w:val="16"/>
                         </w:rPr>
-                        <w:t>abilities.</w:t>
+                        <w:t>Highly undervalued prospect from extremely competent professional with first-class education.</w:t>
                       </w:r>
                     </w:p>
                   </w:txbxContent>
@@ -4252,111 +4394,21 @@
             </w:pict>
           </mc:Fallback>
         </mc:AlternateContent>
-        <w:drawing>
-          <wp:anchor behindDoc="0" distT="0" distB="0" distL="0" distR="0" simplePos="0" locked="0" layoutInCell="1" allowOverlap="1" relativeHeight="25">
-            <wp:simplePos x="0" y="0"/>
-            <wp:positionH relativeFrom="column">
-              <wp:posOffset>3706495</wp:posOffset>
-            </wp:positionH>
-            <wp:positionV relativeFrom="paragraph">
-              <wp:posOffset>-52705</wp:posOffset>
-            </wp:positionV>
-            <wp:extent cx="93345" cy="93345"/>
-            <wp:effectExtent l="0" t="0" r="0" b="0"/>
-            <wp:wrapNone/>
-            <wp:docPr id="14" name="Image3" descr=""/>
-            <wp:cNvGraphicFramePr>
-              <a:graphicFrameLocks xmlns:a="http://schemas.openxmlformats.org/drawingml/2006/main" noChangeAspect="1"/>
-            </wp:cNvGraphicFramePr>
-            <a:graphic xmlns:a="http://schemas.openxmlformats.org/drawingml/2006/main">
-              <a:graphicData uri="http://schemas.openxmlformats.org/drawingml/2006/picture">
-                <pic:pic xmlns:pic="http://schemas.openxmlformats.org/drawingml/2006/picture">
-                  <pic:nvPicPr>
-                    <pic:cNvPr id="14" name="Image3" descr=""/>
-                    <pic:cNvPicPr>
-                      <a:picLocks noChangeAspect="1" noChangeArrowheads="1"/>
-                    </pic:cNvPicPr>
-                  </pic:nvPicPr>
-                  <pic:blipFill>
-                    <a:blip r:embed="rId4"/>
-                    <a:stretch>
-                      <a:fillRect/>
-                    </a:stretch>
-                  </pic:blipFill>
-                  <pic:spPr bwMode="auto">
-                    <a:xfrm>
-                      <a:off x="0" y="0"/>
-                      <a:ext cx="93345" cy="93345"/>
-                    </a:xfrm>
-                    <a:prstGeom prst="rect">
-                      <a:avLst/>
-                    </a:prstGeom>
-                  </pic:spPr>
-                </pic:pic>
-              </a:graphicData>
-            </a:graphic>
-          </wp:anchor>
-        </w:drawing>
-        <w:drawing>
-          <wp:anchor behindDoc="0" distT="0" distB="0" distL="0" distR="0" simplePos="0" locked="0" layoutInCell="1" allowOverlap="1" relativeHeight="26">
-            <wp:simplePos x="0" y="0"/>
-            <wp:positionH relativeFrom="column">
-              <wp:posOffset>3325495</wp:posOffset>
-            </wp:positionH>
-            <wp:positionV relativeFrom="paragraph">
-              <wp:posOffset>215265</wp:posOffset>
-            </wp:positionV>
-            <wp:extent cx="103505" cy="103505"/>
-            <wp:effectExtent l="0" t="0" r="0" b="0"/>
-            <wp:wrapNone/>
-            <wp:docPr id="15" name="Image1" descr=""/>
-            <wp:cNvGraphicFramePr>
-              <a:graphicFrameLocks xmlns:a="http://schemas.openxmlformats.org/drawingml/2006/main" noChangeAspect="1"/>
-            </wp:cNvGraphicFramePr>
-            <a:graphic xmlns:a="http://schemas.openxmlformats.org/drawingml/2006/main">
-              <a:graphicData uri="http://schemas.openxmlformats.org/drawingml/2006/picture">
-                <pic:pic xmlns:pic="http://schemas.openxmlformats.org/drawingml/2006/picture">
-                  <pic:nvPicPr>
-                    <pic:cNvPr id="15" name="Image1" descr=""/>
-                    <pic:cNvPicPr>
-                      <a:picLocks noChangeAspect="1" noChangeArrowheads="1"/>
-                    </pic:cNvPicPr>
-                  </pic:nvPicPr>
-                  <pic:blipFill>
-                    <a:blip r:embed="rId5"/>
-                    <a:stretch>
-                      <a:fillRect/>
-                    </a:stretch>
-                  </pic:blipFill>
-                  <pic:spPr bwMode="auto">
-                    <a:xfrm>
-                      <a:off x="0" y="0"/>
-                      <a:ext cx="103505" cy="103505"/>
-                    </a:xfrm>
-                    <a:prstGeom prst="rect">
-                      <a:avLst/>
-                    </a:prstGeom>
-                  </pic:spPr>
-                </pic:pic>
-              </a:graphicData>
-            </a:graphic>
-          </wp:anchor>
-        </w:drawing>
         <mc:AlternateContent>
           <mc:Choice Requires="wps">
             <w:drawing>
-              <wp:anchor behindDoc="0" distT="0" distB="0" distL="0" distR="0" simplePos="0" locked="0" layoutInCell="1" allowOverlap="1" relativeHeight="27">
+              <wp:anchor behindDoc="0" distT="0" distB="0" distL="0" distR="0" simplePos="0" locked="0" layoutInCell="1" allowOverlap="1" relativeHeight="25">
                 <wp:simplePos x="0" y="0"/>
                 <wp:positionH relativeFrom="column">
                   <wp:posOffset>-617220</wp:posOffset>
                 </wp:positionH>
                 <wp:positionV relativeFrom="paragraph">
-                  <wp:posOffset>7251700</wp:posOffset>
+                  <wp:posOffset>5908675</wp:posOffset>
                 </wp:positionV>
                 <wp:extent cx="2698115" cy="356235"/>
                 <wp:effectExtent l="0" t="0" r="0" b="0"/>
                 <wp:wrapNone/>
-                <wp:docPr id="16" name="Frame 2"/>
+                <wp:docPr id="14" name="Frame 2"/>
                 <a:graphic xmlns:a="http://schemas.openxmlformats.org/drawingml/2006/main">
                   <a:graphicData uri="http://schemas.microsoft.com/office/word/2010/wordprocessingShape">
                     <wps:wsp>
@@ -4419,7 +4471,7 @@
           </mc:Choice>
           <mc:Fallback>
             <w:pict>
-              <v:rect id="shape_0" ID="Frame 2" path="m0,0l-2147483645,0l-2147483645,-2147483646l0,-2147483646xe" stroked="f" o:allowincell="f" style="position:absolute;margin-left:-48.6pt;margin-top:571pt;width:212.4pt;height:28pt;mso-wrap-style:square;v-text-anchor:top">
+              <v:rect id="shape_0" ID="Frame 2" path="m0,0l-2147483645,0l-2147483645,-2147483646l0,-2147483646xe" stroked="f" o:allowincell="f" style="position:absolute;margin-left:-48.6pt;margin-top:465.25pt;width:212.4pt;height:28pt;mso-wrap-style:square;v-text-anchor:top">
                 <v:fill o:detectmouseclick="t" on="false"/>
                 <v:stroke color="#3465a4" joinstyle="round" endcap="flat"/>
                 <v:textbox>
@@ -4458,18 +4510,18 @@
         <mc:AlternateContent>
           <mc:Choice Requires="wps">
             <w:drawing>
-              <wp:anchor behindDoc="0" distT="0" distB="0" distL="0" distR="0" simplePos="0" locked="0" layoutInCell="1" allowOverlap="1" relativeHeight="29">
+              <wp:anchor behindDoc="0" distT="0" distB="0" distL="0" distR="0" simplePos="0" locked="0" layoutInCell="1" allowOverlap="1" relativeHeight="27">
                 <wp:simplePos x="0" y="0"/>
                 <wp:positionH relativeFrom="column">
                   <wp:posOffset>-617220</wp:posOffset>
                 </wp:positionH>
                 <wp:positionV relativeFrom="paragraph">
-                  <wp:posOffset>7704455</wp:posOffset>
+                  <wp:posOffset>6358890</wp:posOffset>
                 </wp:positionV>
-                <wp:extent cx="2689860" cy="949325"/>
+                <wp:extent cx="2689860" cy="2286000"/>
                 <wp:effectExtent l="0" t="0" r="0" b="0"/>
                 <wp:wrapNone/>
-                <wp:docPr id="17" name="Frame 6"/>
+                <wp:docPr id="15" name="Frame 6"/>
                 <a:graphic xmlns:a="http://schemas.openxmlformats.org/drawingml/2006/main">
                   <a:graphicData uri="http://schemas.microsoft.com/office/word/2010/wordprocessingShape">
                     <wps:wsp>
@@ -4477,7 +4529,7 @@
                       <wps:spPr>
                         <a:xfrm>
                           <a:off x="0" y="0"/>
-                          <a:ext cx="2689920" cy="949320"/>
+                          <a:ext cx="2689920" cy="2286000"/>
                         </a:xfrm>
                         <a:prstGeom prst="rect">
                           <a:avLst/>
@@ -4513,6 +4565,213 @@
                                 <w:sz w:val="16"/>
                                 <w:szCs w:val="16"/>
                               </w:rPr>
+                              <w:t xml:space="preserve">CompTIA </w:t>
+                            </w:r>
+                            <w:r>
+                              <w:rPr>
+                                <w:rFonts w:ascii="Clear Sans Medium" w:hAnsi="Clear Sans Medium"/>
+                                <w:color w:val="FFFFFF"/>
+                                <w:sz w:val="16"/>
+                                <w:szCs w:val="16"/>
+                              </w:rPr>
+                              <w:t>Linux</w:t>
+                            </w:r>
+                            <w:r>
+                              <w:rPr>
+                                <w:rFonts w:ascii="Clear Sans Medium" w:hAnsi="Clear Sans Medium"/>
+                                <w:color w:val="FFFFFF"/>
+                                <w:sz w:val="16"/>
+                                <w:szCs w:val="16"/>
+                              </w:rPr>
+                              <w:t>+</w:t>
+                            </w:r>
+                          </w:p>
+                          <w:p>
+                            <w:pPr>
+                              <w:pStyle w:val="BodyText"/>
+                              <w:spacing w:lineRule="auto" w:line="276" w:before="0" w:after="0"/>
+                              <w:jc w:val="center"/>
+                              <w:rPr>
+                                <w:rFonts w:ascii="Clear Sans Medium" w:hAnsi="Clear Sans Medium"/>
+                                <w:sz w:val="16"/>
+                                <w:szCs w:val="16"/>
+                              </w:rPr>
+                            </w:pPr>
+                            <w:r>
+                              <w:rPr>
+                                <w:rFonts w:ascii="Clear Sans Medium" w:hAnsi="Clear Sans Medium"/>
+                                <w:color w:val="FFFFFF"/>
+                                <w:sz w:val="16"/>
+                                <w:szCs w:val="16"/>
+                              </w:rPr>
+                              <w:t>In Progress</w:t>
+                            </w:r>
+                          </w:p>
+                          <w:p>
+                            <w:pPr>
+                              <w:pStyle w:val="BodyText"/>
+                              <w:spacing w:lineRule="auto" w:line="276" w:before="0" w:after="0"/>
+                              <w:jc w:val="center"/>
+                              <w:rPr>
+                                <w:rFonts w:ascii="Clear Sans Medium" w:hAnsi="Clear Sans Medium"/>
+                                <w:sz w:val="16"/>
+                                <w:szCs w:val="16"/>
+                              </w:rPr>
+                            </w:pPr>
+                            <w:r>
+                              <w:rPr/>
+                            </w:r>
+                          </w:p>
+                          <w:p>
+                            <w:pPr>
+                              <w:pStyle w:val="BodyText"/>
+                              <w:spacing w:lineRule="auto" w:line="276" w:before="0" w:after="0"/>
+                              <w:jc w:val="center"/>
+                              <w:rPr>
+                                <w:rFonts w:ascii="Clear Sans Medium" w:hAnsi="Clear Sans Medium"/>
+                                <w:sz w:val="16"/>
+                                <w:szCs w:val="16"/>
+                              </w:rPr>
+                            </w:pPr>
+                            <w:r>
+                              <w:rPr>
+                                <w:rFonts w:ascii="Clear Sans Medium" w:hAnsi="Clear Sans Medium"/>
+                                <w:color w:val="FFFFFF"/>
+                                <w:sz w:val="16"/>
+                                <w:szCs w:val="16"/>
+                              </w:rPr>
+                              <w:t xml:space="preserve">CompTIA </w:t>
+                            </w:r>
+                            <w:r>
+                              <w:rPr>
+                                <w:rFonts w:ascii="Clear Sans Medium" w:hAnsi="Clear Sans Medium"/>
+                                <w:color w:val="FFFFFF"/>
+                                <w:sz w:val="16"/>
+                                <w:szCs w:val="16"/>
+                              </w:rPr>
+                              <w:t>Network</w:t>
+                            </w:r>
+                            <w:r>
+                              <w:rPr>
+                                <w:rFonts w:ascii="Clear Sans Medium" w:hAnsi="Clear Sans Medium"/>
+                                <w:color w:val="FFFFFF"/>
+                                <w:sz w:val="16"/>
+                                <w:szCs w:val="16"/>
+                              </w:rPr>
+                              <w:t>+</w:t>
+                            </w:r>
+                          </w:p>
+                          <w:p>
+                            <w:pPr>
+                              <w:pStyle w:val="BodyText"/>
+                              <w:spacing w:lineRule="auto" w:line="276" w:before="0" w:after="0"/>
+                              <w:jc w:val="center"/>
+                              <w:rPr>
+                                <w:rFonts w:ascii="Clear Sans Medium" w:hAnsi="Clear Sans Medium"/>
+                                <w:sz w:val="16"/>
+                                <w:szCs w:val="16"/>
+                              </w:rPr>
+                            </w:pPr>
+                            <w:r>
+                              <w:rPr>
+                                <w:rFonts w:ascii="Clear Sans Medium" w:hAnsi="Clear Sans Medium"/>
+                                <w:color w:val="FFFFFF"/>
+                                <w:sz w:val="16"/>
+                                <w:szCs w:val="16"/>
+                              </w:rPr>
+                              <w:t>In Progress</w:t>
+                            </w:r>
+                          </w:p>
+                          <w:p>
+                            <w:pPr>
+                              <w:pStyle w:val="BodyText"/>
+                              <w:spacing w:lineRule="auto" w:line="276" w:before="0" w:after="0"/>
+                              <w:jc w:val="center"/>
+                              <w:rPr>
+                                <w:rFonts w:ascii="Clear Sans Medium" w:hAnsi="Clear Sans Medium"/>
+                                <w:sz w:val="16"/>
+                                <w:szCs w:val="16"/>
+                              </w:rPr>
+                            </w:pPr>
+                            <w:r>
+                              <w:rPr/>
+                            </w:r>
+                          </w:p>
+                          <w:p>
+                            <w:pPr>
+                              <w:pStyle w:val="BodyText"/>
+                              <w:spacing w:lineRule="auto" w:line="276" w:before="0" w:after="0"/>
+                              <w:jc w:val="center"/>
+                              <w:rPr>
+                                <w:rFonts w:ascii="Clear Sans Medium" w:hAnsi="Clear Sans Medium"/>
+                                <w:sz w:val="16"/>
+                                <w:szCs w:val="16"/>
+                              </w:rPr>
+                            </w:pPr>
+                            <w:r>
+                              <w:rPr>
+                                <w:rFonts w:ascii="Clear Sans Medium" w:hAnsi="Clear Sans Medium"/>
+                                <w:color w:val="FFFFFF"/>
+                                <w:sz w:val="16"/>
+                                <w:szCs w:val="16"/>
+                              </w:rPr>
+                              <w:t>AWS Certified Solutions Architect Associate</w:t>
+                            </w:r>
+                          </w:p>
+                          <w:p>
+                            <w:pPr>
+                              <w:pStyle w:val="BodyText"/>
+                              <w:spacing w:lineRule="auto" w:line="276" w:before="0" w:after="0"/>
+                              <w:jc w:val="center"/>
+                              <w:rPr>
+                                <w:rFonts w:ascii="Clear Sans Medium" w:hAnsi="Clear Sans Medium"/>
+                                <w:sz w:val="16"/>
+                                <w:szCs w:val="16"/>
+                              </w:rPr>
+                            </w:pPr>
+                            <w:r>
+                              <w:rPr>
+                                <w:rFonts w:ascii="Clear Sans Medium" w:hAnsi="Clear Sans Medium"/>
+                                <w:color w:val="FFFFFF"/>
+                                <w:sz w:val="16"/>
+                                <w:szCs w:val="16"/>
+                              </w:rPr>
+                              <w:t>In Progress</w:t>
+                            </w:r>
+                          </w:p>
+                          <w:p>
+                            <w:pPr>
+                              <w:pStyle w:val="BodyText"/>
+                              <w:spacing w:lineRule="auto" w:line="276" w:before="0" w:after="0"/>
+                              <w:jc w:val="center"/>
+                              <w:rPr>
+                                <w:rFonts w:ascii="Clear Sans Medium" w:hAnsi="Clear Sans Medium"/>
+                                <w:sz w:val="16"/>
+                                <w:szCs w:val="16"/>
+                              </w:rPr>
+                            </w:pPr>
+                            <w:r>
+                              <w:rPr/>
+                            </w:r>
+                          </w:p>
+                          <w:p>
+                            <w:pPr>
+                              <w:pStyle w:val="BodyText"/>
+                              <w:spacing w:lineRule="auto" w:line="276" w:before="0" w:after="0"/>
+                              <w:jc w:val="center"/>
+                              <w:rPr>
+                                <w:rFonts w:ascii="Clear Sans Medium" w:hAnsi="Clear Sans Medium"/>
+                                <w:sz w:val="16"/>
+                                <w:szCs w:val="16"/>
+                              </w:rPr>
+                            </w:pPr>
+                            <w:r>
+                              <w:rPr>
+                                <w:rFonts w:ascii="Clear Sans Medium" w:hAnsi="Clear Sans Medium"/>
+                                <w:color w:val="FFFFFF"/>
+                                <w:sz w:val="16"/>
+                                <w:szCs w:val="16"/>
+                              </w:rPr>
                               <w:t>CompTIA A+</w:t>
                             </w:r>
                           </w:p>
@@ -4607,11 +4866,218 @@
           </mc:Choice>
           <mc:Fallback>
             <w:pict>
-              <v:rect id="shape_0" ID="Frame 6" path="m0,0l-2147483645,0l-2147483645,-2147483646l0,-2147483646xe" stroked="f" o:allowincell="f" style="position:absolute;margin-left:-48.6pt;margin-top:606.65pt;width:211.75pt;height:74.7pt;mso-wrap-style:square;v-text-anchor:top">
+              <v:rect id="shape_0" ID="Frame 6" path="m0,0l-2147483645,0l-2147483645,-2147483646l0,-2147483646xe" stroked="f" o:allowincell="f" style="position:absolute;margin-left:-48.6pt;margin-top:500.7pt;width:211.75pt;height:179.95pt;mso-wrap-style:square;v-text-anchor:top">
                 <v:fill o:detectmouseclick="t" on="false"/>
                 <v:stroke color="#3465a4" joinstyle="round" endcap="flat"/>
                 <v:textbox>
                   <w:txbxContent>
+                    <w:p>
+                      <w:pPr>
+                        <w:pStyle w:val="BodyText"/>
+                        <w:spacing w:lineRule="auto" w:line="276" w:before="0" w:after="0"/>
+                        <w:jc w:val="center"/>
+                        <w:rPr>
+                          <w:rFonts w:ascii="Clear Sans Medium" w:hAnsi="Clear Sans Medium"/>
+                          <w:sz w:val="16"/>
+                          <w:szCs w:val="16"/>
+                        </w:rPr>
+                      </w:pPr>
+                      <w:r>
+                        <w:rPr>
+                          <w:rFonts w:ascii="Clear Sans Medium" w:hAnsi="Clear Sans Medium"/>
+                          <w:color w:val="FFFFFF"/>
+                          <w:sz w:val="16"/>
+                          <w:szCs w:val="16"/>
+                        </w:rPr>
+                        <w:t xml:space="preserve">CompTIA </w:t>
+                      </w:r>
+                      <w:r>
+                        <w:rPr>
+                          <w:rFonts w:ascii="Clear Sans Medium" w:hAnsi="Clear Sans Medium"/>
+                          <w:color w:val="FFFFFF"/>
+                          <w:sz w:val="16"/>
+                          <w:szCs w:val="16"/>
+                        </w:rPr>
+                        <w:t>Linux</w:t>
+                      </w:r>
+                      <w:r>
+                        <w:rPr>
+                          <w:rFonts w:ascii="Clear Sans Medium" w:hAnsi="Clear Sans Medium"/>
+                          <w:color w:val="FFFFFF"/>
+                          <w:sz w:val="16"/>
+                          <w:szCs w:val="16"/>
+                        </w:rPr>
+                        <w:t>+</w:t>
+                      </w:r>
+                    </w:p>
+                    <w:p>
+                      <w:pPr>
+                        <w:pStyle w:val="BodyText"/>
+                        <w:spacing w:lineRule="auto" w:line="276" w:before="0" w:after="0"/>
+                        <w:jc w:val="center"/>
+                        <w:rPr>
+                          <w:rFonts w:ascii="Clear Sans Medium" w:hAnsi="Clear Sans Medium"/>
+                          <w:sz w:val="16"/>
+                          <w:szCs w:val="16"/>
+                        </w:rPr>
+                      </w:pPr>
+                      <w:r>
+                        <w:rPr>
+                          <w:rFonts w:ascii="Clear Sans Medium" w:hAnsi="Clear Sans Medium"/>
+                          <w:color w:val="FFFFFF"/>
+                          <w:sz w:val="16"/>
+                          <w:szCs w:val="16"/>
+                        </w:rPr>
+                        <w:t>In Progress</w:t>
+                      </w:r>
+                    </w:p>
+                    <w:p>
+                      <w:pPr>
+                        <w:pStyle w:val="BodyText"/>
+                        <w:spacing w:lineRule="auto" w:line="276" w:before="0" w:after="0"/>
+                        <w:jc w:val="center"/>
+                        <w:rPr>
+                          <w:rFonts w:ascii="Clear Sans Medium" w:hAnsi="Clear Sans Medium"/>
+                          <w:sz w:val="16"/>
+                          <w:szCs w:val="16"/>
+                        </w:rPr>
+                      </w:pPr>
+                      <w:r>
+                        <w:rPr/>
+                      </w:r>
+                    </w:p>
+                    <w:p>
+                      <w:pPr>
+                        <w:pStyle w:val="BodyText"/>
+                        <w:spacing w:lineRule="auto" w:line="276" w:before="0" w:after="0"/>
+                        <w:jc w:val="center"/>
+                        <w:rPr>
+                          <w:rFonts w:ascii="Clear Sans Medium" w:hAnsi="Clear Sans Medium"/>
+                          <w:sz w:val="16"/>
+                          <w:szCs w:val="16"/>
+                        </w:rPr>
+                      </w:pPr>
+                      <w:r>
+                        <w:rPr>
+                          <w:rFonts w:ascii="Clear Sans Medium" w:hAnsi="Clear Sans Medium"/>
+                          <w:color w:val="FFFFFF"/>
+                          <w:sz w:val="16"/>
+                          <w:szCs w:val="16"/>
+                        </w:rPr>
+                        <w:t xml:space="preserve">CompTIA </w:t>
+                      </w:r>
+                      <w:r>
+                        <w:rPr>
+                          <w:rFonts w:ascii="Clear Sans Medium" w:hAnsi="Clear Sans Medium"/>
+                          <w:color w:val="FFFFFF"/>
+                          <w:sz w:val="16"/>
+                          <w:szCs w:val="16"/>
+                        </w:rPr>
+                        <w:t>Network</w:t>
+                      </w:r>
+                      <w:r>
+                        <w:rPr>
+                          <w:rFonts w:ascii="Clear Sans Medium" w:hAnsi="Clear Sans Medium"/>
+                          <w:color w:val="FFFFFF"/>
+                          <w:sz w:val="16"/>
+                          <w:szCs w:val="16"/>
+                        </w:rPr>
+                        <w:t>+</w:t>
+                      </w:r>
+                    </w:p>
+                    <w:p>
+                      <w:pPr>
+                        <w:pStyle w:val="BodyText"/>
+                        <w:spacing w:lineRule="auto" w:line="276" w:before="0" w:after="0"/>
+                        <w:jc w:val="center"/>
+                        <w:rPr>
+                          <w:rFonts w:ascii="Clear Sans Medium" w:hAnsi="Clear Sans Medium"/>
+                          <w:sz w:val="16"/>
+                          <w:szCs w:val="16"/>
+                        </w:rPr>
+                      </w:pPr>
+                      <w:r>
+                        <w:rPr>
+                          <w:rFonts w:ascii="Clear Sans Medium" w:hAnsi="Clear Sans Medium"/>
+                          <w:color w:val="FFFFFF"/>
+                          <w:sz w:val="16"/>
+                          <w:szCs w:val="16"/>
+                        </w:rPr>
+                        <w:t>In Progress</w:t>
+                      </w:r>
+                    </w:p>
+                    <w:p>
+                      <w:pPr>
+                        <w:pStyle w:val="BodyText"/>
+                        <w:spacing w:lineRule="auto" w:line="276" w:before="0" w:after="0"/>
+                        <w:jc w:val="center"/>
+                        <w:rPr>
+                          <w:rFonts w:ascii="Clear Sans Medium" w:hAnsi="Clear Sans Medium"/>
+                          <w:sz w:val="16"/>
+                          <w:szCs w:val="16"/>
+                        </w:rPr>
+                      </w:pPr>
+                      <w:r>
+                        <w:rPr/>
+                      </w:r>
+                    </w:p>
+                    <w:p>
+                      <w:pPr>
+                        <w:pStyle w:val="BodyText"/>
+                        <w:spacing w:lineRule="auto" w:line="276" w:before="0" w:after="0"/>
+                        <w:jc w:val="center"/>
+                        <w:rPr>
+                          <w:rFonts w:ascii="Clear Sans Medium" w:hAnsi="Clear Sans Medium"/>
+                          <w:sz w:val="16"/>
+                          <w:szCs w:val="16"/>
+                        </w:rPr>
+                      </w:pPr>
+                      <w:r>
+                        <w:rPr>
+                          <w:rFonts w:ascii="Clear Sans Medium" w:hAnsi="Clear Sans Medium"/>
+                          <w:color w:val="FFFFFF"/>
+                          <w:sz w:val="16"/>
+                          <w:szCs w:val="16"/>
+                        </w:rPr>
+                        <w:t>AWS Certified Solutions Architect Associate</w:t>
+                      </w:r>
+                    </w:p>
+                    <w:p>
+                      <w:pPr>
+                        <w:pStyle w:val="BodyText"/>
+                        <w:spacing w:lineRule="auto" w:line="276" w:before="0" w:after="0"/>
+                        <w:jc w:val="center"/>
+                        <w:rPr>
+                          <w:rFonts w:ascii="Clear Sans Medium" w:hAnsi="Clear Sans Medium"/>
+                          <w:sz w:val="16"/>
+                          <w:szCs w:val="16"/>
+                        </w:rPr>
+                      </w:pPr>
+                      <w:r>
+                        <w:rPr>
+                          <w:rFonts w:ascii="Clear Sans Medium" w:hAnsi="Clear Sans Medium"/>
+                          <w:color w:val="FFFFFF"/>
+                          <w:sz w:val="16"/>
+                          <w:szCs w:val="16"/>
+                        </w:rPr>
+                        <w:t>In Progress</w:t>
+                      </w:r>
+                    </w:p>
+                    <w:p>
+                      <w:pPr>
+                        <w:pStyle w:val="BodyText"/>
+                        <w:spacing w:lineRule="auto" w:line="276" w:before="0" w:after="0"/>
+                        <w:jc w:val="center"/>
+                        <w:rPr>
+                          <w:rFonts w:ascii="Clear Sans Medium" w:hAnsi="Clear Sans Medium"/>
+                          <w:sz w:val="16"/>
+                          <w:szCs w:val="16"/>
+                        </w:rPr>
+                      </w:pPr>
+                      <w:r>
+                        <w:rPr/>
+                      </w:r>
+                    </w:p>
                     <w:p>
                       <w:pPr>
                         <w:pStyle w:val="BodyText"/>

</xml_diff>